<commit_message>
updated CV and generated products
</commit_message>
<xml_diff>
--- a/CV/cv.docx
+++ b/CV/cv.docx
@@ -155,6 +155,34 @@
     </w:p>
     <w:p>
       <w:r>
+        <w:t xml:space="preserve">7/04-Present, University of New Mexico, Department of Anthropology:</w:t>
+      </w:r>
+      <w:r>
+        <w:t xml:space="preserve"> </w:t>
+      </w:r>
+      <w:r>
+        <w:rPr>
+          <w:i/>
+        </w:rPr>
+        <w:t xml:space="preserve">Adjunct Professor</w:t>
+      </w:r>
+    </w:p>
+    <w:p>
+      <w:r>
+        <w:t xml:space="preserve">4/08-Present, University of New Mexico, Geography Department:</w:t>
+      </w:r>
+      <w:r>
+        <w:t xml:space="preserve"> </w:t>
+      </w:r>
+      <w:r>
+        <w:rPr>
+          <w:i/>
+        </w:rPr>
+        <w:t xml:space="preserve">Affiliated Faculty</w:t>
+      </w:r>
+    </w:p>
+    <w:p>
+      <w:r>
         <w:t xml:space="preserve">3/14-6/14, University of New Mexico, College of University Libraries and Learning Sciences:</w:t>
       </w:r>
       <w:r>
@@ -183,20 +211,6 @@
     </w:p>
     <w:p>
       <w:r>
-        <w:t xml:space="preserve">7/04-Present, University of New Mexico, Department of Anthropology:</w:t>
-      </w:r>
-      <w:r>
-        <w:t xml:space="preserve"> </w:t>
-      </w:r>
-      <w:r>
-        <w:rPr>
-          <w:i/>
-        </w:rPr>
-        <w:t xml:space="preserve">Adjunct Professor</w:t>
-      </w:r>
-    </w:p>
-    <w:p>
-      <w:r>
         <w:t xml:space="preserve">9/11-3/14, University of New Mexico, College of University Libraries and Learning Sciences:</w:t>
       </w:r>
       <w:r>
@@ -207,20 +221,6 @@
           <w:i/>
         </w:rPr>
         <w:t xml:space="preserve">Research Assistant Professor</w:t>
-      </w:r>
-    </w:p>
-    <w:p>
-      <w:r>
-        <w:t xml:space="preserve">4/08-Present, University of New Mexico, Geography Department:</w:t>
-      </w:r>
-      <w:r>
-        <w:t xml:space="preserve"> </w:t>
-      </w:r>
-      <w:r>
-        <w:rPr>
-          <w:i/>
-        </w:rPr>
-        <w:t xml:space="preserve">Affiliated Faculty</w:t>
       </w:r>
     </w:p>
     <w:p>
@@ -1674,6 +1674,23 @@
       </w:r>
       <w:r>
         <w:t xml:space="preserve">. Funding Agency: National Science Foundation. Performance Period 6/1/2013-5/31/2018. Award Amount: $1,658,575 (EDAC’s portion of the total project budget of $20,000,000). Co-I, William Michener (UNM) PI.</w:t>
+      </w:r>
+    </w:p>
+    <w:p>
+      <w:pPr>
+        <w:numPr>
+          <w:numId w:val="1002"/>
+          <w:ilvl w:val="0"/>
+        </w:numPr>
+      </w:pPr>
+      <w:r>
+        <w:rPr>
+          <w:i/>
+        </w:rPr>
+        <w:t xml:space="preserve">Measuring Up: Assessing Accuracy of Reported Use and Impact of Digital Repositories</w:t>
+      </w:r>
+      <w:r>
+        <w:t xml:space="preserve">. Performance Period 12/01/2014-11/30/2017. Award Amount: $31,610 + $99747 cost share (The University Libraries portion of the total project budget of $500,000). Institutional PI, Kenning Arlitsch (MSU) PI.</w:t>
       </w:r>
     </w:p>
     <w:p>
@@ -2215,6 +2232,29 @@
         </w:numPr>
       </w:pPr>
       <w:r>
+        <w:t xml:space="preserve">Watson, Richard P., Karl K Benedict, Theresa R. (Kuntz) Watson. in press. 'Monitoring Weather Hazards on Rural Roads Using Remote Sensing and GIS'. In</w:t>
+      </w:r>
+      <w:r>
+        <w:t xml:space="preserve"> </w:t>
+      </w:r>
+      <w:r>
+        <w:rPr>
+          <w:i/>
+        </w:rPr>
+        <w:t xml:space="preserve">Evolving Approaches to Understanding Natural Hazards</w:t>
+      </w:r>
+      <w:r>
+        <w:t xml:space="preserve">. G.A. Tobin and B.E. Montz (eds.) Cambridge Scholars Publishing: Newcastle-Upon-Tyne. pp. 266-275. [http://karlbenedict.com/pubs/2015_Watson_et_al.pdf][20]</w:t>
+      </w:r>
+    </w:p>
+    <w:p>
+      <w:pPr>
+        <w:numPr>
+          <w:numId w:val="1005"/>
+          <w:ilvl w:val="0"/>
+        </w:numPr>
+      </w:pPr>
+      <w:r>
         <w:t xml:space="preserve">Leptoukh, G, R Kiang, R Soebiyanto, D Tong, P Ceccato, S Maxwell, R Rommel, G Jacquez, K Benedict, S Morain, P Yang, Q Huang, M Golden, R Chen, J Pinzon, B Zaitchik, D Irwin, S Estes, J Luvall, M Wimberly, X Xiao, K Charland, R Stumpf, Z Deng, C Tilburg, Y Liu, L McClure, and A Huff. 2012. 'Data Discovery, Access and Retrieval', in</w:t>
       </w:r>
       <w:r>
@@ -2524,6 +2564,32 @@
       <w:bookmarkEnd w:id="52"/>
       <w:r>
         <w:t xml:space="preserve">Presented Papers</w:t>
+      </w:r>
+    </w:p>
+    <w:p>
+      <w:pPr>
+        <w:numPr>
+          <w:numId w:val="1007"/>
+          <w:ilvl w:val="0"/>
+        </w:numPr>
+      </w:pPr>
+      <w:r>
+        <w:t xml:space="preserve">Benedict, Karl. 2015. 'The Promise and Perils of Big Data in Research'. Invited Paper presented at the</w:t>
+      </w:r>
+      <w:r>
+        <w:t xml:space="preserve"> </w:t>
+      </w:r>
+      <w:r>
+        <w:rPr>
+          <w:i/>
+        </w:rPr>
+        <w:t xml:space="preserve">Things We Worry About</w:t>
+      </w:r>
+      <w:r>
+        <w:t xml:space="preserve"> </w:t>
+      </w:r>
+      <w:r>
+        <w:t xml:space="preserve">session within the 2015 UNM Shared Knowledge Conference. Albuquerque, NM. April 23, 2015.</w:t>
       </w:r>
     </w:p>
     <w:p>
@@ -5052,7 +5118,7 @@
     </w:lvl>
   </w:abstractNum>
   <w:abstractNum w:abstractNumId="990">
-    <w:nsid w:val="4cd16192"/>
+    <w:nsid w:val="a424b938"/>
     <w:multiLevelType w:val="multilevel"/>
     <w:lvl w:ilvl="0">
       <w:numFmt w:val="bullet"/>
@@ -5133,7 +5199,7 @@
     </w:lvl>
   </w:abstractNum>
   <w:abstractNum w:abstractNumId="99201">
-    <w:nsid w:val="4811ac3a"/>
+    <w:nsid w:val="417058f5"/>
     <w:multiLevelType w:val="multilevel"/>
     <w:lvl w:ilvl="0">
       <w:start w:val="1"/>
@@ -5221,7 +5287,7 @@
     </w:lvl>
   </w:abstractNum>
   <w:abstractNum w:abstractNumId="991">
-    <w:nsid w:val="ff23aa82"/>
+    <w:nsid w:val="8a0f73ac"/>
     <w:multiLevelType w:val="multilevel"/>
     <w:lvl w:ilvl="0">
       <w:numFmt w:val="bullet"/>

</xml_diff>

<commit_message>
Updated CV markdown file.
</commit_message>
<xml_diff>
--- a/CV/cv.docx
+++ b/CV/cv.docx
@@ -1969,7 +1969,7 @@
         <w:t xml:space="preserve">Measuring Up: Assessing Accuracy of Reported Use and Impact of Digital Repositories</w:t>
       </w:r>
       <w:r>
-        <w:t xml:space="preserve">. Performance Period 12/01/2014-11/30/2017. Award Amount: $31,610 + $99747 cost share (The University Libraries portion of the total project budget of $500,000). Institutional PI, Kenning Arlitsch (MSU) PI.</w:t>
+        <w:t xml:space="preserve">. Funding Agency: Institute of Museum and Library Services (IMLS). Performance Period 12/01/2014-11/30/2017. Award Amount: $31,610 + $99747 cost share (The University Libraries portion of the total project budget of $500,000). Institutional PI, Kenning Arlitsch (MSU) PI.</w:t>
       </w:r>
     </w:p>
     <w:p>
@@ -5377,7 +5377,7 @@
     </w:p>
     <w:p>
       <w:r>
-        <w:t xml:space="preserve">Lijuan Jia, Ph.D, Civil Engineering, University of New Mexico. Committee Member. In process.</w:t>
+        <w:t xml:space="preserve">Lijuan Jia, Ph.D, Civil Engineering, University of New Mexico. Committee Member. Completed 2014. Dissertation Title: "Toward Improved Evaluation Of Large Scale Hydrologic Models: Estimation And Quantification Of Parameter Uncertainty"</w:t>
       </w:r>
     </w:p>
     <w:p>
@@ -5552,12 +5552,7 @@
         <w:t xml:space="preserve">revised: 2016-02-15</w:t>
       </w:r>
     </w:p>
-    <w:sectPr>
-      <w:pgSz w:w="12240" w:h="15840"/>
-      <w:pgMar w:top="720" w:right="1440" w:bottom="720" w:left="1440" w:header="720" w:footer="720" w:gutter="0"/>
-      <w:cols w:space="720"/>
-      <w:docGrid w:linePitch="360"/>
-    </w:sectPr>
+    <w:sectPr/>
   </w:body>
 </w:document>
 </file>
@@ -5567,11 +5562,172 @@
 </file>
 
 <file path=word/numbering.xml><?xml version="1.0" encoding="utf-8"?>
-<w:numbering xmlns:wpc="http://schemas.microsoft.com/office/word/2010/wordprocessingCanvas" xmlns:mo="http://schemas.microsoft.com/office/mac/office/2008/main" xmlns:mc="http://schemas.openxmlformats.org/markup-compatibility/2006" xmlns:mv="urn:schemas-microsoft-com:mac:vml" xmlns:o="urn:schemas-microsoft-com:office:office" xmlns:r="http://schemas.openxmlformats.org/officeDocument/2006/relationships" xmlns:m="http://schemas.openxmlformats.org/officeDocument/2006/math" xmlns:v="urn:schemas-microsoft-com:vml" xmlns:wp14="http://schemas.microsoft.com/office/word/2010/wordprocessingDrawing" xmlns:wp="http://schemas.openxmlformats.org/drawingml/2006/wordprocessingDrawing" xmlns:w10="urn:schemas-microsoft-com:office:word" xmlns:w="http://schemas.openxmlformats.org/wordprocessingml/2006/main" xmlns:w14="http://schemas.microsoft.com/office/word/2010/wordml" xmlns:wpg="http://schemas.microsoft.com/office/word/2010/wordprocessingGroup" xmlns:wpi="http://schemas.microsoft.com/office/word/2010/wordprocessingInk" xmlns:wne="http://schemas.microsoft.com/office/word/2006/wordml" xmlns:wps="http://schemas.microsoft.com/office/word/2010/wordprocessingShape" mc:Ignorable="w14 wp14">
+<w:numbering xmlns:w="http://schemas.openxmlformats.org/wordprocessingml/2006/main">
   <w:abstractNum w:abstractNumId="0">
-    <w:nsid w:val="EF9D5F4F"/>
+    <w:nsid w:val="e17f69ba"/>
     <w:multiLevelType w:val="multilevel"/>
-    <w:tmpl w:val="7E2AA60A"/>
+    <w:lvl w:ilvl="0">
+      <w:numFmt w:val="bullet"/>
+      <w:lvlText w:val=" "/>
+      <w:lvlJc w:val="left"/>
+      <w:pPr>
+        <w:tabs>
+          <w:tab w:val="num" w:pos="0"/>
+        </w:tabs>
+        <w:ind w:left="480" w:hanging="480"/>
+      </w:pPr>
+    </w:lvl>
+    <w:lvl w:ilvl="1">
+      <w:numFmt w:val="bullet"/>
+      <w:lvlText w:val=" "/>
+      <w:lvlJc w:val="left"/>
+      <w:pPr>
+        <w:tabs>
+          <w:tab w:val="num" w:pos="720"/>
+        </w:tabs>
+        <w:ind w:left="1200" w:hanging="480"/>
+      </w:pPr>
+    </w:lvl>
+    <w:lvl w:ilvl="2">
+      <w:numFmt w:val="bullet"/>
+      <w:lvlText w:val=" "/>
+      <w:lvlJc w:val="left"/>
+      <w:pPr>
+        <w:tabs>
+          <w:tab w:val="num" w:pos="1440"/>
+        </w:tabs>
+        <w:ind w:left="1920" w:hanging="480"/>
+      </w:pPr>
+    </w:lvl>
+    <w:lvl w:ilvl="3">
+      <w:numFmt w:val="bullet"/>
+      <w:lvlText w:val=" "/>
+      <w:lvlJc w:val="left"/>
+      <w:pPr>
+        <w:tabs>
+          <w:tab w:val="num" w:pos="2160"/>
+        </w:tabs>
+        <w:ind w:left="2640" w:hanging="480"/>
+      </w:pPr>
+    </w:lvl>
+    <w:lvl w:ilvl="4">
+      <w:numFmt w:val="bullet"/>
+      <w:lvlText w:val=" "/>
+      <w:lvlJc w:val="left"/>
+      <w:pPr>
+        <w:tabs>
+          <w:tab w:val="num" w:pos="2880"/>
+        </w:tabs>
+        <w:ind w:left="3360" w:hanging="480"/>
+      </w:pPr>
+    </w:lvl>
+    <w:lvl w:ilvl="5">
+      <w:numFmt w:val="bullet"/>
+      <w:lvlText w:val=" "/>
+      <w:lvlJc w:val="left"/>
+      <w:pPr>
+        <w:tabs>
+          <w:tab w:val="num" w:pos="3600"/>
+        </w:tabs>
+        <w:ind w:left="4080" w:hanging="480"/>
+      </w:pPr>
+    </w:lvl>
+    <w:lvl w:ilvl="6">
+      <w:numFmt w:val="bullet"/>
+      <w:lvlText w:val=" "/>
+      <w:lvlJc w:val="left"/>
+      <w:pPr>
+        <w:tabs>
+          <w:tab w:val="num" w:pos="4320"/>
+        </w:tabs>
+        <w:ind w:left="4800" w:hanging="480"/>
+      </w:pPr>
+    </w:lvl>
+  </w:abstractNum>
+  <w:abstractNum w:abstractNumId="990">
+    <w:nsid w:val="37b53a84"/>
+    <w:multiLevelType w:val="multilevel"/>
+    <w:lvl w:ilvl="0">
+      <w:numFmt w:val="bullet"/>
+      <w:lvlText w:val=" "/>
+      <w:lvlJc w:val="left"/>
+      <w:pPr>
+        <w:tabs>
+          <w:tab w:val="num" w:pos="0"/>
+        </w:tabs>
+        <w:ind w:left="480" w:hanging="480"/>
+      </w:pPr>
+    </w:lvl>
+    <w:lvl w:ilvl="1">
+      <w:numFmt w:val="bullet"/>
+      <w:lvlText w:val=" "/>
+      <w:lvlJc w:val="left"/>
+      <w:pPr>
+        <w:tabs>
+          <w:tab w:val="num" w:pos="720"/>
+        </w:tabs>
+        <w:ind w:left="1200" w:hanging="480"/>
+      </w:pPr>
+    </w:lvl>
+    <w:lvl w:ilvl="2">
+      <w:numFmt w:val="bullet"/>
+      <w:lvlText w:val=" "/>
+      <w:lvlJc w:val="left"/>
+      <w:pPr>
+        <w:tabs>
+          <w:tab w:val="num" w:pos="1440"/>
+        </w:tabs>
+        <w:ind w:left="1920" w:hanging="480"/>
+      </w:pPr>
+    </w:lvl>
+    <w:lvl w:ilvl="3">
+      <w:numFmt w:val="bullet"/>
+      <w:lvlText w:val=" "/>
+      <w:lvlJc w:val="left"/>
+      <w:pPr>
+        <w:tabs>
+          <w:tab w:val="num" w:pos="2160"/>
+        </w:tabs>
+        <w:ind w:left="2640" w:hanging="480"/>
+      </w:pPr>
+    </w:lvl>
+    <w:lvl w:ilvl="4">
+      <w:numFmt w:val="bullet"/>
+      <w:lvlText w:val=" "/>
+      <w:lvlJc w:val="left"/>
+      <w:pPr>
+        <w:tabs>
+          <w:tab w:val="num" w:pos="2880"/>
+        </w:tabs>
+        <w:ind w:left="3360" w:hanging="480"/>
+      </w:pPr>
+    </w:lvl>
+    <w:lvl w:ilvl="5">
+      <w:numFmt w:val="bullet"/>
+      <w:lvlText w:val=" "/>
+      <w:lvlJc w:val="left"/>
+      <w:pPr>
+        <w:tabs>
+          <w:tab w:val="num" w:pos="3600"/>
+        </w:tabs>
+        <w:ind w:left="4080" w:hanging="480"/>
+      </w:pPr>
+    </w:lvl>
+    <w:lvl w:ilvl="6">
+      <w:numFmt w:val="bullet"/>
+      <w:lvlText w:val=" "/>
+      <w:lvlJc w:val="left"/>
+      <w:pPr>
+        <w:tabs>
+          <w:tab w:val="num" w:pos="4320"/>
+        </w:tabs>
+        <w:ind w:left="4800" w:hanging="480"/>
+      </w:pPr>
+    </w:lvl>
+  </w:abstractNum>
+  <w:abstractNum w:abstractNumId="991">
+    <w:nsid w:val="190c0f3e"/>
+    <w:multiLevelType w:val="multilevel"/>
     <w:lvl w:ilvl="0">
       <w:numFmt w:val="bullet"/>
       <w:lvlText w:val="•"/>
@@ -5649,273 +5805,9 @@
         <w:ind w:left="4800" w:hanging="480"/>
       </w:pPr>
     </w:lvl>
-    <w:lvl w:ilvl="7">
-      <w:numFmt w:val="decimal"/>
-      <w:lvlText w:val=""/>
-      <w:lvlJc w:val="left"/>
-    </w:lvl>
-    <w:lvl w:ilvl="8">
-      <w:numFmt w:val="decimal"/>
-      <w:lvlText w:val=""/>
-      <w:lvlJc w:val="left"/>
-    </w:lvl>
-  </w:abstractNum>
-  <w:abstractNum w:abstractNumId="1">
-    <w:nsid w:val="652F8DBA"/>
-    <w:multiLevelType w:val="multilevel"/>
-    <w:tmpl w:val="2B3E511E"/>
-    <w:lvl w:ilvl="0">
-      <w:numFmt w:val="bullet"/>
-      <w:lvlText w:val=" "/>
-      <w:lvlJc w:val="left"/>
-      <w:pPr>
-        <w:tabs>
-          <w:tab w:val="num" w:pos="0"/>
-        </w:tabs>
-        <w:ind w:left="480" w:hanging="480"/>
-      </w:pPr>
-    </w:lvl>
-    <w:lvl w:ilvl="1">
-      <w:numFmt w:val="bullet"/>
-      <w:lvlText w:val=" "/>
-      <w:lvlJc w:val="left"/>
-      <w:pPr>
-        <w:tabs>
-          <w:tab w:val="num" w:pos="720"/>
-        </w:tabs>
-        <w:ind w:left="1200" w:hanging="480"/>
-      </w:pPr>
-    </w:lvl>
-    <w:lvl w:ilvl="2">
-      <w:numFmt w:val="bullet"/>
-      <w:lvlText w:val=" "/>
-      <w:lvlJc w:val="left"/>
-      <w:pPr>
-        <w:tabs>
-          <w:tab w:val="num" w:pos="1440"/>
-        </w:tabs>
-        <w:ind w:left="1920" w:hanging="480"/>
-      </w:pPr>
-    </w:lvl>
-    <w:lvl w:ilvl="3">
-      <w:numFmt w:val="bullet"/>
-      <w:lvlText w:val=" "/>
-      <w:lvlJc w:val="left"/>
-      <w:pPr>
-        <w:tabs>
-          <w:tab w:val="num" w:pos="2160"/>
-        </w:tabs>
-        <w:ind w:left="2640" w:hanging="480"/>
-      </w:pPr>
-    </w:lvl>
-    <w:lvl w:ilvl="4">
-      <w:numFmt w:val="bullet"/>
-      <w:lvlText w:val=" "/>
-      <w:lvlJc w:val="left"/>
-      <w:pPr>
-        <w:tabs>
-          <w:tab w:val="num" w:pos="2880"/>
-        </w:tabs>
-        <w:ind w:left="3360" w:hanging="480"/>
-      </w:pPr>
-    </w:lvl>
-    <w:lvl w:ilvl="5">
-      <w:numFmt w:val="bullet"/>
-      <w:lvlText w:val=" "/>
-      <w:lvlJc w:val="left"/>
-      <w:pPr>
-        <w:tabs>
-          <w:tab w:val="num" w:pos="3600"/>
-        </w:tabs>
-        <w:ind w:left="4080" w:hanging="480"/>
-      </w:pPr>
-    </w:lvl>
-    <w:lvl w:ilvl="6">
-      <w:numFmt w:val="bullet"/>
-      <w:lvlText w:val=" "/>
-      <w:lvlJc w:val="left"/>
-      <w:pPr>
-        <w:tabs>
-          <w:tab w:val="num" w:pos="4320"/>
-        </w:tabs>
-        <w:ind w:left="4800" w:hanging="480"/>
-      </w:pPr>
-    </w:lvl>
-    <w:lvl w:ilvl="7">
-      <w:numFmt w:val="decimal"/>
-      <w:lvlText w:val=""/>
-      <w:lvlJc w:val="left"/>
-    </w:lvl>
-    <w:lvl w:ilvl="8">
-      <w:numFmt w:val="decimal"/>
-      <w:lvlText w:val=""/>
-      <w:lvlJc w:val="left"/>
-    </w:lvl>
-  </w:abstractNum>
-  <w:abstractNum w:abstractNumId="990">
-    <w:nsid w:val="1abfc071"/>
-    <w:multiLevelType w:val="multilevel"/>
-    <w:lvl w:ilvl="0">
-      <w:numFmt w:val="bullet"/>
-      <w:lvlText w:val=" "/>
-      <w:lvlJc w:val="left"/>
-      <w:pPr>
-        <w:tabs>
-          <w:tab w:val="num" w:pos="0"/>
-        </w:tabs>
-        <w:ind w:left="480" w:hanging="480"/>
-      </w:pPr>
-    </w:lvl>
-    <w:lvl w:ilvl="1">
-      <w:numFmt w:val="bullet"/>
-      <w:lvlText w:val=" "/>
-      <w:lvlJc w:val="left"/>
-      <w:pPr>
-        <w:tabs>
-          <w:tab w:val="num" w:pos="720"/>
-        </w:tabs>
-        <w:ind w:left="1200" w:hanging="480"/>
-      </w:pPr>
-    </w:lvl>
-    <w:lvl w:ilvl="2">
-      <w:numFmt w:val="bullet"/>
-      <w:lvlText w:val=" "/>
-      <w:lvlJc w:val="left"/>
-      <w:pPr>
-        <w:tabs>
-          <w:tab w:val="num" w:pos="1440"/>
-        </w:tabs>
-        <w:ind w:left="1920" w:hanging="480"/>
-      </w:pPr>
-    </w:lvl>
-    <w:lvl w:ilvl="3">
-      <w:numFmt w:val="bullet"/>
-      <w:lvlText w:val=" "/>
-      <w:lvlJc w:val="left"/>
-      <w:pPr>
-        <w:tabs>
-          <w:tab w:val="num" w:pos="2160"/>
-        </w:tabs>
-        <w:ind w:left="2640" w:hanging="480"/>
-      </w:pPr>
-    </w:lvl>
-    <w:lvl w:ilvl="4">
-      <w:numFmt w:val="bullet"/>
-      <w:lvlText w:val=" "/>
-      <w:lvlJc w:val="left"/>
-      <w:pPr>
-        <w:tabs>
-          <w:tab w:val="num" w:pos="2880"/>
-        </w:tabs>
-        <w:ind w:left="3360" w:hanging="480"/>
-      </w:pPr>
-    </w:lvl>
-    <w:lvl w:ilvl="5">
-      <w:numFmt w:val="bullet"/>
-      <w:lvlText w:val=" "/>
-      <w:lvlJc w:val="left"/>
-      <w:pPr>
-        <w:tabs>
-          <w:tab w:val="num" w:pos="3600"/>
-        </w:tabs>
-        <w:ind w:left="4080" w:hanging="480"/>
-      </w:pPr>
-    </w:lvl>
-    <w:lvl w:ilvl="6">
-      <w:numFmt w:val="bullet"/>
-      <w:lvlText w:val=" "/>
-      <w:lvlJc w:val="left"/>
-      <w:pPr>
-        <w:tabs>
-          <w:tab w:val="num" w:pos="4320"/>
-        </w:tabs>
-        <w:ind w:left="4800" w:hanging="480"/>
-      </w:pPr>
-    </w:lvl>
-  </w:abstractNum>
-  <w:abstractNum w:abstractNumId="991">
-    <w:nsid w:val="8f81dab6"/>
-    <w:multiLevelType w:val="multilevel"/>
-    <w:lvl w:ilvl="0">
-      <w:numFmt w:val="bullet"/>
-      <w:lvlText w:val="•"/>
-      <w:lvlJc w:val="left"/>
-      <w:pPr>
-        <w:tabs>
-          <w:tab w:val="num" w:pos="0"/>
-        </w:tabs>
-        <w:ind w:left="480" w:hanging="480"/>
-      </w:pPr>
-    </w:lvl>
-    <w:lvl w:ilvl="1">
-      <w:numFmt w:val="bullet"/>
-      <w:lvlText w:val="–"/>
-      <w:lvlJc w:val="left"/>
-      <w:pPr>
-        <w:tabs>
-          <w:tab w:val="num" w:pos="720"/>
-        </w:tabs>
-        <w:ind w:left="1200" w:hanging="480"/>
-      </w:pPr>
-    </w:lvl>
-    <w:lvl w:ilvl="2">
-      <w:numFmt w:val="bullet"/>
-      <w:lvlText w:val="•"/>
-      <w:lvlJc w:val="left"/>
-      <w:pPr>
-        <w:tabs>
-          <w:tab w:val="num" w:pos="1440"/>
-        </w:tabs>
-        <w:ind w:left="1920" w:hanging="480"/>
-      </w:pPr>
-    </w:lvl>
-    <w:lvl w:ilvl="3">
-      <w:numFmt w:val="bullet"/>
-      <w:lvlText w:val="–"/>
-      <w:lvlJc w:val="left"/>
-      <w:pPr>
-        <w:tabs>
-          <w:tab w:val="num" w:pos="2160"/>
-        </w:tabs>
-        <w:ind w:left="2640" w:hanging="480"/>
-      </w:pPr>
-    </w:lvl>
-    <w:lvl w:ilvl="4">
-      <w:numFmt w:val="bullet"/>
-      <w:lvlText w:val="•"/>
-      <w:lvlJc w:val="left"/>
-      <w:pPr>
-        <w:tabs>
-          <w:tab w:val="num" w:pos="2880"/>
-        </w:tabs>
-        <w:ind w:left="3360" w:hanging="480"/>
-      </w:pPr>
-    </w:lvl>
-    <w:lvl w:ilvl="5">
-      <w:numFmt w:val="bullet"/>
-      <w:lvlText w:val="–"/>
-      <w:lvlJc w:val="left"/>
-      <w:pPr>
-        <w:tabs>
-          <w:tab w:val="num" w:pos="3600"/>
-        </w:tabs>
-        <w:ind w:left="4080" w:hanging="480"/>
-      </w:pPr>
-    </w:lvl>
-    <w:lvl w:ilvl="6">
-      <w:numFmt w:val="bullet"/>
-      <w:lvlText w:val="•"/>
-      <w:lvlJc w:val="left"/>
-      <w:pPr>
-        <w:tabs>
-          <w:tab w:val="num" w:pos="4320"/>
-        </w:tabs>
-        <w:ind w:left="4800" w:hanging="480"/>
-      </w:pPr>
-    </w:lvl>
   </w:abstractNum>
   <w:abstractNum w:abstractNumId="99411">
-    <w:nsid w:val="a2aa131b"/>
+    <w:nsid w:val="bbca98af"/>
     <w:multiLevelType w:val="multilevel"/>
     <w:lvl w:ilvl="0">
       <w:start w:val="1"/>
@@ -6003,30 +5895,6 @@
     </w:lvl>
   </w:abstractNum>
   <w:num w:numId="1">
-    <w:abstractNumId w:val="1"/>
-  </w:num>
-  <w:num w:numId="2">
-    <w:abstractNumId w:val="0"/>
-  </w:num>
-  <w:num w:numId="3">
-    <w:abstractNumId w:val="0"/>
-  </w:num>
-  <w:num w:numId="4">
-    <w:abstractNumId w:val="0"/>
-  </w:num>
-  <w:num w:numId="5">
-    <w:abstractNumId w:val="0"/>
-  </w:num>
-  <w:num w:numId="6">
-    <w:abstractNumId w:val="0"/>
-  </w:num>
-  <w:num w:numId="7">
-    <w:abstractNumId w:val="0"/>
-  </w:num>
-  <w:num w:numId="8">
-    <w:abstractNumId w:val="0"/>
-  </w:num>
-  <w:num w:numId="9">
     <w:abstractNumId w:val="0"/>
   </w:num>
   <w:num w:numId="1000">
@@ -6351,7 +6219,7 @@
 </file>
 
 <file path=word/styles.xml><?xml version="1.0" encoding="utf-8"?>
-<w:styles xmlns:mc="http://schemas.openxmlformats.org/markup-compatibility/2006" xmlns:r="http://schemas.openxmlformats.org/officeDocument/2006/relationships" xmlns:w="http://schemas.openxmlformats.org/wordprocessingml/2006/main" xmlns:w14="http://schemas.microsoft.com/office/word/2010/wordml" mc:Ignorable="w14">
+<w:styles xmlns:r="http://schemas.openxmlformats.org/officeDocument/2006/relationships" xmlns:w="http://schemas.openxmlformats.org/wordprocessingml/2006/main">
   <w:docDefaults>
     <w:rPrDefault>
       <w:rPr>
@@ -6371,149 +6239,11 @@
   <w:style w:type="paragraph" w:default="1" w:styleId="Normal">
     <w:name w:val="Normal"/>
     <w:qFormat/>
-    <w:rsid w:val="00AB35C8"/>
     <w:pPr>
-      <w:spacing w:after="180"/>
+      <w:spacing w:before="180" w:after="180"/>
     </w:pPr>
-    <w:rPr>
-      <w:rFonts w:asciiTheme="majorHAnsi" w:hAnsiTheme="majorHAnsi"/>
-    </w:rPr>
   </w:style>
-  <w:style w:type="paragraph" w:styleId="Heading1">
-    <w:name w:val="heading 1"/>
-    <w:basedOn w:val="Normal"/>
-    <w:next w:val="Normal"/>
-    <w:uiPriority w:val="9"/>
-    <w:qFormat/>
-    <w:pPr>
-      <w:keepNext/>
-      <w:keepLines/>
-      <w:spacing w:before="480" w:after="0"/>
-      <w:outlineLvl w:val="0"/>
-    </w:pPr>
-    <w:rPr>
-      <w:rFonts w:eastAsiaTheme="majorEastAsia" w:cstheme="majorBidi"/>
-      <w:b/>
-      <w:bCs/>
-      <w:color w:val="345A8A" w:themeColor="accent1" w:themeShade="B5"/>
-      <w:sz w:val="36"/>
-      <w:szCs w:val="36"/>
-    </w:rPr>
-  </w:style>
-  <w:style w:type="paragraph" w:styleId="Heading2">
-    <w:name w:val="heading 2"/>
-    <w:basedOn w:val="Normal"/>
-    <w:next w:val="Normal"/>
-    <w:uiPriority w:val="9"/>
-    <w:unhideWhenUsed/>
-    <w:qFormat/>
-    <w:pPr>
-      <w:keepNext/>
-      <w:keepLines/>
-      <w:spacing w:before="200" w:after="0"/>
-      <w:outlineLvl w:val="1"/>
-    </w:pPr>
-    <w:rPr>
-      <w:rFonts w:eastAsiaTheme="majorEastAsia" w:cstheme="majorBidi"/>
-      <w:b/>
-      <w:bCs/>
-      <w:color w:val="4F81BD" w:themeColor="accent1"/>
-      <w:sz w:val="32"/>
-      <w:szCs w:val="32"/>
-    </w:rPr>
-  </w:style>
-  <w:style w:type="paragraph" w:styleId="Heading3">
-    <w:name w:val="heading 3"/>
-    <w:basedOn w:val="Normal"/>
-    <w:next w:val="Normal"/>
-    <w:uiPriority w:val="9"/>
-    <w:unhideWhenUsed/>
-    <w:qFormat/>
-    <w:rsid w:val="00F50DB1"/>
-    <w:pPr>
-      <w:keepNext/>
-      <w:keepLines/>
-      <w:spacing w:before="200" w:after="0"/>
-      <w:outlineLvl w:val="2"/>
-    </w:pPr>
-    <w:rPr>
-      <w:rFonts w:eastAsiaTheme="majorEastAsia" w:cstheme="majorBidi"/>
-      <w:b/>
-      <w:bCs/>
-      <w:i/>
-      <w:color w:val="4F81BD" w:themeColor="accent1"/>
-      <w:sz w:val="28"/>
-      <w:szCs w:val="28"/>
-    </w:rPr>
-  </w:style>
-  <w:style w:type="paragraph" w:styleId="Heading4">
-    <w:name w:val="heading 4"/>
-    <w:basedOn w:val="Normal"/>
-    <w:next w:val="Normal"/>
-    <w:uiPriority w:val="9"/>
-    <w:unhideWhenUsed/>
-    <w:qFormat/>
-    <w:pPr>
-      <w:keepNext/>
-      <w:keepLines/>
-      <w:spacing w:before="200" w:after="0"/>
-      <w:outlineLvl w:val="3"/>
-    </w:pPr>
-    <w:rPr>
-      <w:rFonts w:eastAsiaTheme="majorEastAsia" w:cstheme="majorBidi"/>
-      <w:b/>
-      <w:bCs/>
-      <w:color w:val="4F81BD" w:themeColor="accent1"/>
-    </w:rPr>
-  </w:style>
-  <w:style w:type="paragraph" w:styleId="Heading5">
-    <w:name w:val="heading 5"/>
-    <w:basedOn w:val="Normal"/>
-    <w:next w:val="Normal"/>
-    <w:uiPriority w:val="9"/>
-    <w:unhideWhenUsed/>
-    <w:qFormat/>
-    <w:pPr>
-      <w:keepNext/>
-      <w:keepLines/>
-      <w:spacing w:before="200" w:after="0"/>
-      <w:outlineLvl w:val="4"/>
-    </w:pPr>
-    <w:rPr>
-      <w:rFonts w:eastAsiaTheme="majorEastAsia" w:cstheme="majorBidi"/>
-      <w:i/>
-      <w:iCs/>
-      <w:color w:val="4F81BD" w:themeColor="accent1"/>
-    </w:rPr>
-  </w:style>
-  <w:style w:type="character" w:default="1" w:styleId="DefaultParagraphFont">
-    <w:name w:val="Default Paragraph Font"/>
-    <w:uiPriority w:val="1"/>
-    <w:semiHidden/>
-    <w:unhideWhenUsed/>
-  </w:style>
-  <w:style w:type="table" w:default="1" w:styleId="TableNormal">
-    <w:name w:val="Normal Table"/>
-    <w:uiPriority w:val="99"/>
-    <w:semiHidden/>
-    <w:unhideWhenUsed/>
-    <w:tblPr>
-      <w:tblInd w:w="0" w:type="dxa"/>
-      <w:tblCellMar>
-        <w:top w:w="0" w:type="dxa"/>
-        <w:left w:w="108" w:type="dxa"/>
-        <w:bottom w:w="0" w:type="dxa"/>
-        <w:right w:w="108" w:type="dxa"/>
-      </w:tblCellMar>
-    </w:tblPr>
-  </w:style>
-  <w:style w:type="numbering" w:default="1" w:styleId="NoList">
-    <w:name w:val="No List"/>
-    <w:uiPriority w:val="99"/>
-    <w:semiHidden/>
-    <w:unhideWhenUsed/>
-  </w:style>
-  <w:style w:type="paragraph" w:customStyle="1" w:styleId="Compact">
+  <w:style w:type="paragraph" w:styleId="Compact">
     <w:name w:val="Compact"/>
     <w:basedOn w:val="Normal"/>
     <w:qFormat/>
@@ -6533,7 +6263,7 @@
       <w:jc w:val="center"/>
     </w:pPr>
     <w:rPr>
-      <w:rFonts w:eastAsiaTheme="majorEastAsia" w:cstheme="majorBidi"/>
+      <w:rFonts w:asciiTheme="majorHAnsi" w:eastAsiaTheme="majorEastAsia" w:hAnsiTheme="majorHAnsi" w:cstheme="majorBidi"/>
       <w:b/>
       <w:bCs/>
       <w:color w:val="345A8A" w:themeColor="accent1" w:themeShade="B5"/>
@@ -6541,8 +6271,24 @@
       <w:szCs w:val="36"/>
     </w:rPr>
   </w:style>
-  <w:style w:type="paragraph" w:customStyle="1" w:styleId="Authors">
-    <w:name w:val="Authors"/>
+  <w:style w:type="paragraph" w:styleId="Subtitle">
+    <w:name w:val="Subtitle"/>
+    <w:basedOn w:val="Title"/>
+    <w:next w:val="Normal"/>
+    <w:qFormat/>
+    <w:pPr>
+      <w:keepNext/>
+      <w:keepLines/>
+      <w:spacing w:before="240" w:after="240"/>
+      <w:jc w:val="center"/>
+    </w:pPr>
+    <w:rPr>
+      <w:sz w:val="30"/>
+      <w:szCs w:val="30"/>
+    </w:rPr>
+  </w:style>
+  <w:style w:type="paragraph" w:styleId="Author">
+    <w:name w:val="Author"/>
     <w:next w:val="Normal"/>
     <w:qFormat/>
     <w:pPr>
@@ -6561,7 +6307,139 @@
       <w:jc w:val="center"/>
     </w:pPr>
   </w:style>
-  <w:style w:type="paragraph" w:customStyle="1" w:styleId="BlockQuote">
+  <w:style w:type="paragraph" w:styleId="Abstract">
+    <w:name w:val="Abstract"/>
+    <w:basedOn w:val="Normal"/>
+    <w:next w:val="Normal"/>
+    <w:qFormat/>
+    <w:pPr>
+      <w:keepNext/>
+      <w:keepLines/>
+      <w:spacing w:before="300" w:after="300"/>
+    </w:pPr>
+    <w:rPr>
+      <w:sz w:val="20"/>
+      <w:szCs w:val="20"/>
+    </w:rPr>
+  </w:style>
+  <w:style w:type="paragraph" w:styleId="Bibliography">
+    <w:name w:val="Bibliography"/>
+    <w:basedOn w:val="Normal"/>
+    <w:next w:val="Bibliography"/>
+    <w:qFormat/>
+    <w:pPr/>
+    <w:rPr/>
+  </w:style>
+  <w:style w:type="paragraph" w:styleId="Heading1">
+    <w:name w:val="Heading 1"/>
+    <w:basedOn w:val="Normal"/>
+    <w:next w:val="Normal"/>
+    <w:uiPriority w:val="9"/>
+    <w:qFormat/>
+    <w:pPr>
+      <w:keepNext/>
+      <w:keepLines/>
+      <w:spacing w:before="480" w:after="0"/>
+      <w:outlineLvl w:val="0"/>
+    </w:pPr>
+    <w:rPr>
+      <w:rFonts w:asciiTheme="majorHAnsi" w:eastAsiaTheme="majorEastAsia" w:hAnsiTheme="majorHAnsi" w:cstheme="majorBidi"/>
+      <w:b/>
+      <w:bCs/>
+      <w:color w:val="345A8A" w:themeColor="accent1" w:themeShade="B5"/>
+      <w:sz w:val="32"/>
+      <w:szCs w:val="32"/>
+    </w:rPr>
+  </w:style>
+  <w:style w:type="paragraph" w:styleId="Heading2">
+    <w:name w:val="Heading 2"/>
+    <w:basedOn w:val="Normal"/>
+    <w:next w:val="Normal"/>
+    <w:uiPriority w:val="9"/>
+    <w:unhideWhenUsed/>
+    <w:qFormat/>
+    <w:pPr>
+      <w:keepNext/>
+      <w:keepLines/>
+      <w:spacing w:before="200" w:after="0"/>
+      <w:outlineLvl w:val="1"/>
+    </w:pPr>
+    <w:rPr>
+      <w:rFonts w:asciiTheme="majorHAnsi" w:eastAsiaTheme="majorEastAsia" w:hAnsiTheme="majorHAnsi" w:cstheme="majorBidi"/>
+      <w:b/>
+      <w:bCs/>
+      <w:color w:val="4F81BD" w:themeColor="accent1"/>
+      <w:sz w:val="32"/>
+      <w:szCs w:val="32"/>
+    </w:rPr>
+  </w:style>
+  <w:style w:type="paragraph" w:styleId="Heading3">
+    <w:name w:val="Heading 3"/>
+    <w:basedOn w:val="Normal"/>
+    <w:next w:val="Normal"/>
+    <w:uiPriority w:val="9"/>
+    <w:unhideWhenUsed/>
+    <w:qFormat/>
+    <w:pPr>
+      <w:keepNext/>
+      <w:keepLines/>
+      <w:spacing w:before="200" w:after="0"/>
+      <w:outlineLvl w:val="1"/>
+    </w:pPr>
+    <w:rPr>
+      <w:rFonts w:asciiTheme="majorHAnsi" w:eastAsiaTheme="majorEastAsia" w:hAnsiTheme="majorHAnsi" w:cstheme="majorBidi"/>
+      <w:b/>
+      <w:bCs/>
+      <w:color w:val="4F81BD" w:themeColor="accent1"/>
+      <w:sz w:val="28"/>
+      <w:szCs w:val="28"/>
+    </w:rPr>
+  </w:style>
+  <w:style w:type="paragraph" w:styleId="Heading4">
+    <w:name w:val="Heading 4"/>
+    <w:basedOn w:val="Normal"/>
+    <w:next w:val="Normal"/>
+    <w:uiPriority w:val="9"/>
+    <w:unhideWhenUsed/>
+    <w:qFormat/>
+    <w:pPr>
+      <w:keepNext/>
+      <w:keepLines/>
+      <w:spacing w:before="200" w:after="0"/>
+      <w:outlineLvl w:val="1"/>
+    </w:pPr>
+    <w:rPr>
+      <w:rFonts w:asciiTheme="majorHAnsi" w:eastAsiaTheme="majorEastAsia" w:hAnsiTheme="majorHAnsi" w:cstheme="majorBidi"/>
+      <w:b/>
+      <w:bCs/>
+      <w:color w:val="4F81BD" w:themeColor="accent1"/>
+      <w:sz w:val="24"/>
+      <w:szCs w:val="24"/>
+    </w:rPr>
+  </w:style>
+  <w:style w:type="paragraph" w:styleId="Heading5">
+    <w:name w:val="Heading 5"/>
+    <w:basedOn w:val="Normal"/>
+    <w:next w:val="Normal"/>
+    <w:uiPriority w:val="9"/>
+    <w:unhideWhenUsed/>
+    <w:qFormat/>
+    <w:pPr>
+      <w:keepNext/>
+      <w:keepLines/>
+      <w:spacing w:before="200" w:after="0"/>
+      <w:outlineLvl w:val="1"/>
+    </w:pPr>
+    <w:rPr>
+      <w:rFonts w:asciiTheme="majorHAnsi" w:eastAsiaTheme="majorEastAsia" w:hAnsiTheme="majorHAnsi" w:cstheme="majorBidi"/>
+      <w:i/>
+      <w:iCs/>
+      <w:color w:val="4F81BD" w:themeColor="accent1"/>
+      <w:sz w:val="24"/>
+      <w:szCs w:val="24"/>
+    </w:rPr>
+  </w:style>
+  <w:style w:type="paragraph" w:styleId="BlockQuote">
     <w:name w:val="Block Quote"/>
     <w:basedOn w:val="Normal"/>
     <w:next w:val="Normal"/>
@@ -6572,13 +6450,41 @@
       <w:spacing w:before="100" w:after="100"/>
     </w:pPr>
     <w:rPr>
-      <w:rFonts w:eastAsiaTheme="majorEastAsia" w:cstheme="majorBidi"/>
+      <w:rFonts w:asciiTheme="majorHAnsi" w:eastAsiaTheme="majorEastAsia" w:hAnsiTheme="majorHAnsi" w:cstheme="majorBidi"/>
       <w:bCs/>
       <w:sz w:val="20"/>
       <w:szCs w:val="20"/>
     </w:rPr>
   </w:style>
-  <w:style w:type="paragraph" w:customStyle="1" w:styleId="DefinitionTerm">
+  <w:style w:type="paragraph" w:styleId="FootnoteText">
+    <w:name w:val="Footnote Text"/>
+    <w:basedOn w:val="Normal"/>
+    <w:next w:val="FootnoteText"/>
+    <w:uiPriority w:val="9"/>
+    <w:unhideWhenUsed/>
+    <w:qFormat/>
+  </w:style>
+  <w:style w:type="character" w:default="1" w:styleId="DefaultParagraphFont">
+    <w:name w:val="Default Paragraph Font"/>
+    <w:semiHidden/>
+    <w:unhideWhenUsed/>
+  </w:style>
+  <w:style w:type="table" w:default="1" w:styleId="TableNormal">
+    <w:name w:val="Normal Table"/>
+    <w:semiHidden/>
+    <w:unhideWhenUsed/>
+    <w:qFormat/>
+    <w:tblPr>
+      <w:tblInd w:w="0" w:type="dxa"/>
+      <w:tblCellMar>
+        <w:top w:w="0" w:type="dxa"/>
+        <w:left w:w="108" w:type="dxa"/>
+        <w:bottom w:w="0" w:type="dxa"/>
+        <w:right w:w="108" w:type="dxa"/>
+      </w:tblCellMar>
+    </w:tblPr>
+  </w:style>
+  <w:style w:type="paragraph" w:styleId="DefinitionTerm">
     <w:name w:val="Definition Term"/>
     <w:basedOn w:val="Normal"/>
     <w:next w:val="Definition"/>
@@ -6591,33 +6497,35 @@
       <w:b/>
     </w:rPr>
   </w:style>
-  <w:style w:type="paragraph" w:customStyle="1" w:styleId="Definition">
+  <w:style w:type="paragraph" w:styleId="Definition">
     <w:name w:val="Definition"/>
     <w:basedOn w:val="Normal"/>
   </w:style>
   <w:style w:type="paragraph" w:styleId="BodyText">
     <w:name w:val="Body Text"/>
     <w:basedOn w:val="Normal"/>
+    <w:link w:val="BodyTextChar"/>
     <w:pPr>
       <w:spacing w:after="120"/>
     </w:pPr>
   </w:style>
-  <w:style w:type="paragraph" w:customStyle="1" w:styleId="TableCaption">
+  <w:style w:type="paragraph" w:styleId="TableCaption">
     <w:name w:val="Table Caption"/>
     <w:basedOn w:val="Normal"/>
+    <w:link w:val="BodyTextChar"/>
     <w:pPr>
-      <w:spacing w:after="120"/>
+      <w:spacing w:before="0" w:after="120"/>
     </w:pPr>
     <w:rPr>
       <w:i/>
     </w:rPr>
   </w:style>
-  <w:style w:type="paragraph" w:customStyle="1" w:styleId="ImageCaption">
+  <w:style w:type="paragraph" w:styleId="ImageCaption">
     <w:name w:val="Image Caption"/>
     <w:basedOn w:val="Normal"/>
     <w:link w:val="BodyTextChar"/>
     <w:pPr>
-      <w:spacing w:after="120"/>
+      <w:spacing w:before="0" w:after="120"/>
     </w:pPr>
     <w:rPr>
       <w:i/>
@@ -6626,12 +6534,11 @@
   <w:style w:type="character" w:customStyle="1" w:styleId="BodyTextChar">
     <w:name w:val="Body Text Char"/>
     <w:basedOn w:val="DefaultParagraphFont"/>
-    <w:link w:val="ImageCaption"/>
+    <w:link w:val="BodyText"/>
   </w:style>
   <w:style w:type="character" w:customStyle="1" w:styleId="VerbatimChar">
     <w:name w:val="Verbatim Char"/>
     <w:basedOn w:val="BodyTextChar"/>
-    <w:link w:val="SourceCode"/>
     <w:rPr>
       <w:rFonts w:ascii="Consolas" w:hAnsi="Consolas"/>
       <w:sz w:val="22"/>
@@ -6656,136 +6563,106 @@
     <w:basedOn w:val="Normal"/>
     <w:link w:val="VerbatimChar"/>
     <w:pPr>
-      <w:wordWrap w:val="0"/>
+      <w:wordWrap w:val="off"/>
     </w:pPr>
   </w:style>
   <w:style w:type="character" w:customStyle="1" w:styleId="KeywordTok">
     <w:name w:val="KeywordTok"/>
     <w:basedOn w:val="VerbatimChar"/>
     <w:rPr>
-      <w:rFonts w:ascii="Consolas" w:hAnsi="Consolas"/>
+      <w:color w:val="007020"/>
       <w:b/>
-      <w:color w:val="007020"/>
-      <w:sz w:val="22"/>
     </w:rPr>
   </w:style>
   <w:style w:type="character" w:customStyle="1" w:styleId="DataTypeTok">
     <w:name w:val="DataTypeTok"/>
     <w:basedOn w:val="VerbatimChar"/>
     <w:rPr>
-      <w:rFonts w:ascii="Consolas" w:hAnsi="Consolas"/>
       <w:color w:val="902000"/>
-      <w:sz w:val="22"/>
     </w:rPr>
   </w:style>
   <w:style w:type="character" w:customStyle="1" w:styleId="DecValTok">
     <w:name w:val="DecValTok"/>
     <w:basedOn w:val="VerbatimChar"/>
     <w:rPr>
-      <w:rFonts w:ascii="Consolas" w:hAnsi="Consolas"/>
-      <w:color w:val="40A070"/>
-      <w:sz w:val="22"/>
+      <w:color w:val="40a070"/>
     </w:rPr>
   </w:style>
   <w:style w:type="character" w:customStyle="1" w:styleId="BaseNTok">
     <w:name w:val="BaseNTok"/>
     <w:basedOn w:val="VerbatimChar"/>
     <w:rPr>
-      <w:rFonts w:ascii="Consolas" w:hAnsi="Consolas"/>
-      <w:color w:val="40A070"/>
-      <w:sz w:val="22"/>
+      <w:color w:val="40a070"/>
     </w:rPr>
   </w:style>
   <w:style w:type="character" w:customStyle="1" w:styleId="FloatTok">
     <w:name w:val="FloatTok"/>
     <w:basedOn w:val="VerbatimChar"/>
     <w:rPr>
-      <w:rFonts w:ascii="Consolas" w:hAnsi="Consolas"/>
-      <w:color w:val="40A070"/>
-      <w:sz w:val="22"/>
+      <w:color w:val="40a070"/>
     </w:rPr>
   </w:style>
   <w:style w:type="character" w:customStyle="1" w:styleId="CharTok">
     <w:name w:val="CharTok"/>
     <w:basedOn w:val="VerbatimChar"/>
     <w:rPr>
-      <w:rFonts w:ascii="Consolas" w:hAnsi="Consolas"/>
-      <w:color w:val="4070A0"/>
-      <w:sz w:val="22"/>
+      <w:color w:val="4070a0"/>
     </w:rPr>
   </w:style>
   <w:style w:type="character" w:customStyle="1" w:styleId="StringTok">
     <w:name w:val="StringTok"/>
     <w:basedOn w:val="VerbatimChar"/>
     <w:rPr>
-      <w:rFonts w:ascii="Consolas" w:hAnsi="Consolas"/>
-      <w:color w:val="4070A0"/>
-      <w:sz w:val="22"/>
+      <w:color w:val="4070a0"/>
     </w:rPr>
   </w:style>
   <w:style w:type="character" w:customStyle="1" w:styleId="CommentTok">
     <w:name w:val="CommentTok"/>
     <w:basedOn w:val="VerbatimChar"/>
     <w:rPr>
-      <w:rFonts w:ascii="Consolas" w:hAnsi="Consolas"/>
+      <w:color w:val="60a0b0"/>
       <w:i/>
-      <w:color w:val="60A0B0"/>
-      <w:sz w:val="22"/>
     </w:rPr>
   </w:style>
   <w:style w:type="character" w:customStyle="1" w:styleId="OtherTok">
     <w:name w:val="OtherTok"/>
     <w:basedOn w:val="VerbatimChar"/>
     <w:rPr>
-      <w:rFonts w:ascii="Consolas" w:hAnsi="Consolas"/>
       <w:color w:val="007020"/>
-      <w:sz w:val="22"/>
     </w:rPr>
   </w:style>
   <w:style w:type="character" w:customStyle="1" w:styleId="AlertTok">
     <w:name w:val="AlertTok"/>
     <w:basedOn w:val="VerbatimChar"/>
     <w:rPr>
-      <w:rFonts w:ascii="Consolas" w:hAnsi="Consolas"/>
+      <w:color w:val="ff0000"/>
       <w:b/>
-      <w:color w:val="FF0000"/>
-      <w:sz w:val="22"/>
     </w:rPr>
   </w:style>
   <w:style w:type="character" w:customStyle="1" w:styleId="FunctionTok">
     <w:name w:val="FunctionTok"/>
     <w:basedOn w:val="VerbatimChar"/>
     <w:rPr>
-      <w:rFonts w:ascii="Consolas" w:hAnsi="Consolas"/>
-      <w:color w:val="06287E"/>
-      <w:sz w:val="22"/>
+      <w:color w:val="06287e"/>
     </w:rPr>
   </w:style>
   <w:style w:type="character" w:customStyle="1" w:styleId="RegionMarkerTok">
     <w:name w:val="RegionMarkerTok"/>
     <w:basedOn w:val="VerbatimChar"/>
-    <w:rPr>
-      <w:rFonts w:ascii="Consolas" w:hAnsi="Consolas"/>
-      <w:sz w:val="22"/>
-    </w:rPr>
+    <w:rPr/>
   </w:style>
   <w:style w:type="character" w:customStyle="1" w:styleId="ErrorTok">
     <w:name w:val="ErrorTok"/>
     <w:basedOn w:val="VerbatimChar"/>
     <w:rPr>
-      <w:rFonts w:ascii="Consolas" w:hAnsi="Consolas"/>
+      <w:color w:val="ff0000"/>
       <w:b/>
-      <w:color w:val="FF0000"/>
-      <w:sz w:val="22"/>
     </w:rPr>
   </w:style>
   <w:style w:type="character" w:customStyle="1" w:styleId="NormalTok">
     <w:name w:val="NormalTok"/>
     <w:basedOn w:val="VerbatimChar"/>
-    <w:rPr>
-      <w:rFonts w:ascii="Consolas" w:hAnsi="Consolas"/>
-      <w:sz w:val="22"/>
-    </w:rPr>
+    <w:rPr/>
   </w:style>
   <w:style w:type="paragraph" w:customStyle="1" w:styleId="SourceCode">
     <w:name w:val="Source Code"/>

</xml_diff>

<commit_message>
updated with additional presentations from 2011-2012
</commit_message>
<xml_diff>
--- a/CV/cv.docx
+++ b/CV/cv.docx
@@ -3874,6 +3874,65 @@
         </w:numPr>
       </w:pPr>
       <w:r>
+        <w:t xml:space="preserve">Benedict, Karl Kent, Deana Pennington. 2012. ‘Necessary but not Sufficient - Closing the Gap Between Data Access and Use by a Broad User Community’ Poster presentation at the American Geophysical Union Fall Meeting. San Francisco, CA. December 2012.</w:t>
+      </w:r>
+    </w:p>
+    <w:p>
+      <w:pPr>
+        <w:numPr>
+          <w:numId w:val="1008"/>
+          <w:ilvl w:val="0"/>
+        </w:numPr>
+      </w:pPr>
+      <w:r>
+        <w:t xml:space="preserve">Benedict, Karl Kent, Soren Scott, William Hudspeth. 2012. ‘Data Management for Flexible Access - Implementation and Lessons Learned from work with Multiple User Communities’</w:t>
+      </w:r>
+      <w:r>
+        <w:t xml:space="preserve"> </w:t>
+      </w:r>
+      <w:r>
+        <w:rPr>
+          <w:i/>
+        </w:rPr>
+        <w:t xml:space="preserve">Invited Paper</w:t>
+      </w:r>
+      <w:r>
+        <w:t xml:space="preserve"> </w:t>
+      </w:r>
+      <w:r>
+        <w:t xml:space="preserve">for the American Geophysical Union Fall Meeting. San Francisco, CA. December 2012.</w:t>
+      </w:r>
+    </w:p>
+    <w:p>
+      <w:pPr>
+        <w:numPr>
+          <w:numId w:val="1008"/>
+          <w:ilvl w:val="0"/>
+        </w:numPr>
+      </w:pPr>
+      <w:r>
+        <w:t xml:space="preserve">Del Rio, Nicholas, Deana D. Pennington, Paulo Pinheiro da Silva, Karl K. Benedict. 2012. ‘Streamlining Data Access Services and Data Analysis Services Integration’ Poster presentation at the American Geophysical Union Fall Meeting. San Francisco, CA. December 2012.</w:t>
+      </w:r>
+    </w:p>
+    <w:p>
+      <w:pPr>
+        <w:numPr>
+          <w:numId w:val="1008"/>
+          <w:ilvl w:val="0"/>
+        </w:numPr>
+      </w:pPr>
+      <w:r>
+        <w:t xml:space="preserve">Hudspeth, William, Karl K. Benedict, Soren Scott. 2012. ‘Generation of Multiple Metadata Formats from a Geospatial Data Repository’ Poster presentation at the American Geophysical Union Fall Meeting. San Francisco, CA. December 2012.</w:t>
+      </w:r>
+    </w:p>
+    <w:p>
+      <w:pPr>
+        <w:numPr>
+          <w:numId w:val="1008"/>
+          <w:ilvl w:val="0"/>
+        </w:numPr>
+      </w:pPr>
+      <w:r>
         <w:t xml:space="preserve">Benedict, Karl Kent. 2012. ‘Scientific Data Preservation’. Presentation at New Mexico Cyberinfrastructure Day. Albuquerque, NM. September, 2012</w:t>
       </w:r>
     </w:p>
@@ -3885,6 +3944,17 @@
         </w:numPr>
       </w:pPr>
       <w:r>
+        <w:t xml:space="preserve">Jia, Lijuan, Stone, Mark C., and Karl Kent Benedict (2012). 'Improved Dust Forecasts Through Running Soil Moisture Model in San Juan River Basin'. World Water &amp; Environmental Resources Congress, ASCE. Albuquerque, NM. May 2012.</w:t>
+      </w:r>
+    </w:p>
+    <w:p>
+      <w:pPr>
+        <w:numPr>
+          <w:numId w:val="1008"/>
+          <w:ilvl w:val="0"/>
+        </w:numPr>
+      </w:pPr>
+      <w:r>
         <w:t xml:space="preserve">Benedict, Karl Kent. 2012. ‘New Mexico Resources for Data Sharing and Collaboration’. Paper presented at the fourth annual EPSCoR Tri-State Consortium Meeting. Sun Valley, ID. April 3-6, 2012.</w:t>
       </w:r>
     </w:p>
@@ -3896,6 +3966,17 @@
         </w:numPr>
       </w:pPr>
       <w:r>
+        <w:t xml:space="preserve">Benedict, Karl Kent, and Soren Scott. 2012. ‘Visualization of Observational Data in Google Earth’. Paper/Demonstration presented at the fourth annual EPSCoR Tri-State meeing. Sun Valley, ID. April 3-6, 2012.</w:t>
+      </w:r>
+    </w:p>
+    <w:p>
+      <w:pPr>
+        <w:numPr>
+          <w:numId w:val="1008"/>
+          <w:ilvl w:val="0"/>
+        </w:numPr>
+      </w:pPr>
+      <w:r>
         <w:t xml:space="preserve">Benedict, Karl Kent. 2012. ‘Architecture Model for OGC Service Integration’. Paper presented at the Federation of Earth Science Information Partners Winter Meeting. Washington, DC. January, 2012.</w:t>
       </w:r>
     </w:p>
@@ -3907,66 +3988,7 @@
         </w:numPr>
       </w:pPr>
       <w:r>
-        <w:t xml:space="preserve">Benedict, Karl Kent, Deana Pennington. 2012. ‘Necessary but not Sufficient - Closing the Gap Between Data Access and Use by a Broad User Community’ Poster presentation at the American Geophysical Union Fall Meeting. San Francisco, CA. December 2012.</w:t>
-      </w:r>
-    </w:p>
-    <w:p>
-      <w:pPr>
-        <w:numPr>
-          <w:numId w:val="1008"/>
-          <w:ilvl w:val="0"/>
-        </w:numPr>
-      </w:pPr>
-      <w:r>
-        <w:t xml:space="preserve">Benedict, Karl Kent, and Soren Scott. 2012. ‘Visualization of Observational Data in Google Earth’. Paper/Demonstration presented at the fourth annual EPSCoR Tri-State meeing. Sun Valley, ID. April 3-6, 2012.</w:t>
-      </w:r>
-    </w:p>
-    <w:p>
-      <w:pPr>
-        <w:numPr>
-          <w:numId w:val="1008"/>
-          <w:ilvl w:val="0"/>
-        </w:numPr>
-      </w:pPr>
-      <w:r>
-        <w:t xml:space="preserve">Benedict, Karl Kent, Soren Scott, William Hudspeth. 2012. ‘Data Management for Flexible Access - Implementation and Lessons Learned from work with Multiple User Communities’</w:t>
-      </w:r>
-      <w:r>
-        <w:t xml:space="preserve"> </w:t>
-      </w:r>
-      <w:r>
-        <w:rPr>
-          <w:i/>
-        </w:rPr>
-        <w:t xml:space="preserve">Invited Paper</w:t>
-      </w:r>
-      <w:r>
-        <w:t xml:space="preserve"> </w:t>
-      </w:r>
-      <w:r>
-        <w:t xml:space="preserve">for the American Geophysical Union Fall Meeting. San Francisco, CA. December 2012.</w:t>
-      </w:r>
-    </w:p>
-    <w:p>
-      <w:pPr>
-        <w:numPr>
-          <w:numId w:val="1008"/>
-          <w:ilvl w:val="0"/>
-        </w:numPr>
-      </w:pPr>
-      <w:r>
-        <w:t xml:space="preserve">Del Rio, Nicholas, Deana D. Pennington, Paulo Pinheiro da Silva, Karl K. Benedict. 2012. ‘Streamlining Data Access Services and Data Analysis Services Integration’ Poster presentation at the American Geophysical Union Fall Meeting. San Francisco, CA. December 2012.</w:t>
-      </w:r>
-    </w:p>
-    <w:p>
-      <w:pPr>
-        <w:numPr>
-          <w:numId w:val="1008"/>
-          <w:ilvl w:val="0"/>
-        </w:numPr>
-      </w:pPr>
-      <w:r>
-        <w:t xml:space="preserve">Hudspeth, William, Karl K. Benedict, Soren Scott. 2012. ‘Generation of Multiple Metadata Formats from a Geospatial Data Repository’ Poster presentation at the American Geophysical Union Fall Meeting. San Francisco, CA. December 2012.</w:t>
+        <w:t xml:space="preserve">Jia, Lijuan, Mark C. Stone, and Karl Kent Benedict (2011). 'Enhanced Dust Production Forecasts Using Soil Moisture Models in the Four Corners Areas'. American Water Resources Association Annual Meeting, Albuquerque, NM. November 7-10, 2011.</w:t>
       </w:r>
     </w:p>
     <w:p>
@@ -6135,7 +6157,7 @@
         </w:numPr>
       </w:pPr>
       <w:r>
-        <w:t xml:space="preserve">revised: 2017-01</w:t>
+        <w:t xml:space="preserve">revised: 2017-05</w:t>
       </w:r>
     </w:p>
     <w:sectPr>
@@ -6339,7 +6361,7 @@
     </w:lvl>
   </w:abstractNum>
   <w:abstractNum w:abstractNumId="990">
-    <w:nsid w:val="4a7c4da0"/>
+    <w:nsid w:val="796d3c79"/>
     <w:multiLevelType w:val="multilevel"/>
     <w:lvl w:ilvl="0">
       <w:numFmt w:val="bullet"/>
@@ -6420,7 +6442,7 @@
     </w:lvl>
   </w:abstractNum>
   <w:abstractNum w:abstractNumId="991">
-    <w:nsid w:val="a653d999"/>
+    <w:nsid w:val="75a03611"/>
     <w:multiLevelType w:val="multilevel"/>
     <w:lvl w:ilvl="0">
       <w:numFmt w:val="bullet"/>
@@ -6501,7 +6523,7 @@
     </w:lvl>
   </w:abstractNum>
   <w:abstractNum w:abstractNumId="99411">
-    <w:nsid w:val="ce65a967"/>
+    <w:nsid w:val="ee92747e"/>
     <w:multiLevelType w:val="multilevel"/>
     <w:lvl w:ilvl="0">
       <w:start w:val="1"/>

</xml_diff>

<commit_message>
update of CV with 2017 materials
</commit_message>
<xml_diff>
--- a/CV/cv.docx
+++ b/CV/cv.docx
@@ -1061,6 +1061,26 @@
         <w:pStyle w:val="FirstParagraph"/>
       </w:pPr>
       <w:r>
+        <w:t xml:space="preserve">2017 - Present,</w:t>
+      </w:r>
+      <w:r>
+        <w:t xml:space="preserve"> </w:t>
+      </w:r>
+      <w:r>
+        <w:rPr>
+          <w:i/>
+        </w:rPr>
+        <w:t xml:space="preserve">Committee Member</w:t>
+      </w:r>
+      <w:r>
+        <w:t xml:space="preserve">, UNM Faculty Senate University Press Committee</w:t>
+      </w:r>
+    </w:p>
+    <w:p>
+      <w:pPr>
+        <w:pStyle w:val="BodyText"/>
+      </w:pPr>
+      <w:r>
         <w:t xml:space="preserve">2016 - Present,</w:t>
       </w:r>
       <w:r>
@@ -1473,9 +1493,36 @@
       <w:pPr>
         <w:pStyle w:val="Heading3"/>
       </w:pPr>
-      <w:bookmarkStart w:id="33" w:name="advisorysteering-committee-appointments"/>
+      <w:bookmarkStart w:id="33" w:name="task-forceworking-group-service"/>
       <w:bookmarkEnd w:id="33"/>
       <w:r>
+        <w:t xml:space="preserve">Task Force/Working Group Service</w:t>
+      </w:r>
+    </w:p>
+    <w:p>
+      <w:pPr>
+        <w:pStyle w:val="FirstParagraph"/>
+      </w:pPr>
+      <w:r>
+        <w:t xml:space="preserve">2016 - Present, member of the</w:t>
+      </w:r>
+      <w:r>
+        <w:t xml:space="preserve"> </w:t>
+      </w:r>
+      <w:r>
+        <w:rPr>
+          <w:i/>
+        </w:rPr>
+        <w:t xml:space="preserve">Greater Western Library Alliance Task Force on Research Data Management</w:t>
+      </w:r>
+    </w:p>
+    <w:p>
+      <w:pPr>
+        <w:pStyle w:val="Heading3"/>
+      </w:pPr>
+      <w:bookmarkStart w:id="34" w:name="advisorysteering-committee-appointments"/>
+      <w:bookmarkEnd w:id="34"/>
+      <w:r>
         <w:t xml:space="preserve">Advisory/Steering Committee Appointments</w:t>
       </w:r>
     </w:p>
@@ -1575,8 +1622,8 @@
       <w:pPr>
         <w:pStyle w:val="Heading3"/>
       </w:pPr>
-      <w:bookmarkStart w:id="34" w:name="elected-positions"/>
-      <w:bookmarkEnd w:id="34"/>
+      <w:bookmarkStart w:id="35" w:name="elected-positions"/>
+      <w:bookmarkEnd w:id="35"/>
       <w:r>
         <w:t xml:space="preserve">Elected Positions</w:t>
       </w:r>
@@ -1586,6 +1633,29 @@
         <w:pStyle w:val="FirstParagraph"/>
       </w:pPr>
       <w:r>
+        <w:t xml:space="preserve">2017 - Present,</w:t>
+      </w:r>
+      <w:r>
+        <w:t xml:space="preserve"> </w:t>
+      </w:r>
+      <w:r>
+        <w:rPr>
+          <w:i/>
+        </w:rPr>
+        <w:t xml:space="preserve">Co-Chair</w:t>
+      </w:r>
+      <w:r>
+        <w:t xml:space="preserve"> </w:t>
+      </w:r>
+      <w:r>
+        <w:t xml:space="preserve">of the DataONE Users Group.</w:t>
+      </w:r>
+    </w:p>
+    <w:p>
+      <w:pPr>
+        <w:pStyle w:val="BodyText"/>
+      </w:pPr>
+      <w:r>
         <w:t xml:space="preserve">2016 - Present,</w:t>
       </w:r>
       <w:r>
@@ -1834,8 +1904,8 @@
       <w:pPr>
         <w:pStyle w:val="Heading3"/>
       </w:pPr>
-      <w:bookmarkStart w:id="35" w:name="proposal-review-panels"/>
-      <w:bookmarkEnd w:id="35"/>
+      <w:bookmarkStart w:id="36" w:name="proposal-review-panels"/>
+      <w:bookmarkEnd w:id="36"/>
       <w:r>
         <w:t xml:space="preserve">Proposal Review Panels</w:t>
       </w:r>
@@ -1853,6 +1923,14 @@
         <w:pStyle w:val="BodyText"/>
       </w:pPr>
       <w:r>
+        <w:t xml:space="preserve">2017, NASA Earth Science Technology Office Review Panel</w:t>
+      </w:r>
+    </w:p>
+    <w:p>
+      <w:pPr>
+        <w:pStyle w:val="BodyText"/>
+      </w:pPr>
+      <w:r>
         <w:t xml:space="preserve">2017, NASA Advanced Information Systems Technology Review Panel</w:t>
       </w:r>
     </w:p>
@@ -1861,6 +1939,14 @@
         <w:pStyle w:val="BodyText"/>
       </w:pPr>
       <w:r>
+        <w:t xml:space="preserve">2017, NSF EarthCube Proposal Reviewer</w:t>
+      </w:r>
+    </w:p>
+    <w:p>
+      <w:pPr>
+        <w:pStyle w:val="BodyText"/>
+      </w:pPr>
+      <w:r>
         <w:t xml:space="preserve">2014, 2016, NASA Earth Science Applications: Health and Air Quality Review Panel</w:t>
       </w:r>
     </w:p>
@@ -1900,8 +1986,8 @@
       <w:pPr>
         <w:pStyle w:val="Heading3"/>
       </w:pPr>
-      <w:bookmarkStart w:id="36" w:name="journal-peer-review"/>
-      <w:bookmarkEnd w:id="36"/>
+      <w:bookmarkStart w:id="37" w:name="journal-peer-review"/>
+      <w:bookmarkEnd w:id="37"/>
       <w:r>
         <w:t xml:space="preserve">Journal Peer Review</w:t>
       </w:r>
@@ -1945,6 +2031,23 @@
         <w:pStyle w:val="BodyText"/>
       </w:pPr>
       <w:r>
+        <w:t xml:space="preserve">2016, 2017</w:t>
+      </w:r>
+      <w:r>
+        <w:t xml:space="preserve"> </w:t>
+      </w:r>
+      <w:r>
+        <w:rPr>
+          <w:i/>
+        </w:rPr>
+        <w:t xml:space="preserve">International Journal of Geo-Information</w:t>
+      </w:r>
+    </w:p>
+    <w:p>
+      <w:pPr>
+        <w:pStyle w:val="BodyText"/>
+      </w:pPr>
+      <w:r>
         <w:t xml:space="preserve">2016,</w:t>
       </w:r>
       <w:r>
@@ -1954,23 +2057,6 @@
         <w:rPr>
           <w:i/>
         </w:rPr>
-        <w:t xml:space="preserve">International Journal of Geo-Information</w:t>
-      </w:r>
-    </w:p>
-    <w:p>
-      <w:pPr>
-        <w:pStyle w:val="BodyText"/>
-      </w:pPr>
-      <w:r>
-        <w:t xml:space="preserve">2016,</w:t>
-      </w:r>
-      <w:r>
-        <w:t xml:space="preserve"> </w:t>
-      </w:r>
-      <w:r>
-        <w:rPr>
-          <w:i/>
-        </w:rPr>
         <w:t xml:space="preserve">Big Data Research</w:t>
       </w:r>
     </w:p>
@@ -2013,7 +2099,7 @@
         <w:pStyle w:val="BodyText"/>
       </w:pPr>
       <w:r>
-        <w:t xml:space="preserve">2007, 2008, 2010, 2011, 2016</w:t>
+        <w:t xml:space="preserve">2007, 2008, 2010, 2011, 2016, 2017,</w:t>
       </w:r>
       <w:r>
         <w:t xml:space="preserve"> </w:t>
@@ -2029,8 +2115,8 @@
       <w:pPr>
         <w:pStyle w:val="Heading3"/>
       </w:pPr>
-      <w:bookmarkStart w:id="37" w:name="symposia-organized"/>
-      <w:bookmarkEnd w:id="37"/>
+      <w:bookmarkStart w:id="38" w:name="symposia-organized"/>
+      <w:bookmarkEnd w:id="38"/>
       <w:r>
         <w:t xml:space="preserve">Symposia Organized</w:t>
       </w:r>
@@ -2057,7 +2143,7 @@
       <w:r>
         <w:t xml:space="preserve"> </w:t>
       </w:r>
-      <w:hyperlink r:id="rId38">
+      <w:hyperlink r:id="rId39">
         <w:r>
           <w:rPr>
             <w:rStyle w:val="Hyperlink"/>
@@ -2131,7 +2217,7 @@
       <w:r>
         <w:t xml:space="preserve"> </w:t>
       </w:r>
-      <w:hyperlink r:id="rId39">
+      <w:hyperlink r:id="rId40">
         <w:r>
           <w:rPr>
             <w:rStyle w:val="Hyperlink"/>
@@ -2572,8 +2658,8 @@
       <w:pPr>
         <w:pStyle w:val="Heading2"/>
       </w:pPr>
-      <w:bookmarkStart w:id="40" w:name="sponsored-research"/>
-      <w:bookmarkEnd w:id="40"/>
+      <w:bookmarkStart w:id="41" w:name="sponsored-research"/>
+      <w:bookmarkEnd w:id="41"/>
       <w:r>
         <w:t xml:space="preserve">Sponsored Research</w:t>
       </w:r>
@@ -2582,14 +2668,15 @@
       <w:pPr>
         <w:pStyle w:val="Heading3"/>
       </w:pPr>
-      <w:bookmarkStart w:id="41" w:name="currently-active"/>
-      <w:bookmarkEnd w:id="41"/>
+      <w:bookmarkStart w:id="42" w:name="currently-active"/>
+      <w:bookmarkEnd w:id="42"/>
       <w:r>
         <w:t xml:space="preserve">Currently Active</w:t>
       </w:r>
     </w:p>
     <w:p>
       <w:pPr>
+        <w:pStyle w:val="Compact"/>
         <w:numPr>
           <w:numId w:val="1003"/>
           <w:ilvl w:val="0"/>
@@ -2599,6 +2686,33 @@
         <w:rPr>
           <w:i/>
         </w:rPr>
+        <w:t xml:space="preserve">Energize New Mexico</w:t>
+      </w:r>
+      <w:r>
+        <w:t xml:space="preserve">. Funding Agency: National Science Foundation. Performance Period 6/1/2013-5/31/2018. Award Amount: $1,658,575 (EDAC’s portion of the total project budget of $20,000,000). Co-I, William Michener (UNM) PI.</w:t>
+      </w:r>
+    </w:p>
+    <w:p>
+      <w:pPr>
+        <w:pStyle w:val="Heading3"/>
+      </w:pPr>
+      <w:bookmarkStart w:id="43" w:name="completed"/>
+      <w:bookmarkEnd w:id="43"/>
+      <w:r>
+        <w:t xml:space="preserve">Completed</w:t>
+      </w:r>
+    </w:p>
+    <w:p>
+      <w:pPr>
+        <w:numPr>
+          <w:numId w:val="1004"/>
+          <w:ilvl w:val="0"/>
+        </w:numPr>
+      </w:pPr>
+      <w:r>
+        <w:rPr>
+          <w:i/>
+        </w:rPr>
         <w:t xml:space="preserve">Collaborative Research: The Western Consortium for Watershed Analysis, Visualization, and Exploration (WC-WAVE)</w:t>
       </w:r>
       <w:r>
@@ -2608,24 +2722,7 @@
     <w:p>
       <w:pPr>
         <w:numPr>
-          <w:numId w:val="1003"/>
-          <w:ilvl w:val="0"/>
-        </w:numPr>
-      </w:pPr>
-      <w:r>
-        <w:rPr>
-          <w:i/>
-        </w:rPr>
-        <w:t xml:space="preserve">Energize New Mexico</w:t>
-      </w:r>
-      <w:r>
-        <w:t xml:space="preserve">. Funding Agency: National Science Foundation. Performance Period 6/1/2013-5/31/2018. Award Amount: $1,658,575 (EDAC’s portion of the total project budget of $20,000,000). Co-I, William Michener (UNM) PI.</w:t>
-      </w:r>
-    </w:p>
-    <w:p>
-      <w:pPr>
-        <w:numPr>
-          <w:numId w:val="1003"/>
+          <w:numId w:val="1004"/>
           <w:ilvl w:val="0"/>
         </w:numPr>
       </w:pPr>
@@ -2641,402 +2738,392 @@
     </w:p>
     <w:p>
       <w:pPr>
+        <w:numPr>
+          <w:numId w:val="1004"/>
+          <w:ilvl w:val="0"/>
+        </w:numPr>
+      </w:pPr>
+      <w:r>
+        <w:rPr>
+          <w:i/>
+        </w:rPr>
+        <w:t xml:space="preserve">Native American Water Rights Document Preservation and Discovery Enhancement Project</w:t>
+      </w:r>
+      <w:r>
+        <w:t xml:space="preserve">. Funding Agency: Bureau of Reclamation (Award to the American Indian Law Center - Sub-award to the University of New Mexico, College of University Libraries and Learning Sciences). Performance Period 5/1/2016-4/30/2017. Award Amount: $43,692 (CUL&amp;LS portion of a total project budget of $53,059). UNM PI.</w:t>
+      </w:r>
+    </w:p>
+    <w:p>
+      <w:pPr>
+        <w:numPr>
+          <w:numId w:val="1004"/>
+          <w:ilvl w:val="0"/>
+        </w:numPr>
+      </w:pPr>
+      <w:r>
+        <w:rPr>
+          <w:i/>
+        </w:rPr>
+        <w:t xml:space="preserve">CC*IIE Networking Infrastructure: Network Expansion to Support Data Intensive Research and Computation at the University of New Mexico</w:t>
+      </w:r>
+      <w:r>
+        <w:t xml:space="preserve">. Funding Agency: National Science Foundation. Award Number: 1440779. Performance Period 9/1/2014-2/28/2017. Award Amount: $498,620.00. Co-I, Steven Perry (UNM) PI.</w:t>
+      </w:r>
+    </w:p>
+    <w:p>
+      <w:pPr>
+        <w:numPr>
+          <w:numId w:val="1004"/>
+          <w:ilvl w:val="0"/>
+        </w:numPr>
+      </w:pPr>
+      <w:r>
+        <w:rPr>
+          <w:i/>
+        </w:rPr>
+        <w:t xml:space="preserve">Assessment in Action - Assessing the Impacts of Research Data Management Training for Graduate Students</w:t>
+      </w:r>
+      <w:r>
+        <w:t xml:space="preserve">. Performance Period 6/1/2015-6/30/2016. Unfunded but sponsored by ACRL. PI.</w:t>
+      </w:r>
+    </w:p>
+    <w:p>
+      <w:pPr>
+        <w:numPr>
+          <w:numId w:val="1004"/>
+          <w:ilvl w:val="0"/>
+        </w:numPr>
+      </w:pPr>
+      <w:r>
+        <w:rPr>
+          <w:i/>
+        </w:rPr>
+        <w:t xml:space="preserve">Collaborative Research: CI-Team Diff: The Virtual Learning Commons: STEM Research Communities Learning about Data Management, Geospatial Informatics, and Scientific Visualization</w:t>
+      </w:r>
+      <w:r>
+        <w:t xml:space="preserve">. Funding Agency: National Science foundation. Performance Period 9/15/11-9/30/14. Award Amount: $133,923 (EDAC’s portion: $20,000/year). Co-I, Marjorie McConnell (UNM) PI. Co-I Role transferred to EDAC with Dr. Benedict's transfer into the College of University Libraries and Learning Sciences on 7/1/14.</w:t>
+      </w:r>
+    </w:p>
+    <w:p>
+      <w:pPr>
+        <w:numPr>
+          <w:numId w:val="1004"/>
+          <w:ilvl w:val="0"/>
+        </w:numPr>
+      </w:pPr>
+      <w:r>
+        <w:rPr>
+          <w:i/>
+        </w:rPr>
+        <w:t xml:space="preserve">Earth, Life and Semantic Web (ELSeWeb): An Earth observation-driven, Semantic Web system for computational modeling of the impact of changing environments on health and disease</w:t>
+      </w:r>
+      <w:r>
+        <w:t xml:space="preserve">. Funding Agency: NASA. Performance Period: 1/12-12/13 (Award extended to 9/14). Award Amount: $204,215 (EDAC’s portion of the total project budget of $668,233). Institutional PI, Deanna Pennington (UTEP) PI.</w:t>
+      </w:r>
+    </w:p>
+    <w:p>
+      <w:pPr>
+        <w:numPr>
+          <w:numId w:val="1004"/>
+          <w:ilvl w:val="0"/>
+        </w:numPr>
+      </w:pPr>
+      <w:r>
+        <w:rPr>
+          <w:i/>
+        </w:rPr>
+        <w:t xml:space="preserve">Collaborative Research: Cyberinfrastructure Development for the Western Consortium of Idaho, Nevada, and New Mexico</w:t>
+      </w:r>
+      <w:r>
+        <w:t xml:space="preserve">. Funding Agency: National Science Foundation. Award Number:0918635. Performance Period 9/18/09-8/31/12. Award Amount: $316,161 (EDAC’s portion of the total project budget of $2,000,000). Co-I, Gayle Dana (Desert Research Institute) PI.</w:t>
+      </w:r>
+    </w:p>
+    <w:p>
+      <w:pPr>
+        <w:numPr>
+          <w:numId w:val="1004"/>
+          <w:ilvl w:val="0"/>
+        </w:numPr>
+      </w:pPr>
+      <w:r>
+        <w:rPr>
+          <w:i/>
+        </w:rPr>
+        <w:t xml:space="preserve">Feasibility of Development and Deployment into Public Health Decision Support systems of a Multi-resolution Nested Dust Forecast System Enabled by Open Standards Based Model and Data Interoperability</w:t>
+      </w:r>
+      <w:r>
+        <w:t xml:space="preserve">. Funding Agency: NASA. Performance Period: 7/31/09-1/31/11. Award Amount: $109,575.55. PI.</w:t>
+      </w:r>
+    </w:p>
+    <w:p>
+      <w:pPr>
+        <w:numPr>
+          <w:numId w:val="1004"/>
+          <w:ilvl w:val="0"/>
+        </w:numPr>
+      </w:pPr>
+      <w:r>
+        <w:rPr>
+          <w:i/>
+        </w:rPr>
+        <w:t xml:space="preserve">New Mexico EPSCoR RII3: Climate Change Impacts on New Mexico's Mountain Sources of Water</w:t>
+      </w:r>
+      <w:r>
+        <w:t xml:space="preserve">. Funding Agency: National Science Foundation. Award Number:0814449. Performance Period: 9/08-8/13. Award Amount: $1,578,824 (EDAC’s portion of the total project budget of $15,000,000). Co-I, William Michener (NM EPSCoR State Office) PI.</w:t>
+      </w:r>
+    </w:p>
+    <w:p>
+      <w:pPr>
+        <w:numPr>
+          <w:numId w:val="1004"/>
+          <w:ilvl w:val="0"/>
+        </w:numPr>
+      </w:pPr>
+      <w:r>
+        <w:rPr>
+          <w:i/>
+        </w:rPr>
+        <w:t xml:space="preserve">Development of a Flexible Pavement Database for Local Calibration of MEPDG</w:t>
+      </w:r>
+      <w:r>
+        <w:t xml:space="preserve">. Funding Agency: NM Department of Transportation. Performance Period: 6/08-5/11. Award Amount: $31,310 (EDAC’s portion of the total project budget of $439,787). Co-I for EDAC’s project component, Rafi Tarifdar (UNM CE Department) PI.</w:t>
+      </w:r>
+    </w:p>
+    <w:p>
+      <w:pPr>
+        <w:numPr>
+          <w:numId w:val="1004"/>
+          <w:ilvl w:val="0"/>
+        </w:numPr>
+      </w:pPr>
+      <w:r>
+        <w:rPr>
+          <w:i/>
+        </w:rPr>
+        <w:t xml:space="preserve">Application of Daily MODIS Remote Sensing Imagery to Grassland Fuels Management in Northern New Mexico</w:t>
+      </w:r>
+      <w:r>
+        <w:t xml:space="preserve">. Funding Source: Valles Caldera Trust. Performance Period 6/08-9/09. Award amount: $33,758. PI.</w:t>
+      </w:r>
+    </w:p>
+    <w:p>
+      <w:pPr>
+        <w:numPr>
+          <w:numId w:val="1004"/>
+          <w:ilvl w:val="0"/>
+        </w:numPr>
+      </w:pPr>
+      <w:r>
+        <w:rPr>
+          <w:i/>
+        </w:rPr>
+        <w:t xml:space="preserve">Joint Laboratory for Geosciences Interoperability Partnership</w:t>
+      </w:r>
+      <w:r>
+        <w:t xml:space="preserve">. Funding Source: NASA (with EDAC acting as a Subcontractor to George Mason University). Performance Period: 8/07-12/08. Award Amount: $40,000 (EDAC’s subcontract amount). PI for EDAC’s activity for this project.</w:t>
+      </w:r>
+    </w:p>
+    <w:p>
+      <w:pPr>
+        <w:numPr>
+          <w:numId w:val="1004"/>
+          <w:ilvl w:val="0"/>
+        </w:numPr>
+      </w:pPr>
+      <w:r>
+        <w:rPr>
+          <w:i/>
+        </w:rPr>
+        <w:t xml:space="preserve">New Mexico Environment Department, Environmental GIS (eGIS)</w:t>
+      </w:r>
+      <w:r>
+        <w:t xml:space="preserve">. Funding Source: New Mexico Environment Department. Performance Period: 10/06-6/07. Award Amount: $66,166. PI for overall project.</w:t>
+      </w:r>
+    </w:p>
+    <w:p>
+      <w:pPr>
+        <w:numPr>
+          <w:numId w:val="1004"/>
+          <w:ilvl w:val="0"/>
+        </w:numPr>
+      </w:pPr>
+      <w:r>
+        <w:rPr>
+          <w:i/>
+        </w:rPr>
+        <w:t xml:space="preserve">Project for Internet Networking</w:t>
+      </w:r>
+      <w:r>
+        <w:t xml:space="preserve">. Funding Source: US Department of State (partial) through their</w:t>
+      </w:r>
+      <w:r>
+        <w:t xml:space="preserve"> </w:t>
+      </w:r>
+      <w:r>
+        <w:rPr>
+          <w:i/>
+        </w:rPr>
+        <w:t xml:space="preserve">Middle East Partnership Initiative</w:t>
+      </w:r>
+      <w:r>
+        <w:t xml:space="preserve">. Performance Period: 2006-2009. Technical Lead, Richard Wood PI. Project described in doi:10.1111/dome.12061.</w:t>
+      </w:r>
+    </w:p>
+    <w:p>
+      <w:pPr>
+        <w:numPr>
+          <w:numId w:val="1004"/>
+          <w:ilvl w:val="0"/>
+        </w:numPr>
+      </w:pPr>
+      <w:r>
+        <w:rPr>
+          <w:i/>
+        </w:rPr>
+        <w:t xml:space="preserve">New Mexico EPSCoR (Experimental Program to Stimulate Competitive Research) RII (NM NEW) Grant, Hydrology Program</w:t>
+      </w:r>
+      <w:r>
+        <w:t xml:space="preserve">. Funding Source: National Science Foundation. Performance Period: 2005-2008. Award Amount: $1,984,617, EDAC Portion: $259,060. Served as PI for Earth Data Analysis Center (EDAC) work under the statewide EPSCoR program.</w:t>
+      </w:r>
+    </w:p>
+    <w:p>
+      <w:pPr>
+        <w:numPr>
+          <w:numId w:val="1004"/>
+          <w:ilvl w:val="0"/>
+        </w:numPr>
+      </w:pPr>
+      <w:r>
+        <w:rPr>
+          <w:i/>
+        </w:rPr>
+        <w:t xml:space="preserve">National Science Foundation, Doctoral Dissertation Improvement Grant</w:t>
+      </w:r>
+      <w:r>
+        <w:t xml:space="preserve"> </w:t>
+      </w:r>
+      <w:r>
+        <w:t xml:space="preserve">2003-2005. award number 0305103. $4,357 awarded through a peer-reviewed application process. This funding was granted in support of my dissertation research.</w:t>
+      </w:r>
+    </w:p>
+    <w:p>
+      <w:pPr>
+        <w:numPr>
+          <w:numId w:val="1004"/>
+          <w:ilvl w:val="0"/>
+        </w:numPr>
+      </w:pPr>
+      <w:r>
+        <w:rPr>
+          <w:i/>
+        </w:rPr>
+        <w:t xml:space="preserve">University of New Mexico, Research, Projects and Travel Grant</w:t>
+      </w:r>
+      <w:r>
+        <w:t xml:space="preserve">. 2000. $1000 awarded through a competitive application process in which applicants are ranked by their respective departments. This funding was received in support of my Dissertation research.</w:t>
+      </w:r>
+    </w:p>
+    <w:p>
+      <w:pPr>
+        <w:numPr>
+          <w:numId w:val="1004"/>
+          <w:ilvl w:val="0"/>
+        </w:numPr>
+      </w:pPr>
+      <w:r>
+        <w:rPr>
+          <w:i/>
+        </w:rPr>
+        <w:t xml:space="preserve">University of New Mexico, Student Research Allocation Committee</w:t>
+      </w:r>
+      <w:r>
+        <w:t xml:space="preserve">. 2000. $400 awarded through a competitive application process. This funding was received in support of my dissertation research.</w:t>
+      </w:r>
+    </w:p>
+    <w:p>
+      <w:pPr>
+        <w:numPr>
+          <w:numId w:val="1004"/>
+          <w:ilvl w:val="0"/>
+        </w:numPr>
+      </w:pPr>
+      <w:r>
+        <w:rPr>
+          <w:i/>
+        </w:rPr>
+        <w:t xml:space="preserve">University of New Mexico, Regent's Endowed Fellowship</w:t>
+      </w:r>
+      <w:r>
+        <w:t xml:space="preserve">. 1999. $2000 awarded through a competitive application process in which applicants were evaluated based upon a combination of community service, academic achievement, and financial need.</w:t>
+      </w:r>
+    </w:p>
+    <w:p>
+      <w:pPr>
+        <w:numPr>
+          <w:numId w:val="1004"/>
+          <w:ilvl w:val="0"/>
+        </w:numPr>
+      </w:pPr>
+      <w:r>
+        <w:rPr>
+          <w:i/>
+        </w:rPr>
+        <w:t xml:space="preserve">Grants in support of travel and research expenses related to dissertation research</w:t>
+      </w:r>
+      <w:r>
+        <w:t xml:space="preserve">. 1999. $560 was obtained through a combination of $500 from the UNM GPSA Student Research Allocations Committee and $60 from the Department of Anthropology.</w:t>
+      </w:r>
+    </w:p>
+    <w:p>
+      <w:pPr>
+        <w:numPr>
+          <w:numId w:val="1004"/>
+          <w:ilvl w:val="0"/>
+        </w:numPr>
+      </w:pPr>
+      <w:r>
+        <w:rPr>
+          <w:i/>
+        </w:rPr>
+        <w:t xml:space="preserve">Grants in support of travel to the Society for American Archaeology meetings</w:t>
+      </w:r>
+      <w:r>
+        <w:t xml:space="preserve">. 1996. A total of $560 was obtained from the following sources: Anthropology Department, Student Research Allocation Committee (SRAC), Vice-Presidents Graduate Research Fund, Anthropology Graduate Student Union.</w:t>
+      </w:r>
+    </w:p>
+    <w:p>
+      <w:pPr>
+        <w:numPr>
+          <w:numId w:val="1004"/>
+          <w:ilvl w:val="0"/>
+        </w:numPr>
+      </w:pPr>
+      <w:r>
+        <w:rPr>
+          <w:i/>
+        </w:rPr>
+        <w:t xml:space="preserve">Grant in Support of Graduate Student Computing</w:t>
+      </w:r>
+      <w:r>
+        <w:t xml:space="preserve">. 1994. Proposal coauthored by Robert D. Leonard, and Ariane Oberling. Competitive $10,000 grant from the Office of Graduate Studies, University of New Mexico, for facility improvement (hardware and software) in support of graduate student computing in the Department of Anthropology.</w:t>
+      </w:r>
+    </w:p>
+    <w:p>
+      <w:pPr>
+        <w:pStyle w:val="Heading2"/>
+      </w:pPr>
+      <w:bookmarkStart w:id="44" w:name="publications"/>
+      <w:bookmarkEnd w:id="44"/>
+      <w:r>
+        <w:t xml:space="preserve">Publications</w:t>
+      </w:r>
+    </w:p>
+    <w:p>
+      <w:pPr>
         <w:pStyle w:val="Heading3"/>
       </w:pPr>
-      <w:bookmarkStart w:id="42" w:name="completed"/>
-      <w:bookmarkEnd w:id="42"/>
-      <w:r>
-        <w:t xml:space="preserve">Completed</w:t>
-      </w:r>
-    </w:p>
-    <w:p>
-      <w:pPr>
-        <w:numPr>
-          <w:numId w:val="1004"/>
-          <w:ilvl w:val="0"/>
-        </w:numPr>
-      </w:pPr>
-      <w:r>
-        <w:rPr>
-          <w:i/>
-        </w:rPr>
-        <w:t xml:space="preserve">Native American Water Rights Document Preservation and Discovery Enhancement Project</w:t>
-      </w:r>
-      <w:r>
-        <w:t xml:space="preserve">. Funding Agency: Bureau of Reclamation (Award to the American Indian Law Center - Sub-award to the University of New Mexico, College of University Libraries and Learning Sciences). Performance Period 5/1/2016-4/30/2017. Award Amount: $43,692 (CUL&amp;LS portion of a total project budget of $53,059). UNM PI.</w:t>
-      </w:r>
-    </w:p>
-    <w:p>
-      <w:pPr>
-        <w:numPr>
-          <w:numId w:val="1004"/>
-          <w:ilvl w:val="0"/>
-        </w:numPr>
-      </w:pPr>
-      <w:r>
-        <w:rPr>
-          <w:i/>
-        </w:rPr>
-        <w:t xml:space="preserve">CC*IIE Networking Infrastructure: Network Expansion to Support Data Intensive Research and Computation at the University of New Mexico</w:t>
-      </w:r>
-      <w:r>
-        <w:t xml:space="preserve">. Funding Agency: National Science Foundation. Award Number: 1440779. Performance Period 9/1/2014-2/28/2017. Award Amount: $498,620.00. Co-I, Steven Perry (UNM) PI.</w:t>
-      </w:r>
-    </w:p>
-    <w:p>
-      <w:pPr>
-        <w:numPr>
-          <w:numId w:val="1004"/>
-          <w:ilvl w:val="0"/>
-        </w:numPr>
-      </w:pPr>
-      <w:r>
-        <w:rPr>
-          <w:i/>
-        </w:rPr>
-        <w:t xml:space="preserve">Assessment in Action - Assessing the Impacts of Research Data Management Training for Graduate Students</w:t>
-      </w:r>
-      <w:r>
-        <w:t xml:space="preserve">. Performance Period 6/1/2015-6/30/2016. Unfunded but sponsored by ACRL. PI.</w:t>
-      </w:r>
-    </w:p>
-    <w:p>
-      <w:pPr>
-        <w:numPr>
-          <w:numId w:val="1004"/>
-          <w:ilvl w:val="0"/>
-        </w:numPr>
-      </w:pPr>
-      <w:r>
-        <w:rPr>
-          <w:i/>
-        </w:rPr>
-        <w:t xml:space="preserve">Collaborative Research: CI-Team Diff: The Virtual Learning Commons: STEM Research Communities Learning about Data Management, Geospatial Informatics, and Scientific Visualization</w:t>
-      </w:r>
-      <w:r>
-        <w:t xml:space="preserve">. Funding Agency: National Science foundation. Performance Period 9/15/11-9/30/14. Award Amount: $133,923 (EDAC’s portion: $20,000/year). Co-I, Marjorie McConnell (UNM) PI. Co-I Role transferred to EDAC with Dr. Benedict's transfer into the College of University Libraries and Learning Sciences on 7/1/14.</w:t>
-      </w:r>
-    </w:p>
-    <w:p>
-      <w:pPr>
-        <w:numPr>
-          <w:numId w:val="1004"/>
-          <w:ilvl w:val="0"/>
-        </w:numPr>
-      </w:pPr>
-      <w:r>
-        <w:rPr>
-          <w:i/>
-        </w:rPr>
-        <w:t xml:space="preserve">Earth, Life and Semantic Web (ELSeWeb): An Earth observation-driven, Semantic Web system for computational modeling of the impact of changing environments on health and disease</w:t>
-      </w:r>
-      <w:r>
-        <w:t xml:space="preserve">. Funding Agency: NASA. Performance Period: 1/12-12/13 (Award extended to 9/14). Award Amount: $204,215 (EDAC’s portion of the total project budget of $668,233). Institutional PI, Deanna Pennington (UTEP) PI.</w:t>
-      </w:r>
-    </w:p>
-    <w:p>
-      <w:pPr>
-        <w:numPr>
-          <w:numId w:val="1004"/>
-          <w:ilvl w:val="0"/>
-        </w:numPr>
-      </w:pPr>
-      <w:r>
-        <w:rPr>
-          <w:i/>
-        </w:rPr>
-        <w:t xml:space="preserve">Collaborative Research: Cyberinfrastructure Development for the Western Consortium of Idaho, Nevada, and New Mexico</w:t>
-      </w:r>
-      <w:r>
-        <w:t xml:space="preserve">. Funding Agency: National Science Foundation. Performance Period 9/18/09-8/31/12. Award Amount: $316,161 (EDAC’s portion of the total project budget of $2,000,000). Co-I, Gayle Dana (Desert Research Institute) PI.</w:t>
-      </w:r>
-    </w:p>
-    <w:p>
-      <w:pPr>
-        <w:numPr>
-          <w:numId w:val="1004"/>
-          <w:ilvl w:val="0"/>
-        </w:numPr>
-      </w:pPr>
-      <w:r>
-        <w:rPr>
-          <w:i/>
-        </w:rPr>
-        <w:t xml:space="preserve">Feasibility of Development and Deployment into Public Health Decision Support systems of a Multi-resolution Nested Dust Forecast System Enabled by Open Standards Based Model and Data Interoperability</w:t>
-      </w:r>
-      <w:r>
-        <w:t xml:space="preserve">. Funding Agency: NASA. Performance Period: 7/31/09-1/31/11. Award Amount: $109,575.55. PI.</w:t>
-      </w:r>
-    </w:p>
-    <w:p>
-      <w:pPr>
-        <w:numPr>
-          <w:numId w:val="1004"/>
-          <w:ilvl w:val="0"/>
-        </w:numPr>
-      </w:pPr>
-      <w:r>
-        <w:rPr>
-          <w:i/>
-        </w:rPr>
-        <w:t xml:space="preserve">New Mexico EPSCoR RII3: Climate Change Impacts on New Mexico's Mountain Sources of Water</w:t>
-      </w:r>
-      <w:r>
-        <w:t xml:space="preserve">. Funding Agency: National Science Foundation. Performance Period: 9/08-8/13. Award Amount: $1,578,824 (EDAC’s portion of the total project budget of $15,000,000). Co-I, William Michener (NM EPSCoR State Office) PI.</w:t>
-      </w:r>
-    </w:p>
-    <w:p>
-      <w:pPr>
-        <w:numPr>
-          <w:numId w:val="1004"/>
-          <w:ilvl w:val="0"/>
-        </w:numPr>
-      </w:pPr>
-      <w:r>
-        <w:rPr>
-          <w:i/>
-        </w:rPr>
-        <w:t xml:space="preserve">Development of a Flexible Pavement Database for Local Calibration of MEPDG</w:t>
-      </w:r>
-      <w:r>
-        <w:t xml:space="preserve">. Funding Agency: NM Department of Transportation. Performance Period: 6/08-5/11. Award Amount: $31,310 (EDAC’s portion of the total project budget of $439,787). Co-I for EDAC’s project component, Rafi Tarifdar (UNM CE Department) PI.</w:t>
-      </w:r>
-    </w:p>
-    <w:p>
-      <w:pPr>
-        <w:numPr>
-          <w:numId w:val="1004"/>
-          <w:ilvl w:val="0"/>
-        </w:numPr>
-      </w:pPr>
-      <w:r>
-        <w:rPr>
-          <w:i/>
-        </w:rPr>
-        <w:t xml:space="preserve">Application of Daily MODIS Remote Sensing Imagery to Grassland Fuels Management in Northern New Mexico</w:t>
-      </w:r>
-      <w:r>
-        <w:t xml:space="preserve">. Funding Source: Valles Caldera Trust. Performance Period 6/08-9/09. Award amount: $33,758. PI.</w:t>
-      </w:r>
-    </w:p>
-    <w:p>
-      <w:pPr>
-        <w:numPr>
-          <w:numId w:val="1004"/>
-          <w:ilvl w:val="0"/>
-        </w:numPr>
-      </w:pPr>
-      <w:r>
-        <w:rPr>
-          <w:i/>
-        </w:rPr>
-        <w:t xml:space="preserve">Joint Laboratory for Geosciences Interoperability Partnership</w:t>
-      </w:r>
-      <w:r>
-        <w:t xml:space="preserve">. Funding Source: NASA (with EDAC acting as a Subcontractor to George Mason University). Performance Period: 8/07-12/08. Award Amount: $40,000 (EDAC’s subcontract amount). PI for EDAC’s activity for this project.</w:t>
-      </w:r>
-    </w:p>
-    <w:p>
-      <w:pPr>
-        <w:numPr>
-          <w:numId w:val="1004"/>
-          <w:ilvl w:val="0"/>
-        </w:numPr>
-      </w:pPr>
-      <w:r>
-        <w:rPr>
-          <w:i/>
-        </w:rPr>
-        <w:t xml:space="preserve">New Mexico Environment Department, Environmental GIS (eGIS)</w:t>
-      </w:r>
-      <w:r>
-        <w:t xml:space="preserve">. Funding Source: New Mexico Environment Department. Performance Period: 10/06-6/07. Award Amount: $66,166. PI for overall project.</w:t>
-      </w:r>
-    </w:p>
-    <w:p>
-      <w:pPr>
-        <w:numPr>
-          <w:numId w:val="1004"/>
-          <w:ilvl w:val="0"/>
-        </w:numPr>
-      </w:pPr>
-      <w:r>
-        <w:rPr>
-          <w:i/>
-        </w:rPr>
-        <w:t xml:space="preserve">Project for Internet Networking</w:t>
-      </w:r>
-      <w:r>
-        <w:t xml:space="preserve">. Funding Source: US Department of State (partial) through their</w:t>
-      </w:r>
-      <w:r>
-        <w:t xml:space="preserve"> </w:t>
-      </w:r>
-      <w:r>
-        <w:rPr>
-          <w:i/>
-        </w:rPr>
-        <w:t xml:space="preserve">Middle East Partnership Initiative</w:t>
-      </w:r>
-      <w:r>
-        <w:t xml:space="preserve">. Performance Period: 2006-2009. Technical Lead, Richard Wood PI. Project described in doi:10.1111/dome.12061.</w:t>
-      </w:r>
-    </w:p>
-    <w:p>
-      <w:pPr>
-        <w:numPr>
-          <w:numId w:val="1004"/>
-          <w:ilvl w:val="0"/>
-        </w:numPr>
-      </w:pPr>
-      <w:r>
-        <w:rPr>
-          <w:i/>
-        </w:rPr>
-        <w:t xml:space="preserve">New Mexico EPSCoR (Experimental Program to Stimulate Competitive Research) RII (NM NEW) Grant, Hydrology Program</w:t>
-      </w:r>
-      <w:r>
-        <w:t xml:space="preserve">. Funding Source: National Science Foundation. Performance Period: 2005-2008. Award Amount: $1,984,617, EDAC Portion: $259,060. Served as PI for Earth Data Analysis Center (EDAC) work under the statewide EPSCoR program.</w:t>
-      </w:r>
-    </w:p>
-    <w:p>
-      <w:pPr>
-        <w:numPr>
-          <w:numId w:val="1004"/>
-          <w:ilvl w:val="0"/>
-        </w:numPr>
-      </w:pPr>
-      <w:r>
-        <w:rPr>
-          <w:i/>
-        </w:rPr>
-        <w:t xml:space="preserve">National Science Foundation, Doctoral Dissertation Improvement Grant</w:t>
-      </w:r>
-      <w:r>
-        <w:t xml:space="preserve"> </w:t>
-      </w:r>
-      <w:r>
-        <w:t xml:space="preserve">2003-2005. award number 0305103. $4,357 awarded through a peer-reviewed application process. This funding was granted in support of my dissertation research.</w:t>
-      </w:r>
-    </w:p>
-    <w:p>
-      <w:pPr>
-        <w:numPr>
-          <w:numId w:val="1004"/>
-          <w:ilvl w:val="0"/>
-        </w:numPr>
-      </w:pPr>
-      <w:r>
-        <w:rPr>
-          <w:i/>
-        </w:rPr>
-        <w:t xml:space="preserve">University of New Mexico, Research, Projects and Travel Grant</w:t>
-      </w:r>
-      <w:r>
-        <w:t xml:space="preserve">. 2000. $1000 awarded through a competitive application process in which applicants are ranked by their respective departments. This funding was received in support of my Dissertation research.</w:t>
-      </w:r>
-    </w:p>
-    <w:p>
-      <w:pPr>
-        <w:numPr>
-          <w:numId w:val="1004"/>
-          <w:ilvl w:val="0"/>
-        </w:numPr>
-      </w:pPr>
-      <w:r>
-        <w:rPr>
-          <w:i/>
-        </w:rPr>
-        <w:t xml:space="preserve">University of New Mexico, Student Research Allocation Committee</w:t>
-      </w:r>
-      <w:r>
-        <w:t xml:space="preserve">. 2000. $400 awarded through a competitive application process. This funding was received in support of my dissertation research.</w:t>
-      </w:r>
-    </w:p>
-    <w:p>
-      <w:pPr>
-        <w:numPr>
-          <w:numId w:val="1004"/>
-          <w:ilvl w:val="0"/>
-        </w:numPr>
-      </w:pPr>
-      <w:r>
-        <w:rPr>
-          <w:i/>
-        </w:rPr>
-        <w:t xml:space="preserve">University of New Mexico, Regent's Endowed Fellowship</w:t>
-      </w:r>
-      <w:r>
-        <w:t xml:space="preserve">. 1999. $2000 awarded through a competitive application process in which applicants were evaluated based upon a combination of community service, academic achievement, and financial need.</w:t>
-      </w:r>
-    </w:p>
-    <w:p>
-      <w:pPr>
-        <w:numPr>
-          <w:numId w:val="1004"/>
-          <w:ilvl w:val="0"/>
-        </w:numPr>
-      </w:pPr>
-      <w:r>
-        <w:rPr>
-          <w:i/>
-        </w:rPr>
-        <w:t xml:space="preserve">Grants in support of travel and research expenses related to dissertation research</w:t>
-      </w:r>
-      <w:r>
-        <w:t xml:space="preserve">. 1999. $560 was obtained through a combination of $500 from the UNM GPSA Student Research Allocations Committee and $60 from the Department of Anthropology.</w:t>
-      </w:r>
-    </w:p>
-    <w:p>
-      <w:pPr>
-        <w:numPr>
-          <w:numId w:val="1004"/>
-          <w:ilvl w:val="0"/>
-        </w:numPr>
-      </w:pPr>
-      <w:r>
-        <w:rPr>
-          <w:i/>
-        </w:rPr>
-        <w:t xml:space="preserve">Grants in support of travel to the Society for American Archaeology meetings</w:t>
-      </w:r>
-      <w:r>
-        <w:t xml:space="preserve">. 1996. A total of $560 was obtained from the following sources: Anthropology Department, Student Research Allocation Committee (SRAC), Vice-Presidents Graduate Research Fund, Anthropology Graduate Student Union.</w:t>
-      </w:r>
-    </w:p>
-    <w:p>
-      <w:pPr>
-        <w:numPr>
-          <w:numId w:val="1004"/>
-          <w:ilvl w:val="0"/>
-        </w:numPr>
-      </w:pPr>
-      <w:r>
-        <w:rPr>
-          <w:i/>
-        </w:rPr>
-        <w:t xml:space="preserve">Grant in Support of Graduate Student Computing</w:t>
-      </w:r>
-      <w:r>
-        <w:t xml:space="preserve">. 1994. Proposal coauthored by Robert D. Leonard, and Ariane Oberling. Competitive $10,000 grant from the Office of Graduate Studies, University of New Mexico, for facility improvement (hardware and software) in support of graduate student computing in the Department of Anthropology.</w:t>
-      </w:r>
-    </w:p>
-    <w:p>
-      <w:pPr>
-        <w:pStyle w:val="Heading2"/>
-      </w:pPr>
-      <w:bookmarkStart w:id="43" w:name="publications"/>
-      <w:bookmarkEnd w:id="43"/>
-      <w:r>
-        <w:t xml:space="preserve">Publications</w:t>
-      </w:r>
-    </w:p>
-    <w:p>
-      <w:pPr>
-        <w:pStyle w:val="Heading3"/>
-      </w:pPr>
-      <w:bookmarkStart w:id="44" w:name="journal-articles"/>
-      <w:bookmarkEnd w:id="44"/>
+      <w:bookmarkStart w:id="45" w:name="journal-articles"/>
+      <w:bookmarkEnd w:id="45"/>
       <w:r>
         <w:t xml:space="preserve">Journal Articles</w:t>
       </w:r>
@@ -3069,7 +3156,7 @@
       <w:r>
         <w:t xml:space="preserve"> </w:t>
       </w:r>
-      <w:hyperlink r:id="rId45">
+      <w:hyperlink r:id="rId46">
         <w:r>
           <w:rPr>
             <w:rStyle w:val="Hyperlink"/>
@@ -3103,7 +3190,7 @@
       <w:r>
         <w:t xml:space="preserve"> </w:t>
       </w:r>
-      <w:hyperlink r:id="rId46">
+      <w:hyperlink r:id="rId47">
         <w:r>
           <w:rPr>
             <w:rStyle w:val="Hyperlink"/>
@@ -3137,7 +3224,7 @@
       <w:r>
         <w:t xml:space="preserve"> </w:t>
       </w:r>
-      <w:hyperlink r:id="rId47">
+      <w:hyperlink r:id="rId48">
         <w:r>
           <w:rPr>
             <w:rStyle w:val="Hyperlink"/>
@@ -3171,7 +3258,7 @@
       <w:r>
         <w:t xml:space="preserve"> </w:t>
       </w:r>
-      <w:hyperlink r:id="rId48">
+      <w:hyperlink r:id="rId49">
         <w:r>
           <w:rPr>
             <w:rStyle w:val="Hyperlink"/>
@@ -3205,7 +3292,7 @@
       <w:r>
         <w:br w:type="textWrapping"/>
       </w:r>
-      <w:hyperlink r:id="rId49">
+      <w:hyperlink r:id="rId50">
         <w:r>
           <w:rPr>
             <w:rStyle w:val="Hyperlink"/>
@@ -3248,7 +3335,7 @@
       <w:r>
         <w:t xml:space="preserve"> </w:t>
       </w:r>
-      <w:hyperlink r:id="rId50">
+      <w:hyperlink r:id="rId51">
         <w:r>
           <w:rPr>
             <w:rStyle w:val="Hyperlink"/>
@@ -3261,8 +3348,8 @@
       <w:pPr>
         <w:pStyle w:val="Heading3"/>
       </w:pPr>
-      <w:bookmarkStart w:id="51" w:name="book-chapters"/>
-      <w:bookmarkEnd w:id="51"/>
+      <w:bookmarkStart w:id="52" w:name="book-chapters"/>
+      <w:bookmarkEnd w:id="52"/>
       <w:r>
         <w:t xml:space="preserve">Book Chapters</w:t>
       </w:r>
@@ -3290,12 +3377,12 @@
         <w:t xml:space="preserve"> </w:t>
       </w:r>
       <w:r>
-        <w:t xml:space="preserve">(Vol. 2, pp. 207–209). Chicago, IL: Association of College and Research Libraries. Retrieved from</w:t>
-      </w:r>
-      <w:r>
-        <w:t xml:space="preserve"> </w:t>
-      </w:r>
-      <w:hyperlink r:id="rId52">
+        <w:t xml:space="preserve">(Vol. 2, pp. 207–209), Lisa R. Johnston, ed. Chicago, IL: Association of College and Research Libraries. Retrieved from</w:t>
+      </w:r>
+      <w:r>
+        <w:t xml:space="preserve"> </w:t>
+      </w:r>
+      <w:hyperlink r:id="rId53">
         <w:r>
           <w:rPr>
             <w:rStyle w:val="Hyperlink"/>
@@ -3329,7 +3416,7 @@
       <w:r>
         <w:t xml:space="preserve"> </w:t>
       </w:r>
-      <w:hyperlink r:id="rId53">
+      <w:hyperlink r:id="rId54">
         <w:r>
           <w:rPr>
             <w:rStyle w:val="Hyperlink"/>
@@ -3363,7 +3450,7 @@
       <w:r>
         <w:t xml:space="preserve"> </w:t>
       </w:r>
-      <w:hyperlink r:id="rId54">
+      <w:hyperlink r:id="rId55">
         <w:r>
           <w:rPr>
             <w:rStyle w:val="Hyperlink"/>
@@ -3397,7 +3484,7 @@
       <w:r>
         <w:t xml:space="preserve"> </w:t>
       </w:r>
-      <w:hyperlink r:id="rId55">
+      <w:hyperlink r:id="rId56">
         <w:r>
           <w:rPr>
             <w:rStyle w:val="Hyperlink"/>
@@ -3431,7 +3518,7 @@
       <w:r>
         <w:t xml:space="preserve"> </w:t>
       </w:r>
-      <w:hyperlink r:id="rId56">
+      <w:hyperlink r:id="rId57">
         <w:r>
           <w:rPr>
             <w:rStyle w:val="Hyperlink"/>
@@ -3513,8 +3600,8 @@
       <w:pPr>
         <w:pStyle w:val="Heading3"/>
       </w:pPr>
-      <w:bookmarkStart w:id="57" w:name="papers-in-proceedings"/>
-      <w:bookmarkEnd w:id="57"/>
+      <w:bookmarkStart w:id="58" w:name="papers-in-proceedings"/>
+      <w:bookmarkEnd w:id="58"/>
       <w:r>
         <w:t xml:space="preserve">Papers in Proceedings</w:t>
       </w:r>
@@ -3544,7 +3631,7 @@
       <w:r>
         <w:t xml:space="preserve"> </w:t>
       </w:r>
-      <w:hyperlink r:id="rId58">
+      <w:hyperlink r:id="rId59">
         <w:r>
           <w:rPr>
             <w:rStyle w:val="Hyperlink"/>
@@ -3578,7 +3665,7 @@
       <w:r>
         <w:t xml:space="preserve"> </w:t>
       </w:r>
-      <w:hyperlink r:id="rId59">
+      <w:hyperlink r:id="rId60">
         <w:r>
           <w:rPr>
             <w:rStyle w:val="Hyperlink"/>
@@ -3615,7 +3702,7 @@
       <w:r>
         <w:t xml:space="preserve"> </w:t>
       </w:r>
-      <w:hyperlink r:id="rId60">
+      <w:hyperlink r:id="rId61">
         <w:r>
           <w:rPr>
             <w:rStyle w:val="Hyperlink"/>
@@ -3672,7 +3759,7 @@
       <w:r>
         <w:t xml:space="preserve"> </w:t>
       </w:r>
-      <w:hyperlink r:id="rId61">
+      <w:hyperlink r:id="rId62">
         <w:r>
           <w:rPr>
             <w:rStyle w:val="Hyperlink"/>
@@ -3685,8 +3772,8 @@
       <w:pPr>
         <w:pStyle w:val="Heading3"/>
       </w:pPr>
-      <w:bookmarkStart w:id="62" w:name="online-resources"/>
-      <w:bookmarkEnd w:id="62"/>
+      <w:bookmarkStart w:id="63" w:name="online-resources"/>
+      <w:bookmarkEnd w:id="63"/>
       <w:r>
         <w:t xml:space="preserve">Online Resources</w:t>
       </w:r>
@@ -3701,7 +3788,7 @@
       <w:r>
         <w:t xml:space="preserve"> </w:t>
       </w:r>
-      <w:hyperlink r:id="rId63">
+      <w:hyperlink r:id="rId64">
         <w:r>
           <w:rPr>
             <w:rStyle w:val="Hyperlink"/>
@@ -3720,7 +3807,7 @@
       <w:r>
         <w:t xml:space="preserve"> </w:t>
       </w:r>
-      <w:hyperlink r:id="rId64">
+      <w:hyperlink r:id="rId65">
         <w:r>
           <w:rPr>
             <w:rStyle w:val="Hyperlink"/>
@@ -3751,7 +3838,7 @@
       <w:r>
         <w:t xml:space="preserve"> </w:t>
       </w:r>
-      <w:hyperlink r:id="rId65">
+      <w:hyperlink r:id="rId66">
         <w:r>
           <w:rPr>
             <w:rStyle w:val="Hyperlink"/>
@@ -3764,8 +3851,8 @@
       <w:pPr>
         <w:pStyle w:val="Heading3"/>
       </w:pPr>
-      <w:bookmarkStart w:id="66" w:name="presented-papers"/>
-      <w:bookmarkEnd w:id="66"/>
+      <w:bookmarkStart w:id="67" w:name="presented-papers"/>
+      <w:bookmarkEnd w:id="67"/>
       <w:r>
         <w:t xml:space="preserve">Presented Papers</w:t>
       </w:r>
@@ -3778,6 +3865,28 @@
         </w:numPr>
       </w:pPr>
       <w:r>
+        <w:t xml:space="preserve">Karl Benedict, W. Christopher Lenhardt, Joshua Wellzie Young, Larissa Chamley Gordon, Steve Hughes, Suresh Kumar Santhana Vannan, Mark Parsons. "Agile Data Curation Case Studies Leading to the Identification and Development of Data Curation Design Patterns". Poster presented at the American Geophysical Union Fall Meeting. New Orleans, LA. December 13, 2017.</w:t>
+      </w:r>
+      <w:r>
+        <w:t xml:space="preserve"> </w:t>
+      </w:r>
+      <w:hyperlink r:id="rId68">
+        <w:r>
+          <w:rPr>
+            <w:rStyle w:val="Hyperlink"/>
+          </w:rPr>
+          <w:t xml:space="preserve">http://karlbenedict.com/presentations/2017-12-AGU/2017-12-AGU_AgileDesignPatterns.pdf</w:t>
+        </w:r>
+      </w:hyperlink>
+    </w:p>
+    <w:p>
+      <w:pPr>
+        <w:numPr>
+          <w:numId w:val="1008"/>
+          <w:ilvl w:val="0"/>
+        </w:numPr>
+      </w:pPr>
+      <w:r>
         <w:t xml:space="preserve">Comerford, Kevin, Karl Benedict, Antonio Guillermo Martínez Largo. "Building Digital Preservation Infrastructure: Partners, Tools and Services". Paper presented at the Coalition for Networked Information Spring Meeting. Albuquerque, NM. April 4, 2017.</w:t>
       </w:r>
     </w:p>
@@ -3800,12 +3909,34 @@
         </w:numPr>
       </w:pPr>
       <w:r>
+        <w:t xml:space="preserve">Benedict, Karl, Christopher Lenhardt, Joshua Young. 2017. "Community Engagement for Developing the Principles and Practices of Agile Data Curation". Poster presented at the International Digital Curation Conference. Edinburgh, Scotland. February 20-23, 2017.</w:t>
+      </w:r>
+      <w:r>
+        <w:t xml:space="preserve"> </w:t>
+      </w:r>
+      <w:hyperlink r:id="rId69">
+        <w:r>
+          <w:rPr>
+            <w:rStyle w:val="Hyperlink"/>
+          </w:rPr>
+          <w:t xml:space="preserve">http://www.dcc.ac.uk/webfm_send/2423</w:t>
+        </w:r>
+      </w:hyperlink>
+    </w:p>
+    <w:p>
+      <w:pPr>
+        <w:numPr>
+          <w:numId w:val="1008"/>
+          <w:ilvl w:val="0"/>
+        </w:numPr>
+      </w:pPr>
+      <w:r>
         <w:t xml:space="preserve">Benedict, Karl, W. Christopher Lenhardt, Joshua Young. 2016. "Distilling Design Patterns From Agile Curation Case Studies". Poster presented at the American Geophysical Union Fall Meeting. San Francisco, CA. December 12-16, 2016.</w:t>
       </w:r>
       <w:r>
         <w:t xml:space="preserve"> </w:t>
       </w:r>
-      <w:hyperlink r:id="rId67">
+      <w:hyperlink r:id="rId70">
         <w:r>
           <w:rPr>
             <w:rStyle w:val="Hyperlink"/>
@@ -3838,7 +3969,7 @@
       <w:r>
         <w:t xml:space="preserve"> </w:t>
       </w:r>
-      <w:hyperlink r:id="rId68">
+      <w:hyperlink r:id="rId71">
         <w:r>
           <w:rPr>
             <w:rStyle w:val="Hyperlink"/>
@@ -3860,7 +3991,7 @@
       <w:r>
         <w:t xml:space="preserve"> </w:t>
       </w:r>
-      <w:hyperlink r:id="rId69">
+      <w:hyperlink r:id="rId72">
         <w:r>
           <w:rPr>
             <w:rStyle w:val="Hyperlink"/>
@@ -3893,7 +4024,7 @@
       <w:r>
         <w:t xml:space="preserve"> </w:t>
       </w:r>
-      <w:hyperlink r:id="rId70">
+      <w:hyperlink r:id="rId73">
         <w:r>
           <w:rPr>
             <w:rStyle w:val="Hyperlink"/>
@@ -3915,7 +4046,7 @@
       <w:r>
         <w:t xml:space="preserve"> </w:t>
       </w:r>
-      <w:hyperlink r:id="rId71">
+      <w:hyperlink r:id="rId74">
         <w:r>
           <w:rPr>
             <w:rStyle w:val="Hyperlink"/>
@@ -3959,7 +4090,7 @@
       <w:r>
         <w:t xml:space="preserve"> </w:t>
       </w:r>
-      <w:hyperlink r:id="rId69">
+      <w:hyperlink r:id="rId72">
         <w:r>
           <w:rPr>
             <w:rStyle w:val="Hyperlink"/>
@@ -3996,7 +4127,7 @@
       <w:r>
         <w:t xml:space="preserve"> </w:t>
       </w:r>
-      <w:hyperlink r:id="rId72">
+      <w:hyperlink r:id="rId75">
         <w:r>
           <w:rPr>
             <w:rStyle w:val="Hyperlink"/>
@@ -4015,7 +4146,7 @@
       <w:r>
         <w:t xml:space="preserve">Benedict, Karl. 2015. 'Open Data: The Why and How of Contributing to and Benefitting from the Open Data Ecosystem'. Invited paper presented at the New Mexico Geographic Information Council meeting. Albuquerque, NM. October 30, 2015.</w:t>
       </w:r>
-      <w:hyperlink r:id="rId73">
+      <w:hyperlink r:id="rId76">
         <w:r>
           <w:rPr>
             <w:rStyle w:val="Hyperlink"/>
@@ -4086,7 +4217,7 @@
       <w:r>
         <w:t xml:space="preserve"> </w:t>
       </w:r>
-      <w:hyperlink r:id="rId74">
+      <w:hyperlink r:id="rId77">
         <w:r>
           <w:rPr>
             <w:rStyle w:val="Hyperlink"/>
@@ -5331,8 +5462,8 @@
       <w:pPr>
         <w:pStyle w:val="Heading3"/>
       </w:pPr>
-      <w:bookmarkStart w:id="75" w:name="technical-reportsmanuscriptswhite-papers"/>
-      <w:bookmarkEnd w:id="75"/>
+      <w:bookmarkStart w:id="78" w:name="technical-reportsmanuscriptswhite-papers"/>
+      <w:bookmarkEnd w:id="78"/>
       <w:r>
         <w:t xml:space="preserve">Technical Reports/Manuscripts/White Papers</w:t>
       </w:r>
@@ -5361,7 +5492,7 @@
       <w:r>
         <w:t xml:space="preserve"> </w:t>
       </w:r>
-      <w:hyperlink r:id="rId76">
+      <w:hyperlink r:id="rId79">
         <w:r>
           <w:rPr>
             <w:rStyle w:val="Hyperlink"/>
@@ -5405,7 +5536,7 @@
       <w:r>
         <w:t xml:space="preserve"> </w:t>
       </w:r>
-      <w:hyperlink r:id="rId54">
+      <w:hyperlink r:id="rId55">
         <w:r>
           <w:rPr>
             <w:rStyle w:val="Hyperlink"/>
@@ -5517,8 +5648,8 @@
       <w:pPr>
         <w:pStyle w:val="Heading3"/>
       </w:pPr>
-      <w:bookmarkStart w:id="77" w:name="popular-articles"/>
-      <w:bookmarkEnd w:id="77"/>
+      <w:bookmarkStart w:id="80" w:name="popular-articles"/>
+      <w:bookmarkEnd w:id="80"/>
       <w:r>
         <w:t xml:space="preserve">Popular Articles</w:t>
       </w:r>
@@ -5566,8 +5697,8 @@
       <w:pPr>
         <w:pStyle w:val="Heading2"/>
       </w:pPr>
-      <w:bookmarkStart w:id="78" w:name="instruction"/>
-      <w:bookmarkEnd w:id="78"/>
+      <w:bookmarkStart w:id="81" w:name="instruction"/>
+      <w:bookmarkEnd w:id="81"/>
       <w:r>
         <w:t xml:space="preserve">Instruction</w:t>
       </w:r>
@@ -5576,8 +5707,8 @@
       <w:pPr>
         <w:pStyle w:val="Heading3"/>
       </w:pPr>
-      <w:bookmarkStart w:id="79" w:name="invited-lectures"/>
-      <w:bookmarkEnd w:id="79"/>
+      <w:bookmarkStart w:id="82" w:name="invited-lectures"/>
+      <w:bookmarkEnd w:id="82"/>
       <w:r>
         <w:t xml:space="preserve">Invited Lectures</w:t>
       </w:r>
@@ -5602,7 +5733,7 @@
       <w:r>
         <w:t xml:space="preserve"> </w:t>
       </w:r>
-      <w:hyperlink r:id="rId80">
+      <w:hyperlink r:id="rId83">
         <w:r>
           <w:rPr>
             <w:rStyle w:val="Hyperlink"/>
@@ -5615,8 +5746,8 @@
       <w:pPr>
         <w:pStyle w:val="Heading3"/>
       </w:pPr>
-      <w:bookmarkStart w:id="81" w:name="credit-courses"/>
-      <w:bookmarkEnd w:id="81"/>
+      <w:bookmarkStart w:id="84" w:name="credit-courses"/>
+      <w:bookmarkEnd w:id="84"/>
       <w:r>
         <w:t xml:space="preserve">Credit Courses</w:t>
       </w:r>
@@ -5638,7 +5769,7 @@
         <w:t xml:space="preserve"> </w:t>
       </w:r>
       <w:r>
-        <w:t xml:space="preserve">(OILS 515 [Also offered as GEOG 522 starting in Fall 2017], University of New Mexico; Organization, Information and Learning Sciences): Spring 2014, Spring 2015 (provided as independent study for three students), Fall 2016, Fall 2017 (scheduled)</w:t>
+        <w:t xml:space="preserve">(OILS 515 [Also offered as GEOG 522 starting in Fall 2017], University of New Mexico; Organization, Information and Learning Sciences): Spring 2014, Spring 2015 (provided as independent study for three students), Fall 2016, Fall 2017.</w:t>
       </w:r>
     </w:p>
     <w:p>
@@ -5678,7 +5809,7 @@
         <w:t xml:space="preserve"> </w:t>
       </w:r>
       <w:r>
-        <w:t xml:space="preserve">(Geography 485L/585L, University of New Mexico, Department of Geography): Fall 2009 (lecture/lab); Spring 2011 (lecture/lab); Spring 2012 (online); Spring 2013 (online); Spring 2014 (hybrid); Spring 2016 (hybrid); Spring 2017 (hybrid)</w:t>
+        <w:t xml:space="preserve">(Geography 485L/585L, University of New Mexico, Department of Geography): Fall 2009 (lecture/lab); Spring 2011 (lecture/lab); Spring 2012 (online); Spring 2013 (online); Spring 2014 (hybrid); Spring 2016 (hybrid); Spring 2017 (hybrid); Spring 2018 (hybrid).</w:t>
       </w:r>
     </w:p>
     <w:p>
@@ -5765,8 +5896,8 @@
       <w:pPr>
         <w:pStyle w:val="Heading3"/>
       </w:pPr>
-      <w:bookmarkStart w:id="82" w:name="non-credit-instruction"/>
-      <w:bookmarkEnd w:id="82"/>
+      <w:bookmarkStart w:id="85" w:name="non-credit-instruction"/>
+      <w:bookmarkEnd w:id="85"/>
       <w:r>
         <w:t xml:space="preserve">Non-credit Instruction</w:t>
       </w:r>
@@ -5815,8 +5946,8 @@
       <w:pPr>
         <w:pStyle w:val="Heading2"/>
       </w:pPr>
-      <w:bookmarkStart w:id="83" w:name="technical-skills"/>
-      <w:bookmarkEnd w:id="83"/>
+      <w:bookmarkStart w:id="86" w:name="technical-skills"/>
+      <w:bookmarkEnd w:id="86"/>
       <w:r>
         <w:t xml:space="preserve">Technical Skills</w:t>
       </w:r>
@@ -5825,8 +5956,8 @@
       <w:pPr>
         <w:pStyle w:val="Heading3"/>
       </w:pPr>
-      <w:bookmarkStart w:id="84" w:name="programming-languages"/>
-      <w:bookmarkEnd w:id="84"/>
+      <w:bookmarkStart w:id="87" w:name="programming-languages"/>
+      <w:bookmarkEnd w:id="87"/>
       <w:r>
         <w:t xml:space="preserve">Programming Languages</w:t>
       </w:r>
@@ -5883,8 +6014,8 @@
       <w:pPr>
         <w:pStyle w:val="Heading3"/>
       </w:pPr>
-      <w:bookmarkStart w:id="85" w:name="web-development"/>
-      <w:bookmarkEnd w:id="85"/>
+      <w:bookmarkStart w:id="88" w:name="web-development"/>
+      <w:bookmarkEnd w:id="88"/>
       <w:r>
         <w:t xml:space="preserve">Web Development</w:t>
       </w:r>
@@ -5989,8 +6120,8 @@
       <w:pPr>
         <w:pStyle w:val="Heading3"/>
       </w:pPr>
-      <w:bookmarkStart w:id="86" w:name="statistical-mathematical-analysismodeling"/>
-      <w:bookmarkEnd w:id="86"/>
+      <w:bookmarkStart w:id="89" w:name="statistical-mathematical-analysismodeling"/>
+      <w:bookmarkEnd w:id="89"/>
       <w:r>
         <w:t xml:space="preserve">Statistical &amp; Mathematical Analysis/Modeling</w:t>
       </w:r>
@@ -6047,8 +6178,8 @@
       <w:pPr>
         <w:pStyle w:val="Heading3"/>
       </w:pPr>
-      <w:bookmarkStart w:id="87" w:name="database-management"/>
-      <w:bookmarkEnd w:id="87"/>
+      <w:bookmarkStart w:id="90" w:name="database-management"/>
+      <w:bookmarkEnd w:id="90"/>
       <w:r>
         <w:t xml:space="preserve">Database Management</w:t>
       </w:r>
@@ -6165,8 +6296,8 @@
       <w:pPr>
         <w:pStyle w:val="Heading3"/>
       </w:pPr>
-      <w:bookmarkStart w:id="88" w:name="geographic-information-technologies"/>
-      <w:bookmarkEnd w:id="88"/>
+      <w:bookmarkStart w:id="91" w:name="geographic-information-technologies"/>
+      <w:bookmarkEnd w:id="91"/>
       <w:r>
         <w:t xml:space="preserve">Geographic Information Technologies</w:t>
       </w:r>
@@ -6283,8 +6414,8 @@
       <w:pPr>
         <w:pStyle w:val="Heading3"/>
       </w:pPr>
-      <w:bookmarkStart w:id="89" w:name="information-technology"/>
-      <w:bookmarkEnd w:id="89"/>
+      <w:bookmarkStart w:id="92" w:name="information-technology"/>
+      <w:bookmarkEnd w:id="92"/>
       <w:r>
         <w:t xml:space="preserve">Information Technology</w:t>
       </w:r>
@@ -6377,8 +6508,8 @@
       <w:pPr>
         <w:pStyle w:val="Heading3"/>
       </w:pPr>
-      <w:bookmarkStart w:id="90" w:name="other-technical-skills"/>
-      <w:bookmarkEnd w:id="90"/>
+      <w:bookmarkStart w:id="93" w:name="other-technical-skills"/>
+      <w:bookmarkEnd w:id="93"/>
       <w:r>
         <w:t xml:space="preserve">Other Technical Skills</w:t>
       </w:r>
@@ -6435,8 +6566,8 @@
       <w:pPr>
         <w:pStyle w:val="Heading2"/>
       </w:pPr>
-      <w:bookmarkStart w:id="91" w:name="advisors"/>
-      <w:bookmarkEnd w:id="91"/>
+      <w:bookmarkStart w:id="94" w:name="advisors"/>
+      <w:bookmarkEnd w:id="94"/>
       <w:r>
         <w:t xml:space="preserve">Advisors</w:t>
       </w:r>
@@ -6501,8 +6632,8 @@
       <w:pPr>
         <w:pStyle w:val="Heading2"/>
       </w:pPr>
-      <w:bookmarkStart w:id="92" w:name="committee-membership"/>
-      <w:bookmarkEnd w:id="92"/>
+      <w:bookmarkStart w:id="95" w:name="committee-membership"/>
+      <w:bookmarkEnd w:id="95"/>
       <w:r>
         <w:t xml:space="preserve">Committee Membership</w:t>
       </w:r>
@@ -6575,8 +6706,8 @@
       <w:pPr>
         <w:pStyle w:val="Heading2"/>
       </w:pPr>
-      <w:bookmarkStart w:id="93" w:name="professional-associations"/>
-      <w:bookmarkEnd w:id="93"/>
+      <w:bookmarkStart w:id="96" w:name="professional-associations"/>
+      <w:bookmarkEnd w:id="96"/>
       <w:r>
         <w:t xml:space="preserve">Professional Associations</w:t>
       </w:r>
@@ -6591,7 +6722,7 @@
       <w:r>
         <w:t xml:space="preserve"> </w:t>
       </w:r>
-      <w:hyperlink r:id="rId94">
+      <w:hyperlink r:id="rId97">
         <w:r>
           <w:rPr>
             <w:rStyle w:val="Hyperlink"/>
@@ -6613,7 +6744,7 @@
       <w:r>
         <w:t xml:space="preserve"> </w:t>
       </w:r>
-      <w:hyperlink r:id="rId95">
+      <w:hyperlink r:id="rId98">
         <w:r>
           <w:rPr>
             <w:rStyle w:val="Hyperlink"/>
@@ -6624,7 +6755,7 @@
       <w:r>
         <w:t xml:space="preserve">/</w:t>
       </w:r>
-      <w:hyperlink r:id="rId96">
+      <w:hyperlink r:id="rId99">
         <w:r>
           <w:rPr>
             <w:rStyle w:val="Hyperlink"/>
@@ -6646,7 +6777,7 @@
       <w:r>
         <w:t xml:space="preserve"> </w:t>
       </w:r>
-      <w:hyperlink r:id="rId97">
+      <w:hyperlink r:id="rId100">
         <w:r>
           <w:rPr>
             <w:rStyle w:val="Hyperlink"/>
@@ -6668,7 +6799,7 @@
       <w:r>
         <w:t xml:space="preserve"> </w:t>
       </w:r>
-      <w:hyperlink r:id="rId98">
+      <w:hyperlink r:id="rId101">
         <w:r>
           <w:rPr>
             <w:rStyle w:val="Hyperlink"/>
@@ -6690,7 +6821,7 @@
       <w:r>
         <w:t xml:space="preserve"> </w:t>
       </w:r>
-      <w:hyperlink r:id="rId99">
+      <w:hyperlink r:id="rId102">
         <w:r>
           <w:rPr>
             <w:rStyle w:val="Hyperlink"/>
@@ -6712,7 +6843,7 @@
       <w:r>
         <w:t xml:space="preserve"> </w:t>
       </w:r>
-      <w:hyperlink r:id="rId100">
+      <w:hyperlink r:id="rId103">
         <w:r>
           <w:rPr>
             <w:rStyle w:val="Hyperlink"/>
@@ -6736,12 +6867,7 @@
         <w:t xml:space="preserve">revised: 2017-07</w:t>
       </w:r>
     </w:p>
-    <w:sectPr>
-      <w:pgSz w:w="12240" w:h="15840"/>
-      <w:pgMar w:top="720" w:right="1440" w:bottom="720" w:left="1440" w:header="720" w:footer="720" w:gutter="0"/>
-      <w:cols w:space="720"/>
-      <w:docGrid w:linePitch="360"/>
-    </w:sectPr>
+    <w:sectPr/>
   </w:body>
 </w:document>
 </file>
@@ -6766,11 +6892,172 @@
 </file>
 
 <file path=word/numbering.xml><?xml version="1.0" encoding="utf-8"?>
-<w:numbering xmlns:wpc="http://schemas.microsoft.com/office/word/2010/wordprocessingCanvas" xmlns:mo="http://schemas.microsoft.com/office/mac/office/2008/main" xmlns:mc="http://schemas.openxmlformats.org/markup-compatibility/2006" xmlns:mv="urn:schemas-microsoft-com:mac:vml" xmlns:o="urn:schemas-microsoft-com:office:office" xmlns:r="http://schemas.openxmlformats.org/officeDocument/2006/relationships" xmlns:m="http://schemas.openxmlformats.org/officeDocument/2006/math" xmlns:v="urn:schemas-microsoft-com:vml" xmlns:wp14="http://schemas.microsoft.com/office/word/2010/wordprocessingDrawing" xmlns:wp="http://schemas.openxmlformats.org/drawingml/2006/wordprocessingDrawing" xmlns:w10="urn:schemas-microsoft-com:office:word" xmlns:w="http://schemas.openxmlformats.org/wordprocessingml/2006/main" xmlns:w14="http://schemas.microsoft.com/office/word/2010/wordml" xmlns:wpg="http://schemas.microsoft.com/office/word/2010/wordprocessingGroup" xmlns:wpi="http://schemas.microsoft.com/office/word/2010/wordprocessingInk" xmlns:wne="http://schemas.microsoft.com/office/word/2006/wordml" xmlns:wps="http://schemas.microsoft.com/office/word/2010/wordprocessingShape" mc:Ignorable="w14 wp14">
+<w:numbering xmlns:w="http://schemas.openxmlformats.org/wordprocessingml/2006/main">
   <w:abstractNum w:abstractNumId="0">
-    <w:nsid w:val="EF9D5F4F"/>
+    <w:nsid w:val="e17f69ba"/>
     <w:multiLevelType w:val="multilevel"/>
-    <w:tmpl w:val="7E2AA60A"/>
+    <w:lvl w:ilvl="0">
+      <w:numFmt w:val="bullet"/>
+      <w:lvlText w:val=" "/>
+      <w:lvlJc w:val="left"/>
+      <w:pPr>
+        <w:tabs>
+          <w:tab w:val="num" w:pos="0"/>
+        </w:tabs>
+        <w:ind w:left="480" w:hanging="480"/>
+      </w:pPr>
+    </w:lvl>
+    <w:lvl w:ilvl="1">
+      <w:numFmt w:val="bullet"/>
+      <w:lvlText w:val=" "/>
+      <w:lvlJc w:val="left"/>
+      <w:pPr>
+        <w:tabs>
+          <w:tab w:val="num" w:pos="720"/>
+        </w:tabs>
+        <w:ind w:left="1200" w:hanging="480"/>
+      </w:pPr>
+    </w:lvl>
+    <w:lvl w:ilvl="2">
+      <w:numFmt w:val="bullet"/>
+      <w:lvlText w:val=" "/>
+      <w:lvlJc w:val="left"/>
+      <w:pPr>
+        <w:tabs>
+          <w:tab w:val="num" w:pos="1440"/>
+        </w:tabs>
+        <w:ind w:left="1920" w:hanging="480"/>
+      </w:pPr>
+    </w:lvl>
+    <w:lvl w:ilvl="3">
+      <w:numFmt w:val="bullet"/>
+      <w:lvlText w:val=" "/>
+      <w:lvlJc w:val="left"/>
+      <w:pPr>
+        <w:tabs>
+          <w:tab w:val="num" w:pos="2160"/>
+        </w:tabs>
+        <w:ind w:left="2640" w:hanging="480"/>
+      </w:pPr>
+    </w:lvl>
+    <w:lvl w:ilvl="4">
+      <w:numFmt w:val="bullet"/>
+      <w:lvlText w:val=" "/>
+      <w:lvlJc w:val="left"/>
+      <w:pPr>
+        <w:tabs>
+          <w:tab w:val="num" w:pos="2880"/>
+        </w:tabs>
+        <w:ind w:left="3360" w:hanging="480"/>
+      </w:pPr>
+    </w:lvl>
+    <w:lvl w:ilvl="5">
+      <w:numFmt w:val="bullet"/>
+      <w:lvlText w:val=" "/>
+      <w:lvlJc w:val="left"/>
+      <w:pPr>
+        <w:tabs>
+          <w:tab w:val="num" w:pos="3600"/>
+        </w:tabs>
+        <w:ind w:left="4080" w:hanging="480"/>
+      </w:pPr>
+    </w:lvl>
+    <w:lvl w:ilvl="6">
+      <w:numFmt w:val="bullet"/>
+      <w:lvlText w:val=" "/>
+      <w:lvlJc w:val="left"/>
+      <w:pPr>
+        <w:tabs>
+          <w:tab w:val="num" w:pos="4320"/>
+        </w:tabs>
+        <w:ind w:left="4800" w:hanging="480"/>
+      </w:pPr>
+    </w:lvl>
+  </w:abstractNum>
+  <w:abstractNum w:abstractNumId="990">
+    <w:nsid w:val="4830b32b"/>
+    <w:multiLevelType w:val="multilevel"/>
+    <w:lvl w:ilvl="0">
+      <w:numFmt w:val="bullet"/>
+      <w:lvlText w:val=" "/>
+      <w:lvlJc w:val="left"/>
+      <w:pPr>
+        <w:tabs>
+          <w:tab w:val="num" w:pos="0"/>
+        </w:tabs>
+        <w:ind w:left="480" w:hanging="480"/>
+      </w:pPr>
+    </w:lvl>
+    <w:lvl w:ilvl="1">
+      <w:numFmt w:val="bullet"/>
+      <w:lvlText w:val=" "/>
+      <w:lvlJc w:val="left"/>
+      <w:pPr>
+        <w:tabs>
+          <w:tab w:val="num" w:pos="720"/>
+        </w:tabs>
+        <w:ind w:left="1200" w:hanging="480"/>
+      </w:pPr>
+    </w:lvl>
+    <w:lvl w:ilvl="2">
+      <w:numFmt w:val="bullet"/>
+      <w:lvlText w:val=" "/>
+      <w:lvlJc w:val="left"/>
+      <w:pPr>
+        <w:tabs>
+          <w:tab w:val="num" w:pos="1440"/>
+        </w:tabs>
+        <w:ind w:left="1920" w:hanging="480"/>
+      </w:pPr>
+    </w:lvl>
+    <w:lvl w:ilvl="3">
+      <w:numFmt w:val="bullet"/>
+      <w:lvlText w:val=" "/>
+      <w:lvlJc w:val="left"/>
+      <w:pPr>
+        <w:tabs>
+          <w:tab w:val="num" w:pos="2160"/>
+        </w:tabs>
+        <w:ind w:left="2640" w:hanging="480"/>
+      </w:pPr>
+    </w:lvl>
+    <w:lvl w:ilvl="4">
+      <w:numFmt w:val="bullet"/>
+      <w:lvlText w:val=" "/>
+      <w:lvlJc w:val="left"/>
+      <w:pPr>
+        <w:tabs>
+          <w:tab w:val="num" w:pos="2880"/>
+        </w:tabs>
+        <w:ind w:left="3360" w:hanging="480"/>
+      </w:pPr>
+    </w:lvl>
+    <w:lvl w:ilvl="5">
+      <w:numFmt w:val="bullet"/>
+      <w:lvlText w:val=" "/>
+      <w:lvlJc w:val="left"/>
+      <w:pPr>
+        <w:tabs>
+          <w:tab w:val="num" w:pos="3600"/>
+        </w:tabs>
+        <w:ind w:left="4080" w:hanging="480"/>
+      </w:pPr>
+    </w:lvl>
+    <w:lvl w:ilvl="6">
+      <w:numFmt w:val="bullet"/>
+      <w:lvlText w:val=" "/>
+      <w:lvlJc w:val="left"/>
+      <w:pPr>
+        <w:tabs>
+          <w:tab w:val="num" w:pos="4320"/>
+        </w:tabs>
+        <w:ind w:left="4800" w:hanging="480"/>
+      </w:pPr>
+    </w:lvl>
+  </w:abstractNum>
+  <w:abstractNum w:abstractNumId="991">
+    <w:nsid w:val="6792ff85"/>
+    <w:multiLevelType w:val="multilevel"/>
     <w:lvl w:ilvl="0">
       <w:numFmt w:val="bullet"/>
       <w:lvlText w:val="•"/>
@@ -6848,273 +7135,9 @@
         <w:ind w:left="4800" w:hanging="480"/>
       </w:pPr>
     </w:lvl>
-    <w:lvl w:ilvl="7">
-      <w:numFmt w:val="decimal"/>
-      <w:lvlText w:val=""/>
-      <w:lvlJc w:val="left"/>
-    </w:lvl>
-    <w:lvl w:ilvl="8">
-      <w:numFmt w:val="decimal"/>
-      <w:lvlText w:val=""/>
-      <w:lvlJc w:val="left"/>
-    </w:lvl>
-  </w:abstractNum>
-  <w:abstractNum w:abstractNumId="1">
-    <w:nsid w:val="652F8DBA"/>
-    <w:multiLevelType w:val="multilevel"/>
-    <w:tmpl w:val="2B3E511E"/>
-    <w:lvl w:ilvl="0">
-      <w:numFmt w:val="bullet"/>
-      <w:lvlText w:val=" "/>
-      <w:lvlJc w:val="left"/>
-      <w:pPr>
-        <w:tabs>
-          <w:tab w:val="num" w:pos="0"/>
-        </w:tabs>
-        <w:ind w:left="480" w:hanging="480"/>
-      </w:pPr>
-    </w:lvl>
-    <w:lvl w:ilvl="1">
-      <w:numFmt w:val="bullet"/>
-      <w:lvlText w:val=" "/>
-      <w:lvlJc w:val="left"/>
-      <w:pPr>
-        <w:tabs>
-          <w:tab w:val="num" w:pos="720"/>
-        </w:tabs>
-        <w:ind w:left="1200" w:hanging="480"/>
-      </w:pPr>
-    </w:lvl>
-    <w:lvl w:ilvl="2">
-      <w:numFmt w:val="bullet"/>
-      <w:lvlText w:val=" "/>
-      <w:lvlJc w:val="left"/>
-      <w:pPr>
-        <w:tabs>
-          <w:tab w:val="num" w:pos="1440"/>
-        </w:tabs>
-        <w:ind w:left="1920" w:hanging="480"/>
-      </w:pPr>
-    </w:lvl>
-    <w:lvl w:ilvl="3">
-      <w:numFmt w:val="bullet"/>
-      <w:lvlText w:val=" "/>
-      <w:lvlJc w:val="left"/>
-      <w:pPr>
-        <w:tabs>
-          <w:tab w:val="num" w:pos="2160"/>
-        </w:tabs>
-        <w:ind w:left="2640" w:hanging="480"/>
-      </w:pPr>
-    </w:lvl>
-    <w:lvl w:ilvl="4">
-      <w:numFmt w:val="bullet"/>
-      <w:lvlText w:val=" "/>
-      <w:lvlJc w:val="left"/>
-      <w:pPr>
-        <w:tabs>
-          <w:tab w:val="num" w:pos="2880"/>
-        </w:tabs>
-        <w:ind w:left="3360" w:hanging="480"/>
-      </w:pPr>
-    </w:lvl>
-    <w:lvl w:ilvl="5">
-      <w:numFmt w:val="bullet"/>
-      <w:lvlText w:val=" "/>
-      <w:lvlJc w:val="left"/>
-      <w:pPr>
-        <w:tabs>
-          <w:tab w:val="num" w:pos="3600"/>
-        </w:tabs>
-        <w:ind w:left="4080" w:hanging="480"/>
-      </w:pPr>
-    </w:lvl>
-    <w:lvl w:ilvl="6">
-      <w:numFmt w:val="bullet"/>
-      <w:lvlText w:val=" "/>
-      <w:lvlJc w:val="left"/>
-      <w:pPr>
-        <w:tabs>
-          <w:tab w:val="num" w:pos="4320"/>
-        </w:tabs>
-        <w:ind w:left="4800" w:hanging="480"/>
-      </w:pPr>
-    </w:lvl>
-    <w:lvl w:ilvl="7">
-      <w:numFmt w:val="decimal"/>
-      <w:lvlText w:val=""/>
-      <w:lvlJc w:val="left"/>
-    </w:lvl>
-    <w:lvl w:ilvl="8">
-      <w:numFmt w:val="decimal"/>
-      <w:lvlText w:val=""/>
-      <w:lvlJc w:val="left"/>
-    </w:lvl>
-  </w:abstractNum>
-  <w:abstractNum w:abstractNumId="990">
-    <w:nsid w:val="3dde182c"/>
-    <w:multiLevelType w:val="multilevel"/>
-    <w:lvl w:ilvl="0">
-      <w:numFmt w:val="bullet"/>
-      <w:lvlText w:val=" "/>
-      <w:lvlJc w:val="left"/>
-      <w:pPr>
-        <w:tabs>
-          <w:tab w:val="num" w:pos="0"/>
-        </w:tabs>
-        <w:ind w:left="480" w:hanging="480"/>
-      </w:pPr>
-    </w:lvl>
-    <w:lvl w:ilvl="1">
-      <w:numFmt w:val="bullet"/>
-      <w:lvlText w:val=" "/>
-      <w:lvlJc w:val="left"/>
-      <w:pPr>
-        <w:tabs>
-          <w:tab w:val="num" w:pos="720"/>
-        </w:tabs>
-        <w:ind w:left="1200" w:hanging="480"/>
-      </w:pPr>
-    </w:lvl>
-    <w:lvl w:ilvl="2">
-      <w:numFmt w:val="bullet"/>
-      <w:lvlText w:val=" "/>
-      <w:lvlJc w:val="left"/>
-      <w:pPr>
-        <w:tabs>
-          <w:tab w:val="num" w:pos="1440"/>
-        </w:tabs>
-        <w:ind w:left="1920" w:hanging="480"/>
-      </w:pPr>
-    </w:lvl>
-    <w:lvl w:ilvl="3">
-      <w:numFmt w:val="bullet"/>
-      <w:lvlText w:val=" "/>
-      <w:lvlJc w:val="left"/>
-      <w:pPr>
-        <w:tabs>
-          <w:tab w:val="num" w:pos="2160"/>
-        </w:tabs>
-        <w:ind w:left="2640" w:hanging="480"/>
-      </w:pPr>
-    </w:lvl>
-    <w:lvl w:ilvl="4">
-      <w:numFmt w:val="bullet"/>
-      <w:lvlText w:val=" "/>
-      <w:lvlJc w:val="left"/>
-      <w:pPr>
-        <w:tabs>
-          <w:tab w:val="num" w:pos="2880"/>
-        </w:tabs>
-        <w:ind w:left="3360" w:hanging="480"/>
-      </w:pPr>
-    </w:lvl>
-    <w:lvl w:ilvl="5">
-      <w:numFmt w:val="bullet"/>
-      <w:lvlText w:val=" "/>
-      <w:lvlJc w:val="left"/>
-      <w:pPr>
-        <w:tabs>
-          <w:tab w:val="num" w:pos="3600"/>
-        </w:tabs>
-        <w:ind w:left="4080" w:hanging="480"/>
-      </w:pPr>
-    </w:lvl>
-    <w:lvl w:ilvl="6">
-      <w:numFmt w:val="bullet"/>
-      <w:lvlText w:val=" "/>
-      <w:lvlJc w:val="left"/>
-      <w:pPr>
-        <w:tabs>
-          <w:tab w:val="num" w:pos="4320"/>
-        </w:tabs>
-        <w:ind w:left="4800" w:hanging="480"/>
-      </w:pPr>
-    </w:lvl>
-  </w:abstractNum>
-  <w:abstractNum w:abstractNumId="991">
-    <w:nsid w:val="1d512f40"/>
-    <w:multiLevelType w:val="multilevel"/>
-    <w:lvl w:ilvl="0">
-      <w:numFmt w:val="bullet"/>
-      <w:lvlText w:val="•"/>
-      <w:lvlJc w:val="left"/>
-      <w:pPr>
-        <w:tabs>
-          <w:tab w:val="num" w:pos="0"/>
-        </w:tabs>
-        <w:ind w:left="480" w:hanging="480"/>
-      </w:pPr>
-    </w:lvl>
-    <w:lvl w:ilvl="1">
-      <w:numFmt w:val="bullet"/>
-      <w:lvlText w:val="–"/>
-      <w:lvlJc w:val="left"/>
-      <w:pPr>
-        <w:tabs>
-          <w:tab w:val="num" w:pos="720"/>
-        </w:tabs>
-        <w:ind w:left="1200" w:hanging="480"/>
-      </w:pPr>
-    </w:lvl>
-    <w:lvl w:ilvl="2">
-      <w:numFmt w:val="bullet"/>
-      <w:lvlText w:val="•"/>
-      <w:lvlJc w:val="left"/>
-      <w:pPr>
-        <w:tabs>
-          <w:tab w:val="num" w:pos="1440"/>
-        </w:tabs>
-        <w:ind w:left="1920" w:hanging="480"/>
-      </w:pPr>
-    </w:lvl>
-    <w:lvl w:ilvl="3">
-      <w:numFmt w:val="bullet"/>
-      <w:lvlText w:val="–"/>
-      <w:lvlJc w:val="left"/>
-      <w:pPr>
-        <w:tabs>
-          <w:tab w:val="num" w:pos="2160"/>
-        </w:tabs>
-        <w:ind w:left="2640" w:hanging="480"/>
-      </w:pPr>
-    </w:lvl>
-    <w:lvl w:ilvl="4">
-      <w:numFmt w:val="bullet"/>
-      <w:lvlText w:val="•"/>
-      <w:lvlJc w:val="left"/>
-      <w:pPr>
-        <w:tabs>
-          <w:tab w:val="num" w:pos="2880"/>
-        </w:tabs>
-        <w:ind w:left="3360" w:hanging="480"/>
-      </w:pPr>
-    </w:lvl>
-    <w:lvl w:ilvl="5">
-      <w:numFmt w:val="bullet"/>
-      <w:lvlText w:val="–"/>
-      <w:lvlJc w:val="left"/>
-      <w:pPr>
-        <w:tabs>
-          <w:tab w:val="num" w:pos="3600"/>
-        </w:tabs>
-        <w:ind w:left="4080" w:hanging="480"/>
-      </w:pPr>
-    </w:lvl>
-    <w:lvl w:ilvl="6">
-      <w:numFmt w:val="bullet"/>
-      <w:lvlText w:val="•"/>
-      <w:lvlJc w:val="left"/>
-      <w:pPr>
-        <w:tabs>
-          <w:tab w:val="num" w:pos="4320"/>
-        </w:tabs>
-        <w:ind w:left="4800" w:hanging="480"/>
-      </w:pPr>
-    </w:lvl>
   </w:abstractNum>
   <w:abstractNum w:abstractNumId="99411">
-    <w:nsid w:val="9c92d62f"/>
+    <w:nsid w:val="635ec4aa"/>
     <w:multiLevelType w:val="multilevel"/>
     <w:lvl w:ilvl="0">
       <w:start w:val="1"/>
@@ -7202,30 +7225,6 @@
     </w:lvl>
   </w:abstractNum>
   <w:num w:numId="1">
-    <w:abstractNumId w:val="1"/>
-  </w:num>
-  <w:num w:numId="2">
-    <w:abstractNumId w:val="0"/>
-  </w:num>
-  <w:num w:numId="3">
-    <w:abstractNumId w:val="0"/>
-  </w:num>
-  <w:num w:numId="4">
-    <w:abstractNumId w:val="0"/>
-  </w:num>
-  <w:num w:numId="5">
-    <w:abstractNumId w:val="0"/>
-  </w:num>
-  <w:num w:numId="6">
-    <w:abstractNumId w:val="0"/>
-  </w:num>
-  <w:num w:numId="7">
-    <w:abstractNumId w:val="0"/>
-  </w:num>
-  <w:num w:numId="8">
-    <w:abstractNumId w:val="0"/>
-  </w:num>
-  <w:num w:numId="9">
     <w:abstractNumId w:val="0"/>
   </w:num>
   <w:num w:numId="1000">
@@ -7550,7 +7549,7 @@
 </file>
 
 <file path=word/styles.xml><?xml version="1.0" encoding="utf-8"?>
-<w:styles xmlns:mc="http://schemas.openxmlformats.org/markup-compatibility/2006" xmlns:r="http://schemas.openxmlformats.org/officeDocument/2006/relationships" xmlns:w="http://schemas.openxmlformats.org/wordprocessingml/2006/main" xmlns:w14="http://schemas.microsoft.com/office/word/2010/wordml" mc:Ignorable="w14">
+<w:styles xmlns:r="http://schemas.openxmlformats.org/officeDocument/2006/relationships" xmlns:w="http://schemas.openxmlformats.org/wordprocessingml/2006/main">
   <w:docDefaults>
     <w:rPrDefault>
       <w:rPr>
@@ -7570,18 +7569,113 @@
   <w:style w:type="paragraph" w:default="1" w:styleId="Normal">
     <w:name w:val="Normal"/>
     <w:qFormat/>
-    <w:rsid w:val="00AB35C8"/>
+  </w:style>
+  <w:style w:type="paragraph" w:styleId="BodyText">
+    <w:name w:val="Body Text"/>
+    <w:basedOn w:val="Normal"/>
+    <w:link w:val="BodyTextChar"/>
     <w:pPr>
-      <w:spacing w:after="180"/>
+      <w:spacing w:before="180" w:after="180"/>
+    </w:pPr>
+    <w:qFormat/>
+  </w:style>
+  <w:style w:type="paragraph" w:customStyle="1" w:styleId="FirstParagraph">
+    <w:name w:val="First Paragraph"/>
+    <w:basedOn w:val="BodyText"/>
+    <w:next w:val="BodyText"/>
+    <w:qFormat/>
+  </w:style>
+  <w:style w:type="paragraph" w:customStyle="1" w:styleId="Compact">
+    <w:name w:val="Compact"/>
+    <w:basedOn w:val="BodyText"/>
+    <w:qFormat/>
+    <w:pPr>
+      <w:spacing w:before="36" w:after="36"/>
+    </w:pPr>
+  </w:style>
+  <w:style w:type="paragraph" w:styleId="Title">
+    <w:name w:val="Title"/>
+    <w:basedOn w:val="Normal"/>
+    <w:next w:val="BodyText"/>
+    <w:qFormat/>
+    <w:pPr>
+      <w:keepNext/>
+      <w:keepLines/>
+      <w:spacing w:before="480" w:after="240"/>
+      <w:jc w:val="center"/>
     </w:pPr>
     <w:rPr>
-      <w:rFonts w:asciiTheme="majorHAnsi" w:hAnsiTheme="majorHAnsi"/>
+      <w:rFonts w:asciiTheme="majorHAnsi" w:eastAsiaTheme="majorEastAsia" w:hAnsiTheme="majorHAnsi" w:cstheme="majorBidi"/>
+      <w:b/>
+      <w:bCs/>
+      <w:color w:val="345A8A" w:themeColor="accent1" w:themeShade="B5"/>
+      <w:sz w:val="36"/>
+      <w:szCs w:val="36"/>
     </w:rPr>
   </w:style>
+  <w:style w:type="paragraph" w:styleId="Subtitle">
+    <w:name w:val="Subtitle"/>
+    <w:basedOn w:val="Title"/>
+    <w:next w:val="BodyText"/>
+    <w:qFormat/>
+    <w:pPr>
+      <w:keepNext/>
+      <w:keepLines/>
+      <w:spacing w:before="240" w:after="240"/>
+      <w:jc w:val="center"/>
+    </w:pPr>
+    <w:rPr>
+      <w:sz w:val="30"/>
+      <w:szCs w:val="30"/>
+    </w:rPr>
+  </w:style>
+  <w:style w:type="paragraph" w:customStyle="1" w:styleId="Author">
+    <w:name w:val="Author"/>
+    <w:next w:val="BodyText"/>
+    <w:qFormat/>
+    <w:pPr>
+      <w:keepNext/>
+      <w:keepLines/>
+      <w:jc w:val="center"/>
+    </w:pPr>
+  </w:style>
+  <w:style w:type="paragraph" w:styleId="Date">
+    <w:name w:val="Date"/>
+    <w:next w:val="BodyText"/>
+    <w:qFormat/>
+    <w:pPr>
+      <w:keepNext/>
+      <w:keepLines/>
+      <w:jc w:val="center"/>
+    </w:pPr>
+  </w:style>
+  <w:style w:type="paragraph" w:customStyle="1" w:styleId="Abstract">
+    <w:name w:val="Abstract"/>
+    <w:basedOn w:val="Normal"/>
+    <w:next w:val="BodyText"/>
+    <w:qFormat/>
+    <w:pPr>
+      <w:keepNext/>
+      <w:keepLines/>
+      <w:spacing w:before="300" w:after="300"/>
+    </w:pPr>
+    <w:rPr>
+      <w:sz w:val="20"/>
+      <w:szCs w:val="20"/>
+    </w:rPr>
+  </w:style>
+  <w:style w:type="paragraph" w:styleId="Bibliography">
+    <w:name w:val="Bibliography"/>
+    <w:basedOn w:val="Normal"/>
+    <w:next w:val="Bibliography"/>
+    <w:qFormat/>
+    <w:pPr/>
+    <w:rPr/>
+  </w:style>
   <w:style w:type="paragraph" w:styleId="Heading1">
-    <w:name w:val="heading 1"/>
+    <w:name w:val="Heading 1"/>
     <w:basedOn w:val="Normal"/>
-    <w:next w:val="Normal"/>
+    <w:next w:val="BodyText"/>
     <w:uiPriority w:val="9"/>
     <w:qFormat/>
     <w:pPr>
@@ -7591,18 +7685,18 @@
       <w:outlineLvl w:val="0"/>
     </w:pPr>
     <w:rPr>
-      <w:rFonts w:eastAsiaTheme="majorEastAsia" w:cstheme="majorBidi"/>
+      <w:rFonts w:asciiTheme="majorHAnsi" w:eastAsiaTheme="majorEastAsia" w:hAnsiTheme="majorHAnsi" w:cstheme="majorBidi"/>
       <w:b/>
       <w:bCs/>
       <w:color w:val="345A8A" w:themeColor="accent1" w:themeShade="B5"/>
-      <w:sz w:val="36"/>
-      <w:szCs w:val="36"/>
+      <w:sz w:val="32"/>
+      <w:szCs w:val="32"/>
     </w:rPr>
   </w:style>
   <w:style w:type="paragraph" w:styleId="Heading2">
-    <w:name w:val="heading 2"/>
+    <w:name w:val="Heading 2"/>
     <w:basedOn w:val="Normal"/>
-    <w:next w:val="Normal"/>
+    <w:next w:val="BodyText"/>
     <w:uiPriority w:val="9"/>
     <w:unhideWhenUsed/>
     <w:qFormat/>
@@ -7613,7 +7707,7 @@
       <w:outlineLvl w:val="1"/>
     </w:pPr>
     <w:rPr>
-      <w:rFonts w:eastAsiaTheme="majorEastAsia" w:cstheme="majorBidi"/>
+      <w:rFonts w:asciiTheme="majorHAnsi" w:eastAsiaTheme="majorEastAsia" w:hAnsiTheme="majorHAnsi" w:cstheme="majorBidi"/>
       <w:b/>
       <w:bCs/>
       <w:color w:val="4F81BD" w:themeColor="accent1"/>
@@ -7622,13 +7716,12 @@
     </w:rPr>
   </w:style>
   <w:style w:type="paragraph" w:styleId="Heading3">
-    <w:name w:val="heading 3"/>
+    <w:name w:val="Heading 3"/>
     <w:basedOn w:val="Normal"/>
-    <w:next w:val="Normal"/>
+    <w:next w:val="BodyText"/>
     <w:uiPriority w:val="9"/>
     <w:unhideWhenUsed/>
     <w:qFormat/>
-    <w:rsid w:val="00F50DB1"/>
     <w:pPr>
       <w:keepNext/>
       <w:keepLines/>
@@ -7636,19 +7729,18 @@
       <w:outlineLvl w:val="2"/>
     </w:pPr>
     <w:rPr>
-      <w:rFonts w:eastAsiaTheme="majorEastAsia" w:cstheme="majorBidi"/>
+      <w:rFonts w:asciiTheme="majorHAnsi" w:eastAsiaTheme="majorEastAsia" w:hAnsiTheme="majorHAnsi" w:cstheme="majorBidi"/>
       <w:b/>
       <w:bCs/>
-      <w:i/>
       <w:color w:val="4F81BD" w:themeColor="accent1"/>
       <w:sz w:val="28"/>
       <w:szCs w:val="28"/>
     </w:rPr>
   </w:style>
   <w:style w:type="paragraph" w:styleId="Heading4">
-    <w:name w:val="heading 4"/>
+    <w:name w:val="Heading 4"/>
     <w:basedOn w:val="Normal"/>
-    <w:next w:val="Normal"/>
+    <w:next w:val="BodyText"/>
     <w:uiPriority w:val="9"/>
     <w:unhideWhenUsed/>
     <w:qFormat/>
@@ -7659,16 +7751,18 @@
       <w:outlineLvl w:val="3"/>
     </w:pPr>
     <w:rPr>
-      <w:rFonts w:eastAsiaTheme="majorEastAsia" w:cstheme="majorBidi"/>
+      <w:rFonts w:asciiTheme="majorHAnsi" w:eastAsiaTheme="majorEastAsia" w:hAnsiTheme="majorHAnsi" w:cstheme="majorBidi"/>
       <w:b/>
       <w:bCs/>
       <w:color w:val="4F81BD" w:themeColor="accent1"/>
+      <w:sz w:val="24"/>
+      <w:szCs w:val="24"/>
     </w:rPr>
   </w:style>
   <w:style w:type="paragraph" w:styleId="Heading5">
-    <w:name w:val="heading 5"/>
+    <w:name w:val="Heading 5"/>
     <w:basedOn w:val="Normal"/>
-    <w:next w:val="Normal"/>
+    <w:next w:val="BodyText"/>
     <w:uiPriority w:val="9"/>
     <w:unhideWhenUsed/>
     <w:qFormat/>
@@ -7679,23 +7773,70 @@
       <w:outlineLvl w:val="4"/>
     </w:pPr>
     <w:rPr>
-      <w:rFonts w:eastAsiaTheme="majorEastAsia" w:cstheme="majorBidi"/>
+      <w:rFonts w:asciiTheme="majorHAnsi" w:eastAsiaTheme="majorEastAsia" w:hAnsiTheme="majorHAnsi" w:cstheme="majorBidi"/>
       <w:i/>
       <w:iCs/>
       <w:color w:val="4F81BD" w:themeColor="accent1"/>
+      <w:sz w:val="24"/>
+      <w:szCs w:val="24"/>
     </w:rPr>
+  </w:style>
+  <w:style w:type="paragraph" w:styleId="Heading6">
+    <w:name w:val="Heading 6"/>
+    <w:basedOn w:val="Normal"/>
+    <w:next w:val="BodyText"/>
+    <w:uiPriority w:val="9"/>
+    <w:unhideWhenUsed/>
+    <w:qFormat/>
+    <w:pPr>
+      <w:keepNext/>
+      <w:keepLines/>
+      <w:spacing w:before="200" w:after="0"/>
+      <w:outlineLvl w:val="5"/>
+    </w:pPr>
+    <w:rPr>
+      <w:rFonts w:asciiTheme="majorHAnsi" w:eastAsiaTheme="majorEastAsia" w:hAnsiTheme="majorHAnsi" w:cstheme="majorBidi"/>
+      <w:color w:val="4F81BD" w:themeColor="accent1"/>
+      <w:sz w:val="24"/>
+      <w:szCs w:val="24"/>
+    </w:rPr>
+  </w:style>
+  <w:style w:type="paragraph" w:styleId="BlockText">
+    <w:name w:val="Block Text"/>
+    <w:basedOn w:val="BodyText"/>
+    <w:next w:val="BodyText"/>
+    <w:uiPriority w:val="9"/>
+    <w:unhideWhenUsed/>
+    <w:qFormat/>
+    <w:pPr>
+      <w:spacing w:before="100" w:after="100"/>
+      <w:ind w:firstLine="0"/>
+    </w:pPr>
+    <w:rPr>
+      <w:rFonts w:asciiTheme="majorHAnsi" w:eastAsiaTheme="majorEastAsia" w:hAnsiTheme="majorHAnsi" w:cstheme="majorBidi"/>
+      <w:bCs/>
+      <w:sz w:val="20"/>
+      <w:szCs w:val="20"/>
+    </w:rPr>
+  </w:style>
+  <w:style w:type="paragraph" w:styleId="FootnoteText">
+    <w:name w:val="Footnote Text"/>
+    <w:basedOn w:val="Normal"/>
+    <w:next w:val="FootnoteText"/>
+    <w:uiPriority w:val="9"/>
+    <w:unhideWhenUsed/>
+    <w:qFormat/>
   </w:style>
   <w:style w:type="character" w:default="1" w:styleId="DefaultParagraphFont">
     <w:name w:val="Default Paragraph Font"/>
-    <w:uiPriority w:val="1"/>
     <w:semiHidden/>
     <w:unhideWhenUsed/>
   </w:style>
   <w:style w:type="table" w:default="1" w:styleId="TableNormal">
     <w:name w:val="Normal Table"/>
-    <w:uiPriority w:val="99"/>
     <w:semiHidden/>
     <w:unhideWhenUsed/>
+    <w:qFormat/>
     <w:tblPr>
       <w:tblInd w:w="0" w:type="dxa"/>
       <w:tblCellMar>
@@ -7705,77 +7846,6 @@
         <w:right w:w="108" w:type="dxa"/>
       </w:tblCellMar>
     </w:tblPr>
-  </w:style>
-  <w:style w:type="numbering" w:default="1" w:styleId="NoList">
-    <w:name w:val="No List"/>
-    <w:uiPriority w:val="99"/>
-    <w:semiHidden/>
-    <w:unhideWhenUsed/>
-  </w:style>
-  <w:style w:type="paragraph" w:customStyle="1" w:styleId="Compact">
-    <w:name w:val="Compact"/>
-    <w:basedOn w:val="Normal"/>
-    <w:qFormat/>
-    <w:pPr>
-      <w:spacing w:before="36" w:after="36"/>
-    </w:pPr>
-  </w:style>
-  <w:style w:type="paragraph" w:styleId="Title">
-    <w:name w:val="Title"/>
-    <w:basedOn w:val="Normal"/>
-    <w:next w:val="Normal"/>
-    <w:qFormat/>
-    <w:pPr>
-      <w:keepNext/>
-      <w:keepLines/>
-      <w:spacing w:before="480" w:after="240"/>
-      <w:jc w:val="center"/>
-    </w:pPr>
-    <w:rPr>
-      <w:rFonts w:eastAsiaTheme="majorEastAsia" w:cstheme="majorBidi"/>
-      <w:b/>
-      <w:bCs/>
-      <w:color w:val="345A8A" w:themeColor="accent1" w:themeShade="B5"/>
-      <w:sz w:val="36"/>
-      <w:szCs w:val="36"/>
-    </w:rPr>
-  </w:style>
-  <w:style w:type="paragraph" w:customStyle="1" w:styleId="Authors">
-    <w:name w:val="Authors"/>
-    <w:next w:val="Normal"/>
-    <w:qFormat/>
-    <w:pPr>
-      <w:keepNext/>
-      <w:keepLines/>
-      <w:jc w:val="center"/>
-    </w:pPr>
-  </w:style>
-  <w:style w:type="paragraph" w:styleId="Date">
-    <w:name w:val="Date"/>
-    <w:next w:val="Normal"/>
-    <w:qFormat/>
-    <w:pPr>
-      <w:keepNext/>
-      <w:keepLines/>
-      <w:jc w:val="center"/>
-    </w:pPr>
-  </w:style>
-  <w:style w:type="paragraph" w:customStyle="1" w:styleId="BlockQuote">
-    <w:name w:val="Block Quote"/>
-    <w:basedOn w:val="Normal"/>
-    <w:next w:val="Normal"/>
-    <w:uiPriority w:val="9"/>
-    <w:unhideWhenUsed/>
-    <w:qFormat/>
-    <w:pPr>
-      <w:spacing w:before="100" w:after="100"/>
-    </w:pPr>
-    <w:rPr>
-      <w:rFonts w:eastAsiaTheme="majorEastAsia" w:cstheme="majorBidi"/>
-      <w:bCs/>
-      <w:sz w:val="20"/>
-      <w:szCs w:val="20"/>
-    </w:rPr>
   </w:style>
   <w:style w:type="paragraph" w:customStyle="1" w:styleId="DefinitionTerm">
     <w:name w:val="Definition Term"/>
@@ -7794,60 +7864,82 @@
     <w:name w:val="Definition"/>
     <w:basedOn w:val="Normal"/>
   </w:style>
-  <w:style w:type="paragraph" w:styleId="BodyText">
-    <w:name w:val="Body Text"/>
+  <w:style w:type="paragraph" w:styleId="Caption">
+    <w:name w:val="Caption"/>
     <w:basedOn w:val="Normal"/>
+    <w:link w:val="BodyTextChar"/>
     <w:pPr>
-      <w:spacing w:after="120"/>
-    </w:pPr>
-  </w:style>
-  <w:style w:type="paragraph" w:customStyle="1" w:styleId="TableCaption">
-    <w:name w:val="Table Caption"/>
-    <w:basedOn w:val="Normal"/>
-    <w:pPr>
-      <w:spacing w:after="120"/>
+      <w:spacing w:before="0" w:after="120"/>
     </w:pPr>
     <w:rPr>
       <w:i/>
     </w:rPr>
   </w:style>
+  <w:style w:type="paragraph" w:customStyle="1" w:styleId="TableCaption">
+    <w:name w:val="Table Caption"/>
+    <w:basedOn w:val="Caption"/>
+    <w:pPr>
+      <w:keepNext/>
+    </w:pPr>
+  </w:style>
   <w:style w:type="paragraph" w:customStyle="1" w:styleId="ImageCaption">
     <w:name w:val="Image Caption"/>
+    <w:basedOn w:val="Caption"/>
+  </w:style>
+  <w:style w:type="paragraph" w:customStyle="1" w:styleId="Figure">
+    <w:name w:val="Figure"/>
     <w:basedOn w:val="Normal"/>
-    <w:link w:val="BodyTextChar"/>
+  </w:style>
+  <w:style w:type="paragraph" w:customStyle="1" w:styleId="FigureWithCaption">
+    <w:name w:val="Figure with Caption"/>
+    <w:basedOn w:val="Figure"/>
     <w:pPr>
-      <w:spacing w:after="120"/>
+      <w:keepNext/>
     </w:pPr>
-    <w:rPr>
-      <w:i/>
-    </w:rPr>
   </w:style>
   <w:style w:type="character" w:customStyle="1" w:styleId="BodyTextChar">
     <w:name w:val="Body Text Char"/>
     <w:basedOn w:val="DefaultParagraphFont"/>
-    <w:link w:val="ImageCaption"/>
+    <w:link w:val="BodyText"/>
   </w:style>
   <w:style w:type="character" w:customStyle="1" w:styleId="VerbatimChar">
     <w:name w:val="Verbatim Char"/>
     <w:basedOn w:val="BodyTextChar"/>
-    <w:link w:val="SourceCode"/>
     <w:rPr>
       <w:rFonts w:ascii="Consolas" w:hAnsi="Consolas"/>
       <w:sz w:val="22"/>
     </w:rPr>
   </w:style>
-  <w:style w:type="character" w:customStyle="1" w:styleId="FootnoteRef">
-    <w:name w:val="Footnote Ref"/>
+  <w:style w:type="character" w:styleId="FootnoteReference">
+    <w:name w:val="Footnote Reference"/>
     <w:basedOn w:val="BodyTextChar"/>
     <w:rPr>
       <w:vertAlign w:val="superscript"/>
     </w:rPr>
   </w:style>
-  <w:style w:type="character" w:customStyle="1" w:styleId="Link">
-    <w:name w:val="Link"/>
+  <w:style w:type="character" w:styleId="Hyperlink">
+    <w:name w:val="Hyperlink"/>
     <w:basedOn w:val="BodyTextChar"/>
     <w:rPr>
       <w:color w:val="4F81BD" w:themeColor="accent1"/>
+    </w:rPr>
+  </w:style>
+  <w:style w:type="paragraph" w:styleId="TOCHeading">
+    <w:name w:val="TOC Heading"/>
+    <w:basedOn w:val="Heading1"/>
+    <w:next w:val="BodyText"/>
+    <w:uiPriority w:val="39"/>
+    <w:unhideWhenUsed/>
+    <w:qFormat/>
+    <w:pPr>
+      <w:spacing w:before="240" w:line="259" w:lineRule="auto"/>
+      <w:outlineLvl w:val="9"/>
+    </w:pPr>
+    <w:rPr>
+      <w:rFonts w:asciiTheme="majorHAnsi" w:eastAsiaTheme="majorEastAsia" w:hAnsiTheme="majorHAnsi" w:cstheme="majorBidi"/>
+      <w:b w:val="0"/>
+      <w:bCs w:val="0"/>
+      <w:color w:val="365F91" w:themeColor="accent1" w:themeShade="BF"/>
     </w:rPr>
   </w:style>
   <w:style w:type="paragraph" w:customStyle="1" w:styleId="SourceCode">
@@ -7855,135 +7947,43 @@
     <w:basedOn w:val="Normal"/>
     <w:link w:val="VerbatimChar"/>
     <w:pPr>
-      <w:wordWrap w:val="0"/>
+      <w:wordWrap w:val="off"/>
     </w:pPr>
   </w:style>
   <w:style w:type="character" w:customStyle="1" w:styleId="KeywordTok">
     <w:name w:val="KeywordTok"/>
     <w:basedOn w:val="VerbatimChar"/>
     <w:rPr>
-      <w:rFonts w:ascii="Consolas" w:hAnsi="Consolas"/>
+      <w:color w:val="007020"/>
       <w:b/>
-      <w:color w:val="007020"/>
-      <w:sz w:val="22"/>
     </w:rPr>
   </w:style>
   <w:style w:type="character" w:customStyle="1" w:styleId="DataTypeTok">
     <w:name w:val="DataTypeTok"/>
     <w:basedOn w:val="VerbatimChar"/>
     <w:rPr>
-      <w:rFonts w:ascii="Consolas" w:hAnsi="Consolas"/>
       <w:color w:val="902000"/>
-      <w:sz w:val="22"/>
     </w:rPr>
   </w:style>
   <w:style w:type="character" w:customStyle="1" w:styleId="DecValTok">
     <w:name w:val="DecValTok"/>
     <w:basedOn w:val="VerbatimChar"/>
     <w:rPr>
-      <w:rFonts w:ascii="Consolas" w:hAnsi="Consolas"/>
-      <w:color w:val="40A070"/>
-      <w:sz w:val="22"/>
+      <w:color w:val="40a070"/>
     </w:rPr>
   </w:style>
   <w:style w:type="character" w:customStyle="1" w:styleId="BaseNTok">
     <w:name w:val="BaseNTok"/>
     <w:basedOn w:val="VerbatimChar"/>
     <w:rPr>
-      <w:rFonts w:ascii="Consolas" w:hAnsi="Consolas"/>
-      <w:color w:val="40A070"/>
-      <w:sz w:val="22"/>
+      <w:color w:val="40a070"/>
     </w:rPr>
   </w:style>
   <w:style w:type="character" w:customStyle="1" w:styleId="FloatTok">
     <w:name w:val="FloatTok"/>
     <w:basedOn w:val="VerbatimChar"/>
     <w:rPr>
-      <w:rFonts w:ascii="Consolas" w:hAnsi="Consolas"/>
-      <w:color w:val="40A070"/>
-      <w:sz w:val="22"/>
-    </w:rPr>
-  </w:style>
-  <w:style w:type="character" w:customStyle="1" w:styleId="CharTok">
-    <w:name w:val="CharTok"/>
-    <w:basedOn w:val="VerbatimChar"/>
-    <w:rPr>
-      <w:rFonts w:ascii="Consolas" w:hAnsi="Consolas"/>
-      <w:color w:val="4070A0"/>
-      <w:sz w:val="22"/>
-    </w:rPr>
-  </w:style>
-  <w:style w:type="character" w:customStyle="1" w:styleId="StringTok">
-    <w:name w:val="StringTok"/>
-    <w:basedOn w:val="VerbatimChar"/>
-    <w:rPr>
-      <w:rFonts w:ascii="Consolas" w:hAnsi="Consolas"/>
-      <w:color w:val="4070A0"/>
-      <w:sz w:val="22"/>
-    </w:rPr>
-  </w:style>
-  <w:style w:type="character" w:customStyle="1" w:styleId="CommentTok">
-    <w:name w:val="CommentTok"/>
-    <w:basedOn w:val="VerbatimChar"/>
-    <w:rPr>
-      <w:rFonts w:ascii="Consolas" w:hAnsi="Consolas"/>
-      <w:i/>
-      <w:color w:val="60A0B0"/>
-      <w:sz w:val="22"/>
-    </w:rPr>
-  </w:style>
-  <w:style w:type="character" w:customStyle="1" w:styleId="OtherTok">
-    <w:name w:val="OtherTok"/>
-    <w:basedOn w:val="VerbatimChar"/>
-    <w:rPr>
-      <w:rFonts w:ascii="Consolas" w:hAnsi="Consolas"/>
-      <w:color w:val="007020"/>
-      <w:sz w:val="22"/>
-    </w:rPr>
-  </w:style>
-  <w:style w:type="character" w:customStyle="1" w:styleId="AlertTok">
-    <w:name w:val="AlertTok"/>
-    <w:basedOn w:val="VerbatimChar"/>
-    <w:rPr>
-      <w:rFonts w:ascii="Consolas" w:hAnsi="Consolas"/>
-      <w:b/>
-      <w:color w:val="FF0000"/>
-      <w:sz w:val="22"/>
-    </w:rPr>
-  </w:style>
-  <w:style w:type="character" w:customStyle="1" w:styleId="FunctionTok">
-    <w:name w:val="FunctionTok"/>
-    <w:basedOn w:val="VerbatimChar"/>
-    <w:rPr>
-      <w:rFonts w:ascii="Consolas" w:hAnsi="Consolas"/>
-      <w:color w:val="06287E"/>
-      <w:sz w:val="22"/>
-    </w:rPr>
-  </w:style>
-  <w:style w:type="character" w:customStyle="1" w:styleId="RegionMarkerTok">
-    <w:name w:val="RegionMarkerTok"/>
-    <w:basedOn w:val="VerbatimChar"/>
-    <w:rPr>
-      <w:rFonts w:ascii="Consolas" w:hAnsi="Consolas"/>
-      <w:sz w:val="22"/>
-    </w:rPr>
-  </w:style>
-  <w:style w:type="character" w:customStyle="1" w:styleId="ErrorTok">
-    <w:name w:val="ErrorTok"/>
-    <w:basedOn w:val="VerbatimChar"/>
-    <w:rPr>
-      <w:rFonts w:ascii="Consolas" w:hAnsi="Consolas"/>
-      <w:b/>
-      <w:color w:val="FF0000"/>
-      <w:sz w:val="22"/>
-    </w:rPr>
-  </w:style>
-  <w:style w:type="character" w:customStyle="1" w:styleId="NormalTok">
-    <w:name w:val="NormalTok"/>
-    <w:basedOn w:val="VerbatimChar"/>
-    <w:rPr>
-      <w:rFonts w:ascii="Consolas" w:hAnsi="Consolas"/>
-      <w:sz w:val="22"/>
+      <w:color w:val="40a070"/>
     </w:rPr>
   </w:style>
   <w:style w:type="character" w:customStyle="1" w:styleId="ConstantTok">
@@ -7993,8 +7993,22 @@
       <w:color w:val="880000"/>
     </w:rPr>
   </w:style>
+  <w:style w:type="character" w:customStyle="1" w:styleId="CharTok">
+    <w:name w:val="CharTok"/>
+    <w:basedOn w:val="VerbatimChar"/>
+    <w:rPr>
+      <w:color w:val="4070a0"/>
+    </w:rPr>
+  </w:style>
   <w:style w:type="character" w:customStyle="1" w:styleId="SpecialCharTok">
     <w:name w:val="SpecialCharTok"/>
+    <w:basedOn w:val="VerbatimChar"/>
+    <w:rPr>
+      <w:color w:val="4070a0"/>
+    </w:rPr>
+  </w:style>
+  <w:style w:type="character" w:customStyle="1" w:styleId="StringTok">
+    <w:name w:val="StringTok"/>
     <w:basedOn w:val="VerbatimChar"/>
     <w:rPr>
       <w:color w:val="4070a0"/>
@@ -8018,6 +8032,14 @@
     <w:name w:val="ImportTok"/>
     <w:basedOn w:val="VerbatimChar"/>
     <w:rPr/>
+  </w:style>
+  <w:style w:type="character" w:customStyle="1" w:styleId="CommentTok">
+    <w:name w:val="CommentTok"/>
+    <w:basedOn w:val="VerbatimChar"/>
+    <w:rPr>
+      <w:color w:val="60a0b0"/>
+      <w:i/>
+    </w:rPr>
   </w:style>
   <w:style w:type="character" w:customStyle="1" w:styleId="DocumentationTok">
     <w:name w:val="DocumentationTok"/>
@@ -8043,6 +8065,20 @@
       <w:color w:val="60a0b0"/>
       <w:b/>
       <w:i/>
+    </w:rPr>
+  </w:style>
+  <w:style w:type="character" w:customStyle="1" w:styleId="OtherTok">
+    <w:name w:val="OtherTok"/>
+    <w:basedOn w:val="VerbatimChar"/>
+    <w:rPr>
+      <w:color w:val="007020"/>
+    </w:rPr>
+  </w:style>
+  <w:style w:type="character" w:customStyle="1" w:styleId="FunctionTok">
+    <w:name w:val="FunctionTok"/>
+    <w:basedOn w:val="VerbatimChar"/>
+    <w:rPr>
+      <w:color w:val="06287e"/>
     </w:rPr>
   </w:style>
   <w:style w:type="character" w:customStyle="1" w:styleId="VariableTok">
@@ -8091,6 +8127,11 @@
       <w:color w:val="7d9029"/>
     </w:rPr>
   </w:style>
+  <w:style w:type="character" w:customStyle="1" w:styleId="RegionMarkerTok">
+    <w:name w:val="RegionMarkerTok"/>
+    <w:basedOn w:val="VerbatimChar"/>
+    <w:rPr/>
+  </w:style>
   <w:style w:type="character" w:customStyle="1" w:styleId="InformationTok">
     <w:name w:val="InformationTok"/>
     <w:basedOn w:val="VerbatimChar"/>
@@ -8108,6 +8149,27 @@
       <w:b/>
       <w:i/>
     </w:rPr>
+  </w:style>
+  <w:style w:type="character" w:customStyle="1" w:styleId="AlertTok">
+    <w:name w:val="AlertTok"/>
+    <w:basedOn w:val="VerbatimChar"/>
+    <w:rPr>
+      <w:color w:val="ff0000"/>
+      <w:b/>
+    </w:rPr>
+  </w:style>
+  <w:style w:type="character" w:customStyle="1" w:styleId="ErrorTok">
+    <w:name w:val="ErrorTok"/>
+    <w:basedOn w:val="VerbatimChar"/>
+    <w:rPr>
+      <w:color w:val="ff0000"/>
+      <w:b/>
+    </w:rPr>
+  </w:style>
+  <w:style w:type="character" w:customStyle="1" w:styleId="NormalTok">
+    <w:name w:val="NormalTok"/>
+    <w:basedOn w:val="VerbatimChar"/>
+    <w:rPr/>
   </w:style>
 </w:styles>
 </file>

</xml_diff>

<commit_message>
update CV through 7/2019
</commit_message>
<xml_diff>
--- a/CV/cv.docx
+++ b/CV/cv.docx
@@ -83,12 +83,29 @@
         <w:pStyle w:val="BodyText"/>
       </w:pPr>
       <w:r>
+        <w:t xml:space="preserve">ORCID:</w:t>
+      </w:r>
+      <w:r>
+        <w:t xml:space="preserve"> </w:t>
+      </w:r>
+      <w:hyperlink r:id="rId20">
+        <w:r>
+          <w:rPr>
+            <w:rStyle w:val="Hyperlink"/>
+          </w:rPr>
+          <w:t xml:space="preserve">0000-0002-9109-2072</w:t>
+        </w:r>
+      </w:hyperlink>
+      <w:r>
+        <w:t xml:space="preserve"> </w:t>
+      </w:r>
+      <w:r>
         <w:t xml:space="preserve">GitHub:</w:t>
       </w:r>
       <w:r>
         <w:t xml:space="preserve"> </w:t>
       </w:r>
-      <w:hyperlink r:id="rId20">
+      <w:hyperlink r:id="rId21">
         <w:r>
           <w:rPr>
             <w:rStyle w:val="Hyperlink"/>
@@ -105,7 +122,7 @@
       <w:r>
         <w:t xml:space="preserve"> </w:t>
       </w:r>
-      <w:hyperlink r:id="rId21">
+      <w:hyperlink r:id="rId22">
         <w:r>
           <w:rPr>
             <w:rStyle w:val="Hyperlink"/>
@@ -127,11 +144,11 @@
       <w:pPr>
         <w:pStyle w:val="Heading2"/>
       </w:pPr>
-      <w:bookmarkStart w:id="22" w:name="education"/>
+      <w:bookmarkStart w:id="23" w:name="education"/>
       <w:r>
         <w:t xml:space="preserve">Education</w:t>
       </w:r>
-      <w:bookmarkEnd w:id="22"/>
+      <w:bookmarkEnd w:id="23"/>
     </w:p>
     <w:p>
       <w:pPr>
@@ -143,7 +160,7 @@
       <w:r>
         <w:t xml:space="preserve"> </w:t>
       </w:r>
-      <w:hyperlink r:id="rId23">
+      <w:hyperlink r:id="rId24">
         <w:r>
           <w:rPr>
             <w:i/>
@@ -173,11 +190,11 @@
       <w:pPr>
         <w:pStyle w:val="Heading2"/>
       </w:pPr>
-      <w:bookmarkStart w:id="24" w:name="employmentprofessional-experience"/>
+      <w:bookmarkStart w:id="25" w:name="employmentprofessional-experience"/>
       <w:r>
         <w:t xml:space="preserve">Employment/Professional Experience</w:t>
       </w:r>
-      <w:bookmarkEnd w:id="24"/>
+      <w:bookmarkEnd w:id="25"/>
     </w:p>
     <w:p>
       <w:pPr>
@@ -828,11 +845,11 @@
       <w:pPr>
         <w:pStyle w:val="Heading2"/>
       </w:pPr>
-      <w:bookmarkStart w:id="25" w:name="consulting"/>
+      <w:bookmarkStart w:id="26" w:name="consulting"/>
       <w:r>
         <w:t xml:space="preserve">Consulting</w:t>
       </w:r>
-      <w:bookmarkEnd w:id="25"/>
+      <w:bookmarkEnd w:id="26"/>
     </w:p>
     <w:p>
       <w:pPr>
@@ -846,21 +863,21 @@
       <w:pPr>
         <w:pStyle w:val="Heading2"/>
       </w:pPr>
-      <w:bookmarkStart w:id="26" w:name="service"/>
+      <w:bookmarkStart w:id="27" w:name="service"/>
       <w:r>
         <w:t xml:space="preserve">Service</w:t>
       </w:r>
-      <w:bookmarkEnd w:id="26"/>
+      <w:bookmarkEnd w:id="27"/>
     </w:p>
     <w:p>
       <w:pPr>
         <w:pStyle w:val="Heading3"/>
       </w:pPr>
-      <w:bookmarkStart w:id="27" w:name="unm---college-of-university-libraries-and-learning-sciences"/>
+      <w:bookmarkStart w:id="28" w:name="unm---college-of-university-libraries-and-learning-sciences"/>
       <w:r>
         <w:t xml:space="preserve">UNM - College of University Libraries and Learning Sciences</w:t>
       </w:r>
-      <w:bookmarkEnd w:id="27"/>
+      <w:bookmarkEnd w:id="28"/>
     </w:p>
     <w:p>
       <w:pPr>
@@ -1106,11 +1123,11 @@
       <w:pPr>
         <w:pStyle w:val="Heading3"/>
       </w:pPr>
-      <w:bookmarkStart w:id="28" w:name="unm---college-of-arts-sciences"/>
+      <w:bookmarkStart w:id="29" w:name="unm---college-of-arts-sciences"/>
       <w:r>
         <w:t xml:space="preserve">UNM - College of Arts &amp; Sciences</w:t>
       </w:r>
-      <w:bookmarkEnd w:id="28"/>
+      <w:bookmarkEnd w:id="29"/>
     </w:p>
     <w:p>
       <w:pPr>
@@ -1159,11 +1176,11 @@
       <w:pPr>
         <w:pStyle w:val="Heading3"/>
       </w:pPr>
-      <w:bookmarkStart w:id="29" w:name="university"/>
+      <w:bookmarkStart w:id="30" w:name="university"/>
       <w:r>
         <w:t xml:space="preserve">University</w:t>
       </w:r>
-      <w:bookmarkEnd w:id="29"/>
+      <w:bookmarkEnd w:id="30"/>
     </w:p>
     <w:p>
       <w:pPr>
@@ -1644,11 +1661,11 @@
       <w:pPr>
         <w:pStyle w:val="Heading3"/>
       </w:pPr>
-      <w:bookmarkStart w:id="30" w:name="professional"/>
+      <w:bookmarkStart w:id="31" w:name="professional"/>
       <w:r>
         <w:t xml:space="preserve">Professional</w:t>
       </w:r>
-      <w:bookmarkEnd w:id="30"/>
+      <w:bookmarkEnd w:id="31"/>
     </w:p>
     <w:p>
       <w:pPr>
@@ -2088,11 +2105,11 @@
       <w:pPr>
         <w:pStyle w:val="Heading3"/>
       </w:pPr>
-      <w:bookmarkStart w:id="31" w:name="proposal-review-panels"/>
+      <w:bookmarkStart w:id="32" w:name="proposal-review-panels"/>
       <w:r>
         <w:t xml:space="preserve">Proposal Review Panels</w:t>
       </w:r>
-      <w:bookmarkEnd w:id="31"/>
+      <w:bookmarkEnd w:id="32"/>
     </w:p>
     <w:p>
       <w:pPr>
@@ -2178,11 +2195,11 @@
       <w:pPr>
         <w:pStyle w:val="Heading3"/>
       </w:pPr>
-      <w:bookmarkStart w:id="32" w:name="journal-peer-review"/>
+      <w:bookmarkStart w:id="33" w:name="journal-peer-review"/>
       <w:r>
         <w:t xml:space="preserve">Journal Peer Review</w:t>
       </w:r>
-      <w:bookmarkEnd w:id="32"/>
+      <w:bookmarkEnd w:id="33"/>
     </w:p>
     <w:p>
       <w:pPr>
@@ -2341,11 +2358,11 @@
       <w:pPr>
         <w:pStyle w:val="Heading2"/>
       </w:pPr>
-      <w:bookmarkStart w:id="33" w:name="symposia-organized"/>
+      <w:bookmarkStart w:id="34" w:name="symposia-organized"/>
       <w:r>
         <w:t xml:space="preserve">Symposia Organized</w:t>
       </w:r>
-      <w:bookmarkEnd w:id="33"/>
+      <w:bookmarkEnd w:id="34"/>
     </w:p>
     <w:p>
       <w:pPr>
@@ -2390,7 +2407,7 @@
       <w:r>
         <w:t xml:space="preserve"> </w:t>
       </w:r>
-      <w:hyperlink r:id="rId34">
+      <w:hyperlink r:id="rId35">
         <w:r>
           <w:rPr>
             <w:rStyle w:val="Hyperlink"/>
@@ -2459,7 +2476,7 @@
       <w:r>
         <w:t xml:space="preserve"> </w:t>
       </w:r>
-      <w:hyperlink r:id="rId35">
+      <w:hyperlink r:id="rId36">
         <w:r>
           <w:rPr>
             <w:rStyle w:val="Hyperlink"/>
@@ -2505,7 +2522,7 @@
       <w:r>
         <w:t xml:space="preserve"> </w:t>
       </w:r>
-      <w:hyperlink r:id="rId36">
+      <w:hyperlink r:id="rId37">
         <w:r>
           <w:rPr>
             <w:rStyle w:val="Hyperlink"/>
@@ -2551,7 +2568,7 @@
       <w:r>
         <w:t xml:space="preserve"> </w:t>
       </w:r>
-      <w:hyperlink r:id="rId37">
+      <w:hyperlink r:id="rId38">
         <w:r>
           <w:rPr>
             <w:rStyle w:val="Hyperlink"/>
@@ -2620,7 +2637,7 @@
       <w:r>
         <w:t xml:space="preserve"> </w:t>
       </w:r>
-      <w:hyperlink r:id="rId38">
+      <w:hyperlink r:id="rId39">
         <w:r>
           <w:rPr>
             <w:rStyle w:val="Hyperlink"/>
@@ -2637,7 +2654,7 @@
       <w:r>
         <w:t xml:space="preserve"> </w:t>
       </w:r>
-      <w:hyperlink r:id="rId39">
+      <w:hyperlink r:id="rId40">
         <w:r>
           <w:rPr>
             <w:rStyle w:val="Hyperlink"/>
@@ -2680,7 +2697,7 @@
       <w:r>
         <w:t xml:space="preserve"> </w:t>
       </w:r>
-      <w:hyperlink r:id="rId40">
+      <w:hyperlink r:id="rId41">
         <w:r>
           <w:rPr>
             <w:rStyle w:val="Hyperlink"/>
@@ -2787,7 +2804,7 @@
       <w:r>
         <w:t xml:space="preserve"> </w:t>
       </w:r>
-      <w:hyperlink r:id="rId41">
+      <w:hyperlink r:id="rId42">
         <w:r>
           <w:rPr>
             <w:rStyle w:val="Hyperlink"/>
@@ -3549,21 +3566,21 @@
       <w:pPr>
         <w:pStyle w:val="Heading2"/>
       </w:pPr>
-      <w:bookmarkStart w:id="42" w:name="sponsored-research"/>
+      <w:bookmarkStart w:id="43" w:name="sponsored-research"/>
       <w:r>
         <w:t xml:space="preserve">Sponsored Research</w:t>
       </w:r>
-      <w:bookmarkEnd w:id="42"/>
+      <w:bookmarkEnd w:id="43"/>
     </w:p>
     <w:p>
       <w:pPr>
         <w:pStyle w:val="Heading3"/>
       </w:pPr>
-      <w:bookmarkStart w:id="43" w:name="currently-active"/>
+      <w:bookmarkStart w:id="44" w:name="currently-active"/>
       <w:r>
         <w:t xml:space="preserve">Currently Active</w:t>
       </w:r>
-      <w:bookmarkEnd w:id="43"/>
+      <w:bookmarkEnd w:id="44"/>
     </w:p>
     <w:p>
       <w:pPr>
@@ -3603,11 +3620,11 @@
       <w:pPr>
         <w:pStyle w:val="Heading3"/>
       </w:pPr>
-      <w:bookmarkStart w:id="44" w:name="completed"/>
+      <w:bookmarkStart w:id="45" w:name="completed"/>
       <w:r>
         <w:t xml:space="preserve">Completed</w:t>
       </w:r>
-      <w:bookmarkEnd w:id="44"/>
+      <w:bookmarkEnd w:id="45"/>
     </w:p>
     <w:p>
       <w:pPr>
@@ -4036,21 +4053,21 @@
       <w:pPr>
         <w:pStyle w:val="Heading2"/>
       </w:pPr>
-      <w:bookmarkStart w:id="45" w:name="publications"/>
+      <w:bookmarkStart w:id="46" w:name="publications"/>
       <w:r>
         <w:t xml:space="preserve">Publications</w:t>
       </w:r>
-      <w:bookmarkEnd w:id="45"/>
+      <w:bookmarkEnd w:id="46"/>
     </w:p>
     <w:p>
       <w:pPr>
         <w:pStyle w:val="Heading3"/>
       </w:pPr>
-      <w:bookmarkStart w:id="46" w:name="journal-articles"/>
+      <w:bookmarkStart w:id="47" w:name="journal-articles"/>
       <w:r>
         <w:t xml:space="preserve">Journal Articles</w:t>
       </w:r>
-      <w:bookmarkEnd w:id="46"/>
+      <w:bookmarkEnd w:id="47"/>
     </w:p>
     <w:p>
       <w:pPr>
@@ -4092,7 +4109,7 @@
       <w:r>
         <w:t xml:space="preserve"> </w:t>
       </w:r>
-      <w:hyperlink r:id="rId47">
+      <w:hyperlink r:id="rId48">
         <w:r>
           <w:rPr>
             <w:rStyle w:val="Hyperlink"/>
@@ -4144,7 +4161,7 @@
       <w:r>
         <w:t xml:space="preserve"> </w:t>
       </w:r>
-      <w:hyperlink r:id="rId48">
+      <w:hyperlink r:id="rId49">
         <w:r>
           <w:rPr>
             <w:rStyle w:val="Hyperlink"/>
@@ -4193,7 +4210,7 @@
       <w:r>
         <w:t xml:space="preserve"> </w:t>
       </w:r>
-      <w:hyperlink r:id="rId49">
+      <w:hyperlink r:id="rId50">
         <w:r>
           <w:rPr>
             <w:rStyle w:val="Hyperlink"/>
@@ -4242,7 +4259,7 @@
       <w:r>
         <w:t xml:space="preserve"> </w:t>
       </w:r>
-      <w:hyperlink r:id="rId50">
+      <w:hyperlink r:id="rId51">
         <w:r>
           <w:rPr>
             <w:rStyle w:val="Hyperlink"/>
@@ -4291,7 +4308,7 @@
       <w:r>
         <w:t xml:space="preserve"> </w:t>
       </w:r>
-      <w:hyperlink r:id="rId51">
+      <w:hyperlink r:id="rId52">
         <w:r>
           <w:rPr>
             <w:rStyle w:val="Hyperlink"/>
@@ -4340,7 +4357,7 @@
       <w:r>
         <w:br w:type="textWrapping"/>
       </w:r>
-      <w:hyperlink r:id="rId52">
+      <w:hyperlink r:id="rId53">
         <w:r>
           <w:rPr>
             <w:rStyle w:val="Hyperlink"/>
@@ -4398,7 +4415,7 @@
       <w:r>
         <w:t xml:space="preserve"> </w:t>
       </w:r>
-      <w:hyperlink r:id="rId53">
+      <w:hyperlink r:id="rId54">
         <w:r>
           <w:rPr>
             <w:rStyle w:val="Hyperlink"/>
@@ -4411,11 +4428,11 @@
       <w:pPr>
         <w:pStyle w:val="Heading3"/>
       </w:pPr>
-      <w:bookmarkStart w:id="54" w:name="book-chapters"/>
+      <w:bookmarkStart w:id="55" w:name="book-chapters"/>
       <w:r>
         <w:t xml:space="preserve">Book Chapters</w:t>
       </w:r>
-      <w:bookmarkEnd w:id="54"/>
+      <w:bookmarkEnd w:id="55"/>
     </w:p>
     <w:p>
       <w:pPr>
@@ -4460,7 +4477,7 @@
       <w:r>
         <w:t xml:space="preserve"> </w:t>
       </w:r>
-      <w:hyperlink r:id="rId55">
+      <w:hyperlink r:id="rId56">
         <w:r>
           <w:rPr>
             <w:rStyle w:val="Hyperlink"/>
@@ -4550,7 +4567,7 @@
       <w:r>
         <w:t xml:space="preserve"> </w:t>
       </w:r>
-      <w:hyperlink r:id="rId56">
+      <w:hyperlink r:id="rId57">
         <w:r>
           <w:rPr>
             <w:rStyle w:val="Hyperlink"/>
@@ -4599,7 +4616,7 @@
       <w:r>
         <w:t xml:space="preserve"> </w:t>
       </w:r>
-      <w:hyperlink r:id="rId57">
+      <w:hyperlink r:id="rId58">
         <w:r>
           <w:rPr>
             <w:rStyle w:val="Hyperlink"/>
@@ -4648,7 +4665,7 @@
       <w:r>
         <w:t xml:space="preserve"> </w:t>
       </w:r>
-      <w:hyperlink r:id="rId58">
+      <w:hyperlink r:id="rId59">
         <w:r>
           <w:rPr>
             <w:rStyle w:val="Hyperlink"/>
@@ -4697,7 +4714,7 @@
       <w:r>
         <w:t xml:space="preserve"> </w:t>
       </w:r>
-      <w:hyperlink r:id="rId59">
+      <w:hyperlink r:id="rId60">
         <w:r>
           <w:rPr>
             <w:rStyle w:val="Hyperlink"/>
@@ -4827,11 +4844,11 @@
       <w:pPr>
         <w:pStyle w:val="Heading3"/>
       </w:pPr>
-      <w:bookmarkStart w:id="60" w:name="papers-in-proceedings"/>
+      <w:bookmarkStart w:id="61" w:name="papers-in-proceedings"/>
       <w:r>
         <w:t xml:space="preserve">Papers in Proceedings</w:t>
       </w:r>
-      <w:bookmarkEnd w:id="60"/>
+      <w:bookmarkEnd w:id="61"/>
     </w:p>
     <w:p>
       <w:pPr>
@@ -4873,7 +4890,7 @@
       <w:r>
         <w:t xml:space="preserve"> </w:t>
       </w:r>
-      <w:hyperlink r:id="rId61">
+      <w:hyperlink r:id="rId62">
         <w:r>
           <w:rPr>
             <w:rStyle w:val="Hyperlink"/>
@@ -4922,7 +4939,7 @@
       <w:r>
         <w:t xml:space="preserve"> </w:t>
       </w:r>
-      <w:hyperlink r:id="rId62">
+      <w:hyperlink r:id="rId63">
         <w:r>
           <w:rPr>
             <w:rStyle w:val="Hyperlink"/>
@@ -4974,7 +4991,7 @@
       <w:r>
         <w:t xml:space="preserve"> </w:t>
       </w:r>
-      <w:hyperlink r:id="rId63">
+      <w:hyperlink r:id="rId64">
         <w:r>
           <w:rPr>
             <w:rStyle w:val="Hyperlink"/>
@@ -5061,7 +5078,7 @@
       <w:r>
         <w:t xml:space="preserve"> </w:t>
       </w:r>
-      <w:hyperlink r:id="rId64">
+      <w:hyperlink r:id="rId65">
         <w:r>
           <w:rPr>
             <w:rStyle w:val="Hyperlink"/>
@@ -5074,11 +5091,11 @@
       <w:pPr>
         <w:pStyle w:val="Heading3"/>
       </w:pPr>
-      <w:bookmarkStart w:id="65" w:name="popular-articles"/>
+      <w:bookmarkStart w:id="66" w:name="popular-articles"/>
       <w:r>
         <w:t xml:space="preserve">Popular Articles</w:t>
       </w:r>
-      <w:bookmarkEnd w:id="65"/>
+      <w:bookmarkEnd w:id="66"/>
     </w:p>
     <w:p>
       <w:pPr>
@@ -5123,11 +5140,11 @@
       <w:pPr>
         <w:pStyle w:val="Heading3"/>
       </w:pPr>
-      <w:bookmarkStart w:id="66" w:name="online-resources"/>
+      <w:bookmarkStart w:id="67" w:name="online-resources"/>
       <w:r>
         <w:t xml:space="preserve">Online Resources</w:t>
       </w:r>
-      <w:bookmarkEnd w:id="66"/>
+      <w:bookmarkEnd w:id="67"/>
     </w:p>
     <w:p>
       <w:pPr>
@@ -5163,7 +5180,7 @@
       <w:r>
         <w:t xml:space="preserve"> </w:t>
       </w:r>
-      <w:hyperlink r:id="rId67">
+      <w:hyperlink r:id="rId68">
         <w:r>
           <w:rPr>
             <w:rStyle w:val="Hyperlink"/>
@@ -5191,7 +5208,7 @@
       <w:r>
         <w:t xml:space="preserve"> </w:t>
       </w:r>
-      <w:hyperlink r:id="rId68">
+      <w:hyperlink r:id="rId69">
         <w:r>
           <w:rPr>
             <w:rStyle w:val="Hyperlink"/>
@@ -5205,7 +5222,7 @@
       <w:r>
         <w:t xml:space="preserve"> </w:t>
       </w:r>
-      <w:hyperlink r:id="rId69">
+      <w:hyperlink r:id="rId70">
         <w:r>
           <w:rPr>
             <w:rStyle w:val="Hyperlink"/>
@@ -5236,7 +5253,7 @@
       <w:r>
         <w:t xml:space="preserve"> </w:t>
       </w:r>
-      <w:hyperlink r:id="rId70">
+      <w:hyperlink r:id="rId71">
         <w:r>
           <w:rPr>
             <w:rStyle w:val="Hyperlink"/>
@@ -5279,7 +5296,7 @@
       <w:r>
         <w:t xml:space="preserve"> </w:t>
       </w:r>
-      <w:hyperlink r:id="rId71">
+      <w:hyperlink r:id="rId72">
         <w:r>
           <w:rPr>
             <w:rStyle w:val="Hyperlink"/>
@@ -5292,11 +5309,11 @@
       <w:pPr>
         <w:pStyle w:val="Heading3"/>
       </w:pPr>
-      <w:bookmarkStart w:id="72" w:name="presented-papers"/>
+      <w:bookmarkStart w:id="73" w:name="presented-papers"/>
       <w:r>
         <w:t xml:space="preserve">Presented Papers</w:t>
       </w:r>
-      <w:bookmarkEnd w:id="72"/>
+      <w:bookmarkEnd w:id="73"/>
     </w:p>
     <w:p>
       <w:pPr>
@@ -5344,7 +5361,7 @@
       <w:r>
         <w:t xml:space="preserve"> </w:t>
       </w:r>
-      <w:hyperlink r:id="rId73">
+      <w:hyperlink r:id="rId74">
         <w:r>
           <w:rPr>
             <w:rStyle w:val="Hyperlink"/>
@@ -5422,7 +5439,7 @@
       <w:r>
         <w:t xml:space="preserve"> </w:t>
       </w:r>
-      <w:hyperlink r:id="rId74">
+      <w:hyperlink r:id="rId75">
         <w:r>
           <w:rPr>
             <w:i/>
@@ -5440,7 +5457,7 @@
       <w:r>
         <w:t xml:space="preserve"> </w:t>
       </w:r>
-      <w:hyperlink r:id="rId75">
+      <w:hyperlink r:id="rId76">
         <w:r>
           <w:rPr>
             <w:rStyle w:val="Hyperlink"/>
@@ -5477,7 +5494,7 @@
       <w:r>
         <w:t xml:space="preserve"> </w:t>
       </w:r>
-      <w:hyperlink r:id="rId76">
+      <w:hyperlink r:id="rId77">
         <w:r>
           <w:rPr>
             <w:rStyle w:val="Hyperlink"/>
@@ -5514,7 +5531,7 @@
       <w:r>
         <w:t xml:space="preserve"> </w:t>
       </w:r>
-      <w:hyperlink r:id="rId77">
+      <w:hyperlink r:id="rId78">
         <w:r>
           <w:rPr>
             <w:rStyle w:val="Hyperlink"/>
@@ -5551,7 +5568,7 @@
       <w:r>
         <w:t xml:space="preserve"> </w:t>
       </w:r>
-      <w:hyperlink r:id="rId78">
+      <w:hyperlink r:id="rId79">
         <w:r>
           <w:rPr>
             <w:rStyle w:val="Hyperlink"/>
@@ -5588,7 +5605,7 @@
       <w:r>
         <w:t xml:space="preserve"> </w:t>
       </w:r>
-      <w:hyperlink r:id="rId79">
+      <w:hyperlink r:id="rId80">
         <w:r>
           <w:rPr>
             <w:rStyle w:val="Hyperlink"/>
@@ -5625,7 +5642,7 @@
       <w:r>
         <w:t xml:space="preserve"> </w:t>
       </w:r>
-      <w:hyperlink r:id="rId80">
+      <w:hyperlink r:id="rId81">
         <w:r>
           <w:rPr>
             <w:rStyle w:val="Hyperlink"/>
@@ -5639,7 +5656,7 @@
       <w:r>
         <w:t xml:space="preserve"> </w:t>
       </w:r>
-      <w:hyperlink r:id="rId81">
+      <w:hyperlink r:id="rId82">
         <w:r>
           <w:rPr>
             <w:rStyle w:val="Hyperlink"/>
@@ -5676,7 +5693,7 @@
       <w:r>
         <w:t xml:space="preserve"> </w:t>
       </w:r>
-      <w:hyperlink r:id="rId82">
+      <w:hyperlink r:id="rId83">
         <w:r>
           <w:rPr>
             <w:rStyle w:val="Hyperlink"/>
@@ -5713,7 +5730,7 @@
       <w:r>
         <w:t xml:space="preserve"> </w:t>
       </w:r>
-      <w:hyperlink r:id="rId83">
+      <w:hyperlink r:id="rId84">
         <w:r>
           <w:rPr>
             <w:rStyle w:val="Hyperlink"/>
@@ -5750,7 +5767,7 @@
       <w:r>
         <w:t xml:space="preserve"> </w:t>
       </w:r>
-      <w:hyperlink r:id="rId84">
+      <w:hyperlink r:id="rId85">
         <w:r>
           <w:rPr>
             <w:rStyle w:val="Hyperlink"/>
@@ -5787,7 +5804,7 @@
       <w:r>
         <w:t xml:space="preserve"> </w:t>
       </w:r>
-      <w:hyperlink r:id="rId85">
+      <w:hyperlink r:id="rId86">
         <w:r>
           <w:rPr>
             <w:rStyle w:val="Hyperlink"/>
@@ -5824,7 +5841,7 @@
       <w:r>
         <w:t xml:space="preserve"> </w:t>
       </w:r>
-      <w:hyperlink r:id="rId86">
+      <w:hyperlink r:id="rId87">
         <w:r>
           <w:rPr>
             <w:rStyle w:val="Hyperlink"/>
@@ -5838,7 +5855,7 @@
       <w:r>
         <w:t xml:space="preserve"> </w:t>
       </w:r>
-      <w:hyperlink r:id="rId87">
+      <w:hyperlink r:id="rId88">
         <w:r>
           <w:rPr>
             <w:rStyle w:val="Hyperlink"/>
@@ -5875,7 +5892,7 @@
       <w:r>
         <w:t xml:space="preserve"> </w:t>
       </w:r>
-      <w:hyperlink r:id="rId88">
+      <w:hyperlink r:id="rId89">
         <w:r>
           <w:rPr>
             <w:rStyle w:val="Hyperlink"/>
@@ -5912,7 +5929,7 @@
       <w:r>
         <w:t xml:space="preserve"> </w:t>
       </w:r>
-      <w:hyperlink r:id="rId89">
+      <w:hyperlink r:id="rId90">
         <w:r>
           <w:rPr>
             <w:rStyle w:val="Hyperlink"/>
@@ -6001,7 +6018,7 @@
       <w:r>
         <w:t xml:space="preserve"> </w:t>
       </w:r>
-      <w:hyperlink r:id="rId90">
+      <w:hyperlink r:id="rId91">
         <w:r>
           <w:rPr>
             <w:rStyle w:val="Hyperlink"/>
@@ -6038,7 +6055,7 @@
       <w:r>
         <w:t xml:space="preserve"> </w:t>
       </w:r>
-      <w:hyperlink r:id="rId91">
+      <w:hyperlink r:id="rId92">
         <w:r>
           <w:rPr>
             <w:rStyle w:val="Hyperlink"/>
@@ -6101,7 +6118,7 @@
       <w:r>
         <w:t xml:space="preserve"> </w:t>
       </w:r>
-      <w:hyperlink r:id="rId92">
+      <w:hyperlink r:id="rId93">
         <w:r>
           <w:rPr>
             <w:rStyle w:val="Hyperlink"/>
@@ -6138,7 +6155,7 @@
       <w:r>
         <w:t xml:space="preserve"> </w:t>
       </w:r>
-      <w:hyperlink r:id="rId93">
+      <w:hyperlink r:id="rId94">
         <w:r>
           <w:rPr>
             <w:rStyle w:val="Hyperlink"/>
@@ -6201,7 +6218,7 @@
       <w:r>
         <w:t xml:space="preserve"> </w:t>
       </w:r>
-      <w:hyperlink r:id="rId94">
+      <w:hyperlink r:id="rId95">
         <w:r>
           <w:rPr>
             <w:rStyle w:val="Hyperlink"/>
@@ -6238,7 +6255,7 @@
       <w:r>
         <w:t xml:space="preserve"> </w:t>
       </w:r>
-      <w:hyperlink r:id="rId95">
+      <w:hyperlink r:id="rId96">
         <w:r>
           <w:rPr>
             <w:rStyle w:val="Hyperlink"/>
@@ -6330,7 +6347,7 @@
       <w:r>
         <w:t xml:space="preserve"> </w:t>
       </w:r>
-      <w:hyperlink r:id="rId93">
+      <w:hyperlink r:id="rId94">
         <w:r>
           <w:rPr>
             <w:rStyle w:val="Hyperlink"/>
@@ -6382,7 +6399,7 @@
       <w:r>
         <w:t xml:space="preserve"> </w:t>
       </w:r>
-      <w:hyperlink r:id="rId96">
+      <w:hyperlink r:id="rId97">
         <w:r>
           <w:rPr>
             <w:rStyle w:val="Hyperlink"/>
@@ -6416,7 +6433,7 @@
       <w:r>
         <w:t xml:space="preserve">. Invited paper presented at the New Mexico Geographic Information Council meeting. Albuquerque, NM. October 30, 2015.</w:t>
       </w:r>
-      <w:hyperlink r:id="rId97">
+      <w:hyperlink r:id="rId98">
         <w:r>
           <w:rPr>
             <w:rStyle w:val="Hyperlink"/>
@@ -6532,7 +6549,7 @@
       <w:r>
         <w:t xml:space="preserve"> </w:t>
       </w:r>
-      <w:hyperlink r:id="rId98">
+      <w:hyperlink r:id="rId99">
         <w:r>
           <w:rPr>
             <w:rStyle w:val="Hyperlink"/>
@@ -9352,11 +9369,11 @@
       <w:pPr>
         <w:pStyle w:val="Heading3"/>
       </w:pPr>
-      <w:bookmarkStart w:id="99" w:name="technical-reportsmanuscriptswhite-papers"/>
+      <w:bookmarkStart w:id="100" w:name="technical-reportsmanuscriptswhite-papers"/>
       <w:r>
         <w:t xml:space="preserve">Technical Reports/Manuscripts/White Papers</w:t>
       </w:r>
-      <w:bookmarkEnd w:id="99"/>
+      <w:bookmarkEnd w:id="100"/>
     </w:p>
     <w:p>
       <w:pPr>
@@ -9412,7 +9429,7 @@
       <w:r>
         <w:t xml:space="preserve"> </w:t>
       </w:r>
-      <w:hyperlink r:id="rId100">
+      <w:hyperlink r:id="rId101">
         <w:r>
           <w:rPr>
             <w:rStyle w:val="Hyperlink"/>
@@ -9501,7 +9518,7 @@
       <w:r>
         <w:t xml:space="preserve"> </w:t>
       </w:r>
-      <w:hyperlink r:id="rId57">
+      <w:hyperlink r:id="rId58">
         <w:r>
           <w:rPr>
             <w:rStyle w:val="Hyperlink"/>
@@ -9748,21 +9765,21 @@
       <w:pPr>
         <w:pStyle w:val="Heading2"/>
       </w:pPr>
-      <w:bookmarkStart w:id="101" w:name="instruction"/>
+      <w:bookmarkStart w:id="102" w:name="instruction"/>
       <w:r>
         <w:t xml:space="preserve">Instruction</w:t>
       </w:r>
-      <w:bookmarkEnd w:id="101"/>
+      <w:bookmarkEnd w:id="102"/>
     </w:p>
     <w:p>
       <w:pPr>
         <w:pStyle w:val="Heading3"/>
       </w:pPr>
-      <w:bookmarkStart w:id="102" w:name="invited-lectures"/>
+      <w:bookmarkStart w:id="103" w:name="invited-lectures"/>
       <w:r>
         <w:t xml:space="preserve">Invited Lectures</w:t>
       </w:r>
-      <w:bookmarkEnd w:id="102"/>
+      <w:bookmarkEnd w:id="103"/>
     </w:p>
     <w:p>
       <w:pPr>
@@ -9784,7 +9801,7 @@
       <w:r>
         <w:t xml:space="preserve"> </w:t>
       </w:r>
-      <w:hyperlink r:id="rId103">
+      <w:hyperlink r:id="rId104">
         <w:r>
           <w:rPr>
             <w:rStyle w:val="Hyperlink"/>
@@ -9797,11 +9814,11 @@
       <w:pPr>
         <w:pStyle w:val="Heading3"/>
       </w:pPr>
-      <w:bookmarkStart w:id="104" w:name="credit-courses"/>
+      <w:bookmarkStart w:id="105" w:name="credit-courses"/>
       <w:r>
         <w:t xml:space="preserve">Credit Courses</w:t>
       </w:r>
-      <w:bookmarkEnd w:id="104"/>
+      <w:bookmarkEnd w:id="105"/>
     </w:p>
     <w:p>
       <w:pPr>
@@ -9947,11 +9964,11 @@
       <w:pPr>
         <w:pStyle w:val="Heading3"/>
       </w:pPr>
-      <w:bookmarkStart w:id="105" w:name="non-credit-instruction"/>
+      <w:bookmarkStart w:id="106" w:name="non-credit-instruction"/>
       <w:r>
         <w:t xml:space="preserve">Non-credit Instruction</w:t>
       </w:r>
-      <w:bookmarkEnd w:id="105"/>
+      <w:bookmarkEnd w:id="106"/>
     </w:p>
     <w:p>
       <w:pPr>
@@ -10019,7 +10036,7 @@
       <w:r>
         <w:t xml:space="preserve"> </w:t>
       </w:r>
-      <w:hyperlink r:id="rId106">
+      <w:hyperlink r:id="rId107">
         <w:r>
           <w:rPr>
             <w:rStyle w:val="Hyperlink"/>
@@ -10042,7 +10059,7 @@
       <w:r>
         <w:t xml:space="preserve"> </w:t>
       </w:r>
-      <w:hyperlink r:id="rId107">
+      <w:hyperlink r:id="rId108">
         <w:r>
           <w:rPr>
             <w:rStyle w:val="Hyperlink"/>
@@ -10065,7 +10082,7 @@
       <w:r>
         <w:t xml:space="preserve"> </w:t>
       </w:r>
-      <w:hyperlink r:id="rId108">
+      <w:hyperlink r:id="rId109">
         <w:r>
           <w:rPr>
             <w:rStyle w:val="Hyperlink"/>
@@ -10088,7 +10105,7 @@
       <w:r>
         <w:t xml:space="preserve"> </w:t>
       </w:r>
-      <w:hyperlink r:id="rId109">
+      <w:hyperlink r:id="rId110">
         <w:r>
           <w:rPr>
             <w:rStyle w:val="Hyperlink"/>
@@ -10111,7 +10128,7 @@
       <w:r>
         <w:t xml:space="preserve"> </w:t>
       </w:r>
-      <w:hyperlink r:id="rId110">
+      <w:hyperlink r:id="rId111">
         <w:r>
           <w:rPr>
             <w:rStyle w:val="Hyperlink"/>
@@ -10134,7 +10151,7 @@
       <w:r>
         <w:t xml:space="preserve"> </w:t>
       </w:r>
-      <w:hyperlink r:id="rId111">
+      <w:hyperlink r:id="rId112">
         <w:r>
           <w:rPr>
             <w:rStyle w:val="Hyperlink"/>
@@ -10157,7 +10174,7 @@
       <w:r>
         <w:t xml:space="preserve"> </w:t>
       </w:r>
-      <w:hyperlink r:id="rId112">
+      <w:hyperlink r:id="rId113">
         <w:r>
           <w:rPr>
             <w:rStyle w:val="Hyperlink"/>
@@ -10180,7 +10197,7 @@
       <w:r>
         <w:t xml:space="preserve"> </w:t>
       </w:r>
-      <w:hyperlink r:id="rId113">
+      <w:hyperlink r:id="rId114">
         <w:r>
           <w:rPr>
             <w:rStyle w:val="Hyperlink"/>
@@ -10203,7 +10220,7 @@
       <w:r>
         <w:t xml:space="preserve"> </w:t>
       </w:r>
-      <w:hyperlink r:id="rId114">
+      <w:hyperlink r:id="rId115">
         <w:r>
           <w:rPr>
             <w:rStyle w:val="Hyperlink"/>
@@ -10220,7 +10237,7 @@
           <w:ilvl w:val="0"/>
         </w:numPr>
       </w:pPr>
-      <w:hyperlink r:id="rId115">
+      <w:hyperlink r:id="rId116">
         <w:r>
           <w:rPr>
             <w:rStyle w:val="Hyperlink"/>
@@ -10293,21 +10310,21 @@
       <w:pPr>
         <w:pStyle w:val="Heading2"/>
       </w:pPr>
-      <w:bookmarkStart w:id="116" w:name="technical-skills"/>
+      <w:bookmarkStart w:id="117" w:name="technical-skills"/>
       <w:r>
         <w:t xml:space="preserve">Technical Skills</w:t>
       </w:r>
-      <w:bookmarkEnd w:id="116"/>
+      <w:bookmarkEnd w:id="117"/>
     </w:p>
     <w:p>
       <w:pPr>
         <w:pStyle w:val="Heading3"/>
       </w:pPr>
-      <w:bookmarkStart w:id="117" w:name="programming-languages"/>
+      <w:bookmarkStart w:id="118" w:name="programming-languages"/>
       <w:r>
         <w:t xml:space="preserve">Programming Languages</w:t>
       </w:r>
-      <w:bookmarkEnd w:id="117"/>
+      <w:bookmarkEnd w:id="118"/>
     </w:p>
     <w:p>
       <w:pPr>
@@ -10361,11 +10378,11 @@
       <w:pPr>
         <w:pStyle w:val="Heading3"/>
       </w:pPr>
-      <w:bookmarkStart w:id="118" w:name="web-development"/>
+      <w:bookmarkStart w:id="119" w:name="web-development"/>
       <w:r>
         <w:t xml:space="preserve">Web Development</w:t>
       </w:r>
-      <w:bookmarkEnd w:id="118"/>
+      <w:bookmarkEnd w:id="119"/>
     </w:p>
     <w:p>
       <w:pPr>
@@ -10467,11 +10484,11 @@
       <w:pPr>
         <w:pStyle w:val="Heading3"/>
       </w:pPr>
-      <w:bookmarkStart w:id="119" w:name="statistical-mathematical-analysismodeling"/>
+      <w:bookmarkStart w:id="120" w:name="statistical-mathematical-analysismodeling"/>
       <w:r>
         <w:t xml:space="preserve">Statistical &amp; Mathematical Analysis/Modeling</w:t>
       </w:r>
-      <w:bookmarkEnd w:id="119"/>
+      <w:bookmarkEnd w:id="120"/>
     </w:p>
     <w:p>
       <w:pPr>
@@ -10525,11 +10542,11 @@
       <w:pPr>
         <w:pStyle w:val="Heading3"/>
       </w:pPr>
-      <w:bookmarkStart w:id="120" w:name="database-management"/>
+      <w:bookmarkStart w:id="121" w:name="database-management"/>
       <w:r>
         <w:t xml:space="preserve">Database Management</w:t>
       </w:r>
-      <w:bookmarkEnd w:id="120"/>
+      <w:bookmarkEnd w:id="121"/>
     </w:p>
     <w:p>
       <w:pPr>
@@ -10643,11 +10660,11 @@
       <w:pPr>
         <w:pStyle w:val="Heading3"/>
       </w:pPr>
-      <w:bookmarkStart w:id="121" w:name="geographic-information-technologies"/>
+      <w:bookmarkStart w:id="122" w:name="geographic-information-technologies"/>
       <w:r>
         <w:t xml:space="preserve">Geographic Information Technologies</w:t>
       </w:r>
-      <w:bookmarkEnd w:id="121"/>
+      <w:bookmarkEnd w:id="122"/>
     </w:p>
     <w:p>
       <w:pPr>
@@ -10761,11 +10778,11 @@
       <w:pPr>
         <w:pStyle w:val="Heading3"/>
       </w:pPr>
-      <w:bookmarkStart w:id="122" w:name="information-technology"/>
+      <w:bookmarkStart w:id="123" w:name="information-technology"/>
       <w:r>
         <w:t xml:space="preserve">Information Technology</w:t>
       </w:r>
-      <w:bookmarkEnd w:id="122"/>
+      <w:bookmarkEnd w:id="123"/>
     </w:p>
     <w:p>
       <w:pPr>
@@ -10855,11 +10872,11 @@
       <w:pPr>
         <w:pStyle w:val="Heading3"/>
       </w:pPr>
-      <w:bookmarkStart w:id="123" w:name="other-technical-skills"/>
+      <w:bookmarkStart w:id="124" w:name="other-technical-skills"/>
       <w:r>
         <w:t xml:space="preserve">Other Technical Skills</w:t>
       </w:r>
-      <w:bookmarkEnd w:id="123"/>
+      <w:bookmarkEnd w:id="124"/>
     </w:p>
     <w:p>
       <w:pPr>
@@ -10913,11 +10930,11 @@
       <w:pPr>
         <w:pStyle w:val="Heading2"/>
       </w:pPr>
-      <w:bookmarkStart w:id="124" w:name="advisors"/>
+      <w:bookmarkStart w:id="125" w:name="advisors"/>
       <w:r>
         <w:t xml:space="preserve">Advisors</w:t>
       </w:r>
-      <w:bookmarkEnd w:id="124"/>
+      <w:bookmarkEnd w:id="125"/>
     </w:p>
     <w:p>
       <w:pPr>
@@ -10973,11 +10990,11 @@
       <w:pPr>
         <w:pStyle w:val="Heading2"/>
       </w:pPr>
-      <w:bookmarkStart w:id="125" w:name="committee-membership"/>
+      <w:bookmarkStart w:id="126" w:name="committee-membership"/>
       <w:r>
         <w:t xml:space="preserve">Committee Membership</w:t>
       </w:r>
-      <w:bookmarkEnd w:id="125"/>
+      <w:bookmarkEnd w:id="126"/>
     </w:p>
     <w:p>
       <w:pPr>
@@ -11142,11 +11159,11 @@
       <w:pPr>
         <w:pStyle w:val="Heading2"/>
       </w:pPr>
-      <w:bookmarkStart w:id="126" w:name="professional-associations"/>
+      <w:bookmarkStart w:id="127" w:name="professional-associations"/>
       <w:r>
         <w:t xml:space="preserve">Professional Associations</w:t>
       </w:r>
-      <w:bookmarkEnd w:id="126"/>
+      <w:bookmarkEnd w:id="127"/>
     </w:p>
     <w:p>
       <w:pPr>
@@ -11158,7 +11175,7 @@
       <w:r>
         <w:t xml:space="preserve"> </w:t>
       </w:r>
-      <w:hyperlink r:id="rId127">
+      <w:hyperlink r:id="rId128">
         <w:r>
           <w:rPr>
             <w:rStyle w:val="Hyperlink"/>
@@ -11180,7 +11197,7 @@
       <w:r>
         <w:t xml:space="preserve"> </w:t>
       </w:r>
-      <w:hyperlink r:id="rId128">
+      <w:hyperlink r:id="rId129">
         <w:r>
           <w:rPr>
             <w:rStyle w:val="Hyperlink"/>
@@ -11191,7 +11208,7 @@
       <w:r>
         <w:t xml:space="preserve">/</w:t>
       </w:r>
-      <w:hyperlink r:id="rId129">
+      <w:hyperlink r:id="rId130">
         <w:r>
           <w:rPr>
             <w:rStyle w:val="Hyperlink"/>
@@ -11213,7 +11230,7 @@
       <w:r>
         <w:t xml:space="preserve"> </w:t>
       </w:r>
-      <w:hyperlink r:id="rId130">
+      <w:hyperlink r:id="rId131">
         <w:r>
           <w:rPr>
             <w:rStyle w:val="Hyperlink"/>
@@ -11235,7 +11252,7 @@
       <w:r>
         <w:t xml:space="preserve"> </w:t>
       </w:r>
-      <w:hyperlink r:id="rId131">
+      <w:hyperlink r:id="rId132">
         <w:r>
           <w:rPr>
             <w:rStyle w:val="Hyperlink"/>
@@ -11257,7 +11274,7 @@
       <w:r>
         <w:t xml:space="preserve"> </w:t>
       </w:r>
-      <w:hyperlink r:id="rId132">
+      <w:hyperlink r:id="rId133">
         <w:r>
           <w:rPr>
             <w:rStyle w:val="Hyperlink"/>
@@ -11279,7 +11296,7 @@
       <w:r>
         <w:t xml:space="preserve"> </w:t>
       </w:r>
-      <w:hyperlink r:id="rId133">
+      <w:hyperlink r:id="rId134">
         <w:r>
           <w:rPr>
             <w:rStyle w:val="Hyperlink"/>

</xml_diff>